<commit_message>
CP xxxx yyyy zzzzz
;lfdjg;sldfgjs slj sjg;oslfjg
</commit_message>
<xml_diff>
--- a/Docs_Update_by_CPs/IHE_ITI_Suppl_DEN_Rev1.3_TI_2018-07-24.docx
+++ b/Docs_Update_by_CPs/IHE_ITI_Suppl_DEN_Rev1.3_TI_2018-07-24.docx
@@ -167,11 +167,31 @@
             <w:sz w:val="44"/>
             <w:szCs w:val="44"/>
           </w:rPr>
-          <w:t xml:space="preserve">NEW </w:t>
+          <w:t>NEW</w:t>
         </w:r>
       </w:ins>
-      <w:bookmarkStart w:id="1" w:name="_GoBack"/>
-      <w:bookmarkEnd w:id="1"/>
+      <w:ins w:id="1" w:author="Lynn Felhofer" w:date="2019-05-02T10:05:00Z">
+        <w:r>
+          <w:rPr>
+            <w:b/>
+            <w:sz w:val="44"/>
+            <w:szCs w:val="44"/>
+          </w:rPr>
+          <w:t>ER</w:t>
+        </w:r>
+      </w:ins>
+      <w:bookmarkStart w:id="2" w:name="_GoBack"/>
+      <w:bookmarkEnd w:id="2"/>
+      <w:ins w:id="3" w:author="Lynn Felhofer" w:date="2019-05-02T10:03:00Z">
+        <w:r>
+          <w:rPr>
+            <w:b/>
+            <w:sz w:val="44"/>
+            <w:szCs w:val="44"/>
+          </w:rPr>
+          <w:t xml:space="preserve"> </w:t>
+        </w:r>
+      </w:ins>
       <w:r>
         <w:rPr>
           <w:b/>
@@ -384,9 +404,9 @@
         </w:rPr>
         <w:br w:type="page"/>
       </w:r>
-      <w:bookmarkStart w:id="2" w:name="_Toc209335206"/>
-      <w:bookmarkStart w:id="3" w:name="_Toc211974224"/>
-      <w:bookmarkStart w:id="4" w:name="_Toc237260053"/>
+      <w:bookmarkStart w:id="4" w:name="_Toc209335206"/>
+      <w:bookmarkStart w:id="5" w:name="_Toc211974224"/>
+      <w:bookmarkStart w:id="6" w:name="_Toc237260053"/>
       <w:r>
         <w:rPr>
           <w:rFonts w:ascii="Arial" w:hAnsi="Arial"/>
@@ -587,9 +607,9 @@
         <w:t>.</w:t>
       </w:r>
     </w:p>
-    <w:bookmarkEnd w:id="2"/>
-    <w:bookmarkEnd w:id="3"/>
     <w:bookmarkEnd w:id="4"/>
+    <w:bookmarkEnd w:id="5"/>
+    <w:bookmarkEnd w:id="6"/>
     <w:p>
       <w:pPr>
         <w:pStyle w:val="BodyText"/>
@@ -4588,22 +4608,22 @@
           <w:numId w:val="0"/>
         </w:numPr>
       </w:pPr>
-      <w:bookmarkStart w:id="5" w:name="__RefHeading__67_1966275477"/>
-      <w:bookmarkStart w:id="6" w:name="_Toc292282540"/>
-      <w:bookmarkStart w:id="7" w:name="_Toc294099159"/>
-      <w:bookmarkStart w:id="8" w:name="_Toc294870575"/>
-      <w:bookmarkStart w:id="9" w:name="_Toc427656844"/>
-      <w:bookmarkStart w:id="10" w:name="_Toc520108720"/>
-      <w:bookmarkEnd w:id="5"/>
+      <w:bookmarkStart w:id="7" w:name="__RefHeading__67_1966275477"/>
+      <w:bookmarkStart w:id="8" w:name="_Toc292282540"/>
+      <w:bookmarkStart w:id="9" w:name="_Toc294099159"/>
+      <w:bookmarkStart w:id="10" w:name="_Toc294870575"/>
+      <w:bookmarkStart w:id="11" w:name="_Toc427656844"/>
+      <w:bookmarkStart w:id="12" w:name="_Toc520108720"/>
+      <w:bookmarkEnd w:id="7"/>
       <w:r>
         <w:lastRenderedPageBreak/>
         <w:t>Introduction</w:t>
       </w:r>
-      <w:bookmarkEnd w:id="6"/>
-      <w:bookmarkEnd w:id="7"/>
       <w:bookmarkEnd w:id="8"/>
       <w:bookmarkEnd w:id="9"/>
       <w:bookmarkEnd w:id="10"/>
+      <w:bookmarkEnd w:id="11"/>
+      <w:bookmarkEnd w:id="12"/>
     </w:p>
     <w:p>
       <w:pPr>
@@ -4612,8 +4632,8 @@
           <w:iCs/>
         </w:rPr>
       </w:pPr>
-      <w:bookmarkStart w:id="11" w:name="__RefHeading__69_1966275477"/>
-      <w:bookmarkEnd w:id="11"/>
+      <w:bookmarkStart w:id="13" w:name="__RefHeading__69_1966275477"/>
+      <w:bookmarkEnd w:id="13"/>
       <w:r>
         <w:rPr>
           <w:iCs/>
@@ -5229,22 +5249,22 @@
           <w:numId w:val="0"/>
         </w:numPr>
       </w:pPr>
-      <w:bookmarkStart w:id="12" w:name="__RefHeading__71_1966275477"/>
-      <w:bookmarkStart w:id="13" w:name="_Toc292282542"/>
-      <w:bookmarkStart w:id="14" w:name="_Toc294099160"/>
-      <w:bookmarkStart w:id="15" w:name="_Toc294870576"/>
-      <w:bookmarkStart w:id="16" w:name="_Toc427656845"/>
-      <w:bookmarkStart w:id="17" w:name="_Toc520108721"/>
-      <w:bookmarkEnd w:id="12"/>
+      <w:bookmarkStart w:id="14" w:name="__RefHeading__71_1966275477"/>
+      <w:bookmarkStart w:id="15" w:name="_Toc292282542"/>
+      <w:bookmarkStart w:id="16" w:name="_Toc294099160"/>
+      <w:bookmarkStart w:id="17" w:name="_Toc294870576"/>
+      <w:bookmarkStart w:id="18" w:name="_Toc427656845"/>
+      <w:bookmarkStart w:id="19" w:name="_Toc520108721"/>
+      <w:bookmarkEnd w:id="14"/>
       <w:r>
         <w:lastRenderedPageBreak/>
         <w:t>IHE encryption overview</w:t>
       </w:r>
-      <w:bookmarkEnd w:id="13"/>
-      <w:bookmarkEnd w:id="14"/>
       <w:bookmarkEnd w:id="15"/>
       <w:bookmarkEnd w:id="16"/>
       <w:bookmarkEnd w:id="17"/>
+      <w:bookmarkEnd w:id="18"/>
+      <w:bookmarkEnd w:id="19"/>
     </w:p>
     <w:p>
       <w:pPr>
@@ -6550,22 +6570,22 @@
           <w:numId w:val="0"/>
         </w:numPr>
       </w:pPr>
-      <w:bookmarkStart w:id="18" w:name="__RefHeading__73_1966275477"/>
-      <w:bookmarkStart w:id="19" w:name="_Toc292282543"/>
-      <w:bookmarkStart w:id="20" w:name="_Toc294099161"/>
-      <w:bookmarkStart w:id="21" w:name="_Toc294870577"/>
-      <w:bookmarkStart w:id="22" w:name="_Toc427656846"/>
-      <w:bookmarkStart w:id="23" w:name="_Toc520108722"/>
-      <w:bookmarkEnd w:id="18"/>
+      <w:bookmarkStart w:id="20" w:name="__RefHeading__73_1966275477"/>
+      <w:bookmarkStart w:id="21" w:name="_Toc292282543"/>
+      <w:bookmarkStart w:id="22" w:name="_Toc294099161"/>
+      <w:bookmarkStart w:id="23" w:name="_Toc294870577"/>
+      <w:bookmarkStart w:id="24" w:name="_Toc427656846"/>
+      <w:bookmarkStart w:id="25" w:name="_Toc520108722"/>
+      <w:bookmarkEnd w:id="20"/>
       <w:r>
         <w:lastRenderedPageBreak/>
         <w:t>Use cases: encryption in IHE profiles</w:t>
       </w:r>
-      <w:bookmarkEnd w:id="19"/>
-      <w:bookmarkEnd w:id="20"/>
       <w:bookmarkEnd w:id="21"/>
       <w:bookmarkEnd w:id="22"/>
       <w:bookmarkEnd w:id="23"/>
+      <w:bookmarkEnd w:id="24"/>
+      <w:bookmarkEnd w:id="25"/>
     </w:p>
     <w:p>
       <w:pPr>
@@ -10048,21 +10068,21 @@
           <w:numId w:val="0"/>
         </w:numPr>
       </w:pPr>
-      <w:bookmarkStart w:id="24" w:name="__RefHeading__75_1966275477"/>
-      <w:bookmarkStart w:id="25" w:name="_Toc292282544"/>
-      <w:bookmarkStart w:id="26" w:name="_Toc294099162"/>
-      <w:bookmarkStart w:id="27" w:name="_Toc294870578"/>
-      <w:bookmarkStart w:id="28" w:name="_Toc427656847"/>
-      <w:bookmarkStart w:id="29" w:name="_Toc520108723"/>
-      <w:bookmarkEnd w:id="24"/>
+      <w:bookmarkStart w:id="26" w:name="__RefHeading__75_1966275477"/>
+      <w:bookmarkStart w:id="27" w:name="_Toc292282544"/>
+      <w:bookmarkStart w:id="28" w:name="_Toc294099162"/>
+      <w:bookmarkStart w:id="29" w:name="_Toc294870578"/>
+      <w:bookmarkStart w:id="30" w:name="_Toc427656847"/>
+      <w:bookmarkStart w:id="31" w:name="_Toc520108723"/>
+      <w:bookmarkEnd w:id="26"/>
       <w:r>
         <w:t>Use cases: Document Encryption &amp; XDM Media Encryption</w:t>
       </w:r>
-      <w:bookmarkEnd w:id="25"/>
-      <w:bookmarkEnd w:id="26"/>
       <w:bookmarkEnd w:id="27"/>
       <w:bookmarkEnd w:id="28"/>
       <w:bookmarkEnd w:id="29"/>
+      <w:bookmarkEnd w:id="30"/>
+      <w:bookmarkEnd w:id="31"/>
     </w:p>
     <w:p>
       <w:pPr>
@@ -11035,7 +11055,7 @@
       <w:r>
         <w:t xml:space="preserve">. </w:t>
       </w:r>
-      <w:bookmarkStart w:id="30" w:name="_Toc292282545"/>
+      <w:bookmarkStart w:id="32" w:name="_Toc292282545"/>
     </w:p>
     <w:p>
       <w:pPr>
@@ -11046,19 +11066,19 @@
           <w:numId w:val="0"/>
         </w:numPr>
       </w:pPr>
-      <w:bookmarkStart w:id="31" w:name="_Toc294099163"/>
-      <w:bookmarkStart w:id="32" w:name="_Toc294870579"/>
-      <w:bookmarkStart w:id="33" w:name="_Toc427656848"/>
-      <w:bookmarkStart w:id="34" w:name="_Toc520108724"/>
+      <w:bookmarkStart w:id="33" w:name="_Toc294099163"/>
+      <w:bookmarkStart w:id="34" w:name="_Toc294870579"/>
+      <w:bookmarkStart w:id="35" w:name="_Toc427656848"/>
+      <w:bookmarkStart w:id="36" w:name="_Toc520108724"/>
       <w:r>
         <w:lastRenderedPageBreak/>
         <w:t>Open Issues and Questions</w:t>
       </w:r>
-      <w:bookmarkEnd w:id="30"/>
-      <w:bookmarkEnd w:id="31"/>
       <w:bookmarkEnd w:id="32"/>
       <w:bookmarkEnd w:id="33"/>
       <w:bookmarkEnd w:id="34"/>
+      <w:bookmarkEnd w:id="35"/>
+      <w:bookmarkEnd w:id="36"/>
     </w:p>
     <w:p>
       <w:pPr>
@@ -11801,59 +11821,59 @@
           <w:numId w:val="0"/>
         </w:numPr>
       </w:pPr>
-      <w:bookmarkStart w:id="35" w:name="_Toc294099164"/>
-      <w:bookmarkStart w:id="36" w:name="_Toc294870580"/>
-      <w:bookmarkStart w:id="37" w:name="_Toc427656849"/>
-      <w:bookmarkStart w:id="38" w:name="_Toc520108725"/>
+      <w:bookmarkStart w:id="37" w:name="_Toc294099164"/>
+      <w:bookmarkStart w:id="38" w:name="_Toc294870580"/>
+      <w:bookmarkStart w:id="39" w:name="_Toc427656849"/>
+      <w:bookmarkStart w:id="40" w:name="_Toc520108725"/>
       <w:r>
         <w:t>Closed Issues</w:t>
       </w:r>
-      <w:bookmarkEnd w:id="35"/>
-      <w:bookmarkEnd w:id="36"/>
       <w:bookmarkEnd w:id="37"/>
       <w:bookmarkEnd w:id="38"/>
-    </w:p>
-    <w:p>
-      <w:pPr>
-        <w:pStyle w:val="BodyText"/>
-      </w:pPr>
-      <w:r>
-        <w:t>Selected closed issues have been documented on the IHE wiki</w:t>
-      </w:r>
-      <w:r>
-        <w:t xml:space="preserve"> at </w:t>
-      </w:r>
-      <w:hyperlink r:id="rId17" w:history="1">
-        <w:r>
-          <w:rPr>
-            <w:rStyle w:val="Hyperlink"/>
-          </w:rPr>
-          <w:t>http://wiki.ihe.net/index.php?title=Document_Encryption_-_Discussion</w:t>
-        </w:r>
-      </w:hyperlink>
-      <w:r>
-        <w:t>.</w:t>
-      </w:r>
-      <w:r>
-        <w:t xml:space="preserve"> </w:t>
-      </w:r>
-    </w:p>
-    <w:p>
-      <w:pPr>
-        <w:pStyle w:val="PartTitle"/>
-      </w:pPr>
-      <w:bookmarkStart w:id="39" w:name="__RefHeading__79_1966275477"/>
-      <w:bookmarkStart w:id="40" w:name="__RefHeading__81_1966275477"/>
-      <w:bookmarkStart w:id="41" w:name="_Toc427656850"/>
-      <w:bookmarkStart w:id="42" w:name="_Toc520108726"/>
       <w:bookmarkEnd w:id="39"/>
       <w:bookmarkEnd w:id="40"/>
+    </w:p>
+    <w:p>
+      <w:pPr>
+        <w:pStyle w:val="BodyText"/>
+      </w:pPr>
+      <w:r>
+        <w:t>Selected closed issues have been documented on the IHE wiki</w:t>
+      </w:r>
+      <w:r>
+        <w:t xml:space="preserve"> at </w:t>
+      </w:r>
+      <w:hyperlink r:id="rId17" w:history="1">
+        <w:r>
+          <w:rPr>
+            <w:rStyle w:val="Hyperlink"/>
+          </w:rPr>
+          <w:t>http://wiki.ihe.net/index.php?title=Document_Encryption_-_Discussion</w:t>
+        </w:r>
+      </w:hyperlink>
+      <w:r>
+        <w:t>.</w:t>
+      </w:r>
+      <w:r>
+        <w:t xml:space="preserve"> </w:t>
+      </w:r>
+    </w:p>
+    <w:p>
+      <w:pPr>
+        <w:pStyle w:val="PartTitle"/>
+      </w:pPr>
+      <w:bookmarkStart w:id="41" w:name="__RefHeading__79_1966275477"/>
+      <w:bookmarkStart w:id="42" w:name="__RefHeading__81_1966275477"/>
+      <w:bookmarkStart w:id="43" w:name="_Toc427656850"/>
+      <w:bookmarkStart w:id="44" w:name="_Toc520108726"/>
+      <w:bookmarkEnd w:id="41"/>
+      <w:bookmarkEnd w:id="42"/>
       <w:r>
         <w:lastRenderedPageBreak/>
         <w:t>Volume 1 – Integration Profiles</w:t>
       </w:r>
-      <w:bookmarkEnd w:id="41"/>
-      <w:bookmarkEnd w:id="42"/>
+      <w:bookmarkEnd w:id="43"/>
+      <w:bookmarkEnd w:id="44"/>
     </w:p>
     <w:p>
       <w:pPr>
@@ -11863,58 +11883,58 @@
           <w:numId w:val="0"/>
         </w:numPr>
       </w:pPr>
-      <w:bookmarkStart w:id="43" w:name="__RefHeading__83_1966275477"/>
-      <w:bookmarkStart w:id="44" w:name="_Toc292282547"/>
-      <w:bookmarkStart w:id="45" w:name="_Toc294099165"/>
-      <w:bookmarkStart w:id="46" w:name="_Toc294870581"/>
-      <w:bookmarkStart w:id="47" w:name="_Toc427656851"/>
-      <w:bookmarkStart w:id="48" w:name="_Toc520108727"/>
-      <w:bookmarkEnd w:id="43"/>
+      <w:bookmarkStart w:id="45" w:name="__RefHeading__83_1966275477"/>
+      <w:bookmarkStart w:id="46" w:name="_Toc292282547"/>
+      <w:bookmarkStart w:id="47" w:name="_Toc294099165"/>
+      <w:bookmarkStart w:id="48" w:name="_Toc294870581"/>
+      <w:bookmarkStart w:id="49" w:name="_Toc427656851"/>
+      <w:bookmarkStart w:id="50" w:name="_Toc520108727"/>
+      <w:bookmarkEnd w:id="45"/>
       <w:r>
         <w:t>1.7 History of Annual Changes</w:t>
       </w:r>
-      <w:bookmarkEnd w:id="44"/>
-      <w:bookmarkEnd w:id="45"/>
       <w:bookmarkEnd w:id="46"/>
       <w:bookmarkEnd w:id="47"/>
       <w:bookmarkEnd w:id="48"/>
-    </w:p>
-    <w:p>
-      <w:pPr>
-        <w:pStyle w:val="EditorInstructions"/>
-      </w:pPr>
-      <w:r>
-        <w:t xml:space="preserve">Add the following bullet to the end of the bullet list in </w:t>
-      </w:r>
-      <w:r>
-        <w:t>Section</w:t>
-      </w:r>
-      <w:r>
-        <w:t xml:space="preserve"> 1.7</w:t>
-      </w:r>
-    </w:p>
-    <w:p>
-      <w:pPr>
-        <w:pStyle w:val="ListBullet2"/>
-      </w:pPr>
-      <w:r>
-        <w:t xml:space="preserve">Added the Document Encryption Profile which provides a means to encrypt health documents independent of particular transports and applications thereby offering end-to-end confidentiality. </w:t>
-      </w:r>
-    </w:p>
-    <w:p>
-      <w:pPr>
-        <w:pStyle w:val="EditorInstructions"/>
-      </w:pPr>
-      <w:bookmarkStart w:id="49" w:name="__RefHeading__85_1966275477"/>
-      <w:bookmarkStart w:id="50" w:name="__RefHeading__87_1966275477"/>
-      <w:bookmarkStart w:id="51" w:name="_Toc210747698"/>
-      <w:bookmarkStart w:id="52" w:name="_Toc214425588"/>
-      <w:bookmarkStart w:id="53" w:name="_Toc266888963"/>
-      <w:bookmarkStart w:id="54" w:name="_Toc292282549"/>
-      <w:bookmarkStart w:id="55" w:name="_Toc294099166"/>
-      <w:bookmarkStart w:id="56" w:name="_Toc294870582"/>
       <w:bookmarkEnd w:id="49"/>
       <w:bookmarkEnd w:id="50"/>
+    </w:p>
+    <w:p>
+      <w:pPr>
+        <w:pStyle w:val="EditorInstructions"/>
+      </w:pPr>
+      <w:r>
+        <w:t xml:space="preserve">Add the following bullet to the end of the bullet list in </w:t>
+      </w:r>
+      <w:r>
+        <w:t>Section</w:t>
+      </w:r>
+      <w:r>
+        <w:t xml:space="preserve"> 1.7</w:t>
+      </w:r>
+    </w:p>
+    <w:p>
+      <w:pPr>
+        <w:pStyle w:val="ListBullet2"/>
+      </w:pPr>
+      <w:r>
+        <w:t xml:space="preserve">Added the Document Encryption Profile which provides a means to encrypt health documents independent of particular transports and applications thereby offering end-to-end confidentiality. </w:t>
+      </w:r>
+    </w:p>
+    <w:p>
+      <w:pPr>
+        <w:pStyle w:val="EditorInstructions"/>
+      </w:pPr>
+      <w:bookmarkStart w:id="51" w:name="__RefHeading__85_1966275477"/>
+      <w:bookmarkStart w:id="52" w:name="__RefHeading__87_1966275477"/>
+      <w:bookmarkStart w:id="53" w:name="_Toc210747698"/>
+      <w:bookmarkStart w:id="54" w:name="_Toc214425588"/>
+      <w:bookmarkStart w:id="55" w:name="_Toc266888963"/>
+      <w:bookmarkStart w:id="56" w:name="_Toc292282549"/>
+      <w:bookmarkStart w:id="57" w:name="_Toc294099166"/>
+      <w:bookmarkStart w:id="58" w:name="_Toc294870582"/>
+      <w:bookmarkEnd w:id="51"/>
+      <w:bookmarkEnd w:id="52"/>
       <w:r>
         <w:t xml:space="preserve">Update </w:t>
       </w:r>
@@ -11933,19 +11953,19 @@
           <w:numId w:val="0"/>
         </w:numPr>
       </w:pPr>
-      <w:bookmarkStart w:id="57" w:name="_Toc427656852"/>
-      <w:bookmarkStart w:id="58" w:name="_Toc520108728"/>
+      <w:bookmarkStart w:id="59" w:name="_Toc427656852"/>
+      <w:bookmarkStart w:id="60" w:name="_Toc520108728"/>
       <w:r>
         <w:t xml:space="preserve">1.8 </w:t>
       </w:r>
       <w:r>
         <w:t>Security Implications</w:t>
       </w:r>
-      <w:bookmarkEnd w:id="51"/>
-      <w:bookmarkEnd w:id="52"/>
       <w:bookmarkEnd w:id="53"/>
-      <w:bookmarkEnd w:id="57"/>
-      <w:bookmarkEnd w:id="58"/>
+      <w:bookmarkEnd w:id="54"/>
+      <w:bookmarkEnd w:id="55"/>
+      <w:bookmarkEnd w:id="59"/>
+      <w:bookmarkEnd w:id="60"/>
     </w:p>
     <w:p>
       <w:pPr>
@@ -12110,16 +12130,16 @@
           <w:numId w:val="0"/>
         </w:numPr>
       </w:pPr>
-      <w:bookmarkStart w:id="59" w:name="_Toc427656853"/>
-      <w:bookmarkStart w:id="60" w:name="_Toc520108729"/>
+      <w:bookmarkStart w:id="61" w:name="_Toc427656853"/>
+      <w:bookmarkStart w:id="62" w:name="_Toc520108729"/>
       <w:r>
         <w:t>2.1 Dependencies among Integration Profiles</w:t>
       </w:r>
-      <w:bookmarkEnd w:id="54"/>
-      <w:bookmarkEnd w:id="55"/>
       <w:bookmarkEnd w:id="56"/>
-      <w:bookmarkEnd w:id="59"/>
-      <w:bookmarkEnd w:id="60"/>
+      <w:bookmarkEnd w:id="57"/>
+      <w:bookmarkEnd w:id="58"/>
+      <w:bookmarkEnd w:id="61"/>
+      <w:bookmarkEnd w:id="62"/>
     </w:p>
     <w:p>
       <w:pPr>
@@ -12282,13 +12302,13 @@
           <w:numId w:val="0"/>
         </w:numPr>
       </w:pPr>
-      <w:bookmarkStart w:id="61" w:name="__RefHeading__89_1966275477"/>
-      <w:bookmarkStart w:id="62" w:name="_Toc292282550"/>
-      <w:bookmarkStart w:id="63" w:name="_Toc294099167"/>
-      <w:bookmarkStart w:id="64" w:name="_Toc294870583"/>
-      <w:bookmarkStart w:id="65" w:name="_Toc427656854"/>
-      <w:bookmarkStart w:id="66" w:name="_Toc520108730"/>
-      <w:bookmarkEnd w:id="61"/>
+      <w:bookmarkStart w:id="63" w:name="__RefHeading__89_1966275477"/>
+      <w:bookmarkStart w:id="64" w:name="_Toc292282550"/>
+      <w:bookmarkStart w:id="65" w:name="_Toc294099167"/>
+      <w:bookmarkStart w:id="66" w:name="_Toc294870583"/>
+      <w:bookmarkStart w:id="67" w:name="_Toc427656854"/>
+      <w:bookmarkStart w:id="68" w:name="_Toc520108730"/>
+      <w:bookmarkEnd w:id="63"/>
       <w:r>
         <w:lastRenderedPageBreak/>
         <w:t>2.2</w:t>
@@ -12299,11 +12319,11 @@
       <w:r>
         <w:t xml:space="preserve"> Document Encryption Profile</w:t>
       </w:r>
-      <w:bookmarkEnd w:id="62"/>
-      <w:bookmarkEnd w:id="63"/>
       <w:bookmarkEnd w:id="64"/>
       <w:bookmarkEnd w:id="65"/>
       <w:bookmarkEnd w:id="66"/>
+      <w:bookmarkEnd w:id="67"/>
+      <w:bookmarkEnd w:id="68"/>
     </w:p>
     <w:p>
       <w:pPr>
@@ -12394,24 +12414,24 @@
           <w:numId w:val="0"/>
         </w:numPr>
       </w:pPr>
-      <w:bookmarkStart w:id="67" w:name="__RefHeading__91_1966275477"/>
-      <w:bookmarkStart w:id="68" w:name="_Toc292282551"/>
-      <w:bookmarkStart w:id="69" w:name="_Toc294099168"/>
-      <w:bookmarkStart w:id="70" w:name="_Toc294870584"/>
-      <w:bookmarkStart w:id="71" w:name="_Toc427656855"/>
-      <w:bookmarkStart w:id="72" w:name="_Toc520108731"/>
-      <w:bookmarkEnd w:id="67"/>
+      <w:bookmarkStart w:id="69" w:name="__RefHeading__91_1966275477"/>
+      <w:bookmarkStart w:id="70" w:name="_Toc292282551"/>
+      <w:bookmarkStart w:id="71" w:name="_Toc294099168"/>
+      <w:bookmarkStart w:id="72" w:name="_Toc294870584"/>
+      <w:bookmarkStart w:id="73" w:name="_Toc427656855"/>
+      <w:bookmarkStart w:id="74" w:name="_Toc520108731"/>
+      <w:bookmarkEnd w:id="69"/>
       <w:r>
         <w:t>32</w:t>
       </w:r>
       <w:r>
         <w:t xml:space="preserve"> Document Encryption Profile</w:t>
       </w:r>
-      <w:bookmarkEnd w:id="68"/>
-      <w:bookmarkEnd w:id="69"/>
       <w:bookmarkEnd w:id="70"/>
       <w:bookmarkEnd w:id="71"/>
       <w:bookmarkEnd w:id="72"/>
+      <w:bookmarkEnd w:id="73"/>
+      <w:bookmarkEnd w:id="74"/>
     </w:p>
     <w:p>
       <w:pPr>
@@ -12692,13 +12712,13 @@
           <w:numId w:val="0"/>
         </w:numPr>
       </w:pPr>
-      <w:bookmarkStart w:id="73" w:name="__RefHeading__93_1966275477"/>
-      <w:bookmarkStart w:id="74" w:name="_Toc292282552"/>
-      <w:bookmarkStart w:id="75" w:name="_Toc294099169"/>
-      <w:bookmarkStart w:id="76" w:name="_Toc294870585"/>
-      <w:bookmarkStart w:id="77" w:name="_Toc427656856"/>
-      <w:bookmarkStart w:id="78" w:name="_Toc520108732"/>
-      <w:bookmarkEnd w:id="73"/>
+      <w:bookmarkStart w:id="75" w:name="__RefHeading__93_1966275477"/>
+      <w:bookmarkStart w:id="76" w:name="_Toc292282552"/>
+      <w:bookmarkStart w:id="77" w:name="_Toc294099169"/>
+      <w:bookmarkStart w:id="78" w:name="_Toc294870585"/>
+      <w:bookmarkStart w:id="79" w:name="_Toc427656856"/>
+      <w:bookmarkStart w:id="80" w:name="_Toc520108732"/>
+      <w:bookmarkEnd w:id="75"/>
       <w:r>
         <w:lastRenderedPageBreak/>
         <w:t>32.</w:t>
@@ -12706,11 +12726,11 @@
       <w:r>
         <w:t>1 Actors/Transactions</w:t>
       </w:r>
-      <w:bookmarkEnd w:id="74"/>
-      <w:bookmarkEnd w:id="75"/>
       <w:bookmarkEnd w:id="76"/>
       <w:bookmarkEnd w:id="77"/>
       <w:bookmarkEnd w:id="78"/>
+      <w:bookmarkEnd w:id="79"/>
+      <w:bookmarkEnd w:id="80"/>
     </w:p>
     <w:p>
       <w:pPr>
@@ -12785,62 +12805,62 @@
         <w:pStyle w:val="BodyText"/>
       </w:pPr>
     </w:p>
-    <w:bookmarkStart w:id="79" w:name="_MON_1366042265"/>
-    <w:bookmarkStart w:id="80" w:name="_MON_1367605564"/>
-    <w:bookmarkStart w:id="81" w:name="_MON_1366041931"/>
-    <w:bookmarkStart w:id="82" w:name="_MON_1366042164"/>
-    <w:bookmarkStart w:id="83" w:name="_MON_1366042168"/>
-    <w:bookmarkStart w:id="84" w:name="_MON_1366042201"/>
-    <w:bookmarkStart w:id="85" w:name="_MON_1366042230"/>
-    <w:bookmarkStart w:id="86" w:name="_1066719791"/>
-    <w:bookmarkStart w:id="87" w:name="_1066719986"/>
-    <w:bookmarkStart w:id="88" w:name="_1066719996"/>
-    <w:bookmarkStart w:id="89" w:name="_1066720020"/>
-    <w:bookmarkStart w:id="90" w:name="_1067066355"/>
-    <w:bookmarkStart w:id="91" w:name="_1067066373"/>
-    <w:bookmarkStart w:id="92" w:name="_1067066390"/>
-    <w:bookmarkStart w:id="93" w:name="_1067066404"/>
-    <w:bookmarkStart w:id="94" w:name="_1067066423"/>
-    <w:bookmarkStart w:id="95" w:name="_1067066441"/>
-    <w:bookmarkStart w:id="96" w:name="_1067066465"/>
-    <w:bookmarkStart w:id="97" w:name="_1075126399"/>
-    <w:bookmarkStart w:id="98" w:name="_1075130445"/>
-    <w:bookmarkStart w:id="99" w:name="_1098122440"/>
-    <w:bookmarkStart w:id="100" w:name="_1098123207"/>
-    <w:bookmarkStart w:id="101" w:name="_1098123487"/>
-    <w:bookmarkStart w:id="102" w:name="_1101302439"/>
-    <w:bookmarkStart w:id="103" w:name="_1066720027"/>
-    <w:bookmarkStart w:id="104" w:name="_1098172226"/>
-    <w:bookmarkStart w:id="105" w:name="_1104516258"/>
-    <w:bookmarkStart w:id="106" w:name="_1104607234"/>
-    <w:bookmarkStart w:id="107" w:name="_1104657935"/>
-    <w:bookmarkStart w:id="108" w:name="_1104777910"/>
-    <w:bookmarkStart w:id="109" w:name="_1104847381"/>
-    <w:bookmarkStart w:id="110" w:name="_1105190829"/>
-    <w:bookmarkStart w:id="111" w:name="_1105190974"/>
-    <w:bookmarkStart w:id="112" w:name="_1105205304"/>
-    <w:bookmarkStart w:id="113" w:name="_1110654846"/>
-    <w:bookmarkStart w:id="114" w:name="_1112639236"/>
-    <w:bookmarkStart w:id="115" w:name="_1112784727"/>
-    <w:bookmarkStart w:id="116" w:name="_1326138999"/>
-    <w:bookmarkStart w:id="117" w:name="_1353137670"/>
-    <w:bookmarkStart w:id="118" w:name="_1353138293"/>
-    <w:bookmarkStart w:id="119" w:name="_1353138895"/>
-    <w:bookmarkStart w:id="120" w:name="_1353139032"/>
-    <w:bookmarkStart w:id="121" w:name="_1353139133"/>
-    <w:bookmarkStart w:id="122" w:name="_1353139158"/>
-    <w:bookmarkStart w:id="123" w:name="_1353139278"/>
-    <w:bookmarkStart w:id="124" w:name="_1353139530"/>
-    <w:bookmarkStart w:id="125" w:name="_1361175395"/>
-    <w:bookmarkEnd w:id="79"/>
-    <w:bookmarkEnd w:id="80"/>
+    <w:bookmarkStart w:id="81" w:name="_MON_1367605564"/>
+    <w:bookmarkStart w:id="82" w:name="_MON_1366041931"/>
+    <w:bookmarkStart w:id="83" w:name="_MON_1366042164"/>
+    <w:bookmarkStart w:id="84" w:name="_MON_1366042168"/>
+    <w:bookmarkStart w:id="85" w:name="_MON_1366042201"/>
+    <w:bookmarkStart w:id="86" w:name="_MON_1366042230"/>
+    <w:bookmarkStart w:id="87" w:name="_MON_1366042256"/>
+    <w:bookmarkStart w:id="88" w:name="_1066719791"/>
+    <w:bookmarkStart w:id="89" w:name="_1066719986"/>
+    <w:bookmarkStart w:id="90" w:name="_1066719996"/>
+    <w:bookmarkStart w:id="91" w:name="_1066720020"/>
+    <w:bookmarkStart w:id="92" w:name="_1067066355"/>
+    <w:bookmarkStart w:id="93" w:name="_1067066373"/>
+    <w:bookmarkStart w:id="94" w:name="_1067066390"/>
+    <w:bookmarkStart w:id="95" w:name="_1067066404"/>
+    <w:bookmarkStart w:id="96" w:name="_1067066423"/>
+    <w:bookmarkStart w:id="97" w:name="_1067066441"/>
+    <w:bookmarkStart w:id="98" w:name="_1067066465"/>
+    <w:bookmarkStart w:id="99" w:name="_1075126399"/>
+    <w:bookmarkStart w:id="100" w:name="_1075130445"/>
+    <w:bookmarkStart w:id="101" w:name="_1098122440"/>
+    <w:bookmarkStart w:id="102" w:name="_1098123207"/>
+    <w:bookmarkStart w:id="103" w:name="_1098123487"/>
+    <w:bookmarkStart w:id="104" w:name="_1101302439"/>
+    <w:bookmarkStart w:id="105" w:name="_1066720027"/>
+    <w:bookmarkStart w:id="106" w:name="_1098172226"/>
+    <w:bookmarkStart w:id="107" w:name="_1104516258"/>
+    <w:bookmarkStart w:id="108" w:name="_1104607234"/>
+    <w:bookmarkStart w:id="109" w:name="_1104657935"/>
+    <w:bookmarkStart w:id="110" w:name="_1104777910"/>
+    <w:bookmarkStart w:id="111" w:name="_1104847381"/>
+    <w:bookmarkStart w:id="112" w:name="_1105190829"/>
+    <w:bookmarkStart w:id="113" w:name="_1105190974"/>
+    <w:bookmarkStart w:id="114" w:name="_1105205304"/>
+    <w:bookmarkStart w:id="115" w:name="_1110654846"/>
+    <w:bookmarkStart w:id="116" w:name="_1112639236"/>
+    <w:bookmarkStart w:id="117" w:name="_1112784727"/>
+    <w:bookmarkStart w:id="118" w:name="_1326138999"/>
+    <w:bookmarkStart w:id="119" w:name="_1353137670"/>
+    <w:bookmarkStart w:id="120" w:name="_1353138293"/>
+    <w:bookmarkStart w:id="121" w:name="_1353138895"/>
+    <w:bookmarkStart w:id="122" w:name="_1353139032"/>
+    <w:bookmarkStart w:id="123" w:name="_1353139133"/>
+    <w:bookmarkStart w:id="124" w:name="_1353139158"/>
+    <w:bookmarkStart w:id="125" w:name="_1353139278"/>
+    <w:bookmarkStart w:id="126" w:name="_1353139530"/>
+    <w:bookmarkStart w:id="127" w:name="_1361175395"/>
     <w:bookmarkEnd w:id="81"/>
     <w:bookmarkEnd w:id="82"/>
     <w:bookmarkEnd w:id="83"/>
     <w:bookmarkEnd w:id="84"/>
     <w:bookmarkEnd w:id="85"/>
-    <w:bookmarkStart w:id="126" w:name="_MON_1366042256"/>
-    <w:bookmarkEnd w:id="126"/>
+    <w:bookmarkEnd w:id="86"/>
+    <w:bookmarkEnd w:id="87"/>
+    <w:bookmarkStart w:id="128" w:name="_MON_1366042265"/>
+    <w:bookmarkEnd w:id="128"/>
     <w:p>
       <w:pPr>
         <w:pStyle w:val="FigureTitle"/>
@@ -12869,10 +12889,10 @@
             <v:path o:extrusionok="f" gradientshapeok="t" o:connecttype="rect"/>
             <o:lock v:ext="edit" aspectratio="t"/>
           </v:shapetype>
-          <v:shape id="_x0000_i1027" type="#_x0000_t75" alt="" style="width:476.9pt;height:127.4pt;mso-width-percent:0;mso-height-percent:0;mso-width-percent:0;mso-height-percent:0" o:ole="" fillcolor="window">
+          <v:shape id="_x0000_i1027" type="#_x0000_t75" alt="" style="width:476.7pt;height:127.35pt;mso-width-percent:0;mso-height-percent:0;mso-width-percent:0;mso-height-percent:0" o:ole="" fillcolor="window">
             <v:imagedata r:id="rId18" o:title="" cropbottom="42405f" cropright="13789f"/>
           </v:shape>
-          <o:OLEObject Type="Embed" ProgID="Word.Picture.8" ShapeID="_x0000_i1027" DrawAspect="Content" ObjectID="_1618296587" r:id="rId19"/>
+          <o:OLEObject Type="Embed" ProgID="Word.Picture.8" ShapeID="_x0000_i1027" DrawAspect="Content" ObjectID="_1618296684" r:id="rId19"/>
         </w:object>
       </w:r>
       <w:r>
@@ -12899,21 +12919,21 @@
           <w:numId w:val="0"/>
         </w:numPr>
       </w:pPr>
-      <w:bookmarkStart w:id="127" w:name="_Toc294099170"/>
-      <w:bookmarkStart w:id="128" w:name="_Toc294870586"/>
-      <w:bookmarkStart w:id="129" w:name="_Toc427656857"/>
-      <w:bookmarkStart w:id="130" w:name="_Toc520108733"/>
-      <w:bookmarkStart w:id="131" w:name="__RefHeading__95_1966275477"/>
+      <w:bookmarkStart w:id="129" w:name="_Toc294099170"/>
+      <w:bookmarkStart w:id="130" w:name="_Toc294870586"/>
+      <w:bookmarkStart w:id="131" w:name="_Toc427656857"/>
+      <w:bookmarkStart w:id="132" w:name="_Toc520108733"/>
+      <w:bookmarkStart w:id="133" w:name="__RefHeading__95_1966275477"/>
       <w:r>
         <w:t>32.</w:t>
       </w:r>
       <w:r>
         <w:t>2 Document Encryption Profile Options</w:t>
       </w:r>
-      <w:bookmarkEnd w:id="127"/>
-      <w:bookmarkEnd w:id="128"/>
       <w:bookmarkEnd w:id="129"/>
       <w:bookmarkEnd w:id="130"/>
+      <w:bookmarkEnd w:id="131"/>
+      <w:bookmarkEnd w:id="132"/>
     </w:p>
     <w:p>
       <w:pPr>
@@ -13263,24 +13283,24 @@
           <w:numId w:val="0"/>
         </w:numPr>
       </w:pPr>
-      <w:bookmarkStart w:id="132" w:name="_Toc294099171"/>
-      <w:bookmarkStart w:id="133" w:name="_Toc294870587"/>
-      <w:bookmarkStart w:id="134" w:name="_Toc427656858"/>
-      <w:bookmarkStart w:id="135" w:name="_Toc520108734"/>
-      <w:bookmarkStart w:id="136" w:name="__RefHeading__97_1966275477"/>
-      <w:bookmarkStart w:id="137" w:name="__RefHeading__99_1966275477"/>
-      <w:bookmarkStart w:id="138" w:name="__RefHeading__101_1966275477"/>
-      <w:bookmarkStart w:id="139" w:name="__RefHeading__103_1966275477"/>
+      <w:bookmarkStart w:id="134" w:name="_Toc294099171"/>
+      <w:bookmarkStart w:id="135" w:name="_Toc294870587"/>
+      <w:bookmarkStart w:id="136" w:name="_Toc427656858"/>
+      <w:bookmarkStart w:id="137" w:name="_Toc520108734"/>
+      <w:bookmarkStart w:id="138" w:name="__RefHeading__97_1966275477"/>
+      <w:bookmarkStart w:id="139" w:name="__RefHeading__99_1966275477"/>
+      <w:bookmarkStart w:id="140" w:name="__RefHeading__101_1966275477"/>
+      <w:bookmarkStart w:id="141" w:name="__RefHeading__103_1966275477"/>
       <w:r>
         <w:t>32.</w:t>
       </w:r>
       <w:r>
         <w:t>3 Document Encryption Process Flow</w:t>
       </w:r>
-      <w:bookmarkEnd w:id="132"/>
-      <w:bookmarkEnd w:id="133"/>
       <w:bookmarkEnd w:id="134"/>
       <w:bookmarkEnd w:id="135"/>
+      <w:bookmarkEnd w:id="136"/>
+      <w:bookmarkEnd w:id="137"/>
     </w:p>
     <w:p>
       <w:pPr>
@@ -13290,11 +13310,11 @@
           <w:numId w:val="0"/>
         </w:numPr>
       </w:pPr>
-      <w:bookmarkStart w:id="140" w:name="_Toc294099172"/>
-      <w:bookmarkStart w:id="141" w:name="_Toc294870588"/>
-      <w:bookmarkStart w:id="142" w:name="_Toc427656859"/>
-      <w:bookmarkStart w:id="143" w:name="_Toc520108735"/>
-      <w:bookmarkStart w:id="144" w:name="__RefHeading__105_1966275477"/>
+      <w:bookmarkStart w:id="142" w:name="_Toc294099172"/>
+      <w:bookmarkStart w:id="143" w:name="_Toc294870588"/>
+      <w:bookmarkStart w:id="144" w:name="_Toc427656859"/>
+      <w:bookmarkStart w:id="145" w:name="_Toc520108735"/>
+      <w:bookmarkStart w:id="146" w:name="__RefHeading__105_1966275477"/>
       <w:r>
         <w:t>32.</w:t>
       </w:r>
@@ -13307,10 +13327,10 @@
       <w:r>
         <w:t>Use Cases</w:t>
       </w:r>
-      <w:bookmarkEnd w:id="140"/>
-      <w:bookmarkEnd w:id="141"/>
       <w:bookmarkEnd w:id="142"/>
       <w:bookmarkEnd w:id="143"/>
+      <w:bookmarkEnd w:id="144"/>
+      <w:bookmarkEnd w:id="145"/>
     </w:p>
     <w:p>
       <w:pPr>
@@ -13974,11 +13994,11 @@
           <w:numId w:val="0"/>
         </w:numPr>
       </w:pPr>
-      <w:bookmarkStart w:id="145" w:name="_Toc294099173"/>
-      <w:bookmarkStart w:id="146" w:name="_Toc294870589"/>
-      <w:bookmarkStart w:id="147" w:name="_Toc427656860"/>
-      <w:bookmarkStart w:id="148" w:name="_Toc520108736"/>
-      <w:bookmarkStart w:id="149" w:name="__RefHeading__107_1966275477"/>
+      <w:bookmarkStart w:id="147" w:name="_Toc294099173"/>
+      <w:bookmarkStart w:id="148" w:name="_Toc294870589"/>
+      <w:bookmarkStart w:id="149" w:name="_Toc427656860"/>
+      <w:bookmarkStart w:id="150" w:name="_Toc520108736"/>
+      <w:bookmarkStart w:id="151" w:name="__RefHeading__107_1966275477"/>
       <w:r>
         <w:lastRenderedPageBreak/>
         <w:t>32.</w:t>
@@ -13992,10 +14012,10 @@
       <w:r>
         <w:t>Detailed Interactions</w:t>
       </w:r>
-      <w:bookmarkEnd w:id="145"/>
-      <w:bookmarkEnd w:id="146"/>
       <w:bookmarkEnd w:id="147"/>
       <w:bookmarkEnd w:id="148"/>
+      <w:bookmarkEnd w:id="149"/>
+      <w:bookmarkEnd w:id="150"/>
     </w:p>
     <w:p>
       <w:pPr>
@@ -14023,7 +14043,7 @@
         <w:t>3.2-2 presents a Document Encryption process flow including grouping with other actors and out-of-band interactions and process steps.</w:t>
       </w:r>
     </w:p>
-    <w:bookmarkStart w:id="150" w:name="_1363775855"/>
+    <w:bookmarkStart w:id="152" w:name="_1363775855"/>
     <w:p>
       <w:pPr>
         <w:pStyle w:val="FigureTitle"/>
@@ -14033,10 +14053,10 @@
           <w:noProof/>
         </w:rPr>
         <w:object w:dxaOrig="10110" w:dyaOrig="8220" w14:anchorId="6B1A8746">
-          <v:shape id="_x0000_i1026" type="#_x0000_t75" alt="" style="width:467.1pt;height:192pt;mso-width-percent:0;mso-height-percent:0;mso-width-percent:0;mso-height-percent:0" o:ole="" fillcolor="window">
+          <v:shape id="_x0000_i1026" type="#_x0000_t75" alt="" style="width:466.85pt;height:191.75pt;mso-width-percent:0;mso-height-percent:0;mso-width-percent:0;mso-height-percent:0" o:ole="" fillcolor="window">
             <v:imagedata r:id="rId20" o:title="" croptop="11937f" cropbottom="24929f" cropright="4983f"/>
           </v:shape>
-          <o:OLEObject Type="Embed" ProgID="Word.Picture.8" ShapeID="_x0000_i1026" DrawAspect="Content" ObjectID="_1618296588" r:id="rId21"/>
+          <o:OLEObject Type="Embed" ProgID="Word.Picture.8" ShapeID="_x0000_i1026" DrawAspect="Content" ObjectID="_1618296685" r:id="rId21"/>
         </w:object>
       </w:r>
       <w:r>
@@ -14060,27 +14080,25 @@
         <w:pStyle w:val="BodyText"/>
       </w:pPr>
     </w:p>
-    <w:bookmarkStart w:id="151" w:name="_1104838916"/>
-    <w:bookmarkStart w:id="152" w:name="_1104780072"/>
-    <w:bookmarkStart w:id="153" w:name="_1105205572"/>
-    <w:bookmarkStart w:id="154" w:name="_1109535523"/>
-    <w:bookmarkStart w:id="155" w:name="_1109538753"/>
-    <w:bookmarkStart w:id="156" w:name="_1112640119"/>
-    <w:bookmarkStart w:id="157" w:name="_1326137438"/>
-    <w:bookmarkStart w:id="158" w:name="_1352792519"/>
-    <w:bookmarkStart w:id="159" w:name="_1352794632"/>
-    <w:bookmarkStart w:id="160" w:name="_1352795816"/>
-    <w:bookmarkStart w:id="161" w:name="_1352796630"/>
-    <w:bookmarkStart w:id="162" w:name="_1352797251"/>
-    <w:bookmarkStart w:id="163" w:name="_1352797540"/>
-    <w:bookmarkStart w:id="164" w:name="_1352799192"/>
-    <w:bookmarkStart w:id="165" w:name="_1358101627"/>
-    <w:bookmarkStart w:id="166" w:name="_1361178725"/>
-    <w:bookmarkStart w:id="167" w:name="_1361179530"/>
-    <w:bookmarkStart w:id="168" w:name="_1361180733"/>
-    <w:bookmarkStart w:id="169" w:name="_1361180906"/>
-    <w:bookmarkEnd w:id="86"/>
-    <w:bookmarkEnd w:id="87"/>
+    <w:bookmarkStart w:id="153" w:name="_1104838916"/>
+    <w:bookmarkStart w:id="154" w:name="_1104780072"/>
+    <w:bookmarkStart w:id="155" w:name="_1105205572"/>
+    <w:bookmarkStart w:id="156" w:name="_1109535523"/>
+    <w:bookmarkStart w:id="157" w:name="_1109538753"/>
+    <w:bookmarkStart w:id="158" w:name="_1112640119"/>
+    <w:bookmarkStart w:id="159" w:name="_1326137438"/>
+    <w:bookmarkStart w:id="160" w:name="_1352792519"/>
+    <w:bookmarkStart w:id="161" w:name="_1352794632"/>
+    <w:bookmarkStart w:id="162" w:name="_1352795816"/>
+    <w:bookmarkStart w:id="163" w:name="_1352796630"/>
+    <w:bookmarkStart w:id="164" w:name="_1352797251"/>
+    <w:bookmarkStart w:id="165" w:name="_1352797540"/>
+    <w:bookmarkStart w:id="166" w:name="_1352799192"/>
+    <w:bookmarkStart w:id="167" w:name="_1358101627"/>
+    <w:bookmarkStart w:id="168" w:name="_1361178725"/>
+    <w:bookmarkStart w:id="169" w:name="_1361179530"/>
+    <w:bookmarkStart w:id="170" w:name="_1361180733"/>
+    <w:bookmarkStart w:id="171" w:name="_1361180906"/>
     <w:bookmarkEnd w:id="88"/>
     <w:bookmarkEnd w:id="89"/>
     <w:bookmarkEnd w:id="90"/>
@@ -14096,7 +14114,9 @@
     <w:bookmarkEnd w:id="100"/>
     <w:bookmarkEnd w:id="101"/>
     <w:bookmarkEnd w:id="102"/>
-    <w:bookmarkEnd w:id="151"/>
+    <w:bookmarkEnd w:id="103"/>
+    <w:bookmarkEnd w:id="104"/>
+    <w:bookmarkEnd w:id="153"/>
     <w:p>
       <w:pPr>
         <w:pStyle w:val="FigureTitle"/>
@@ -14106,11 +14126,11 @@
           <w:noProof/>
         </w:rPr>
         <w:object w:dxaOrig="10110" w:dyaOrig="8220" w14:anchorId="73C48495">
-          <v:shape id="_x0000_i1025" type="#_x0000_t75" alt="" style="width:467.1pt;height:373.55pt;mso-width-percent:0;mso-height-percent:0;mso-width-percent:0;mso-height-percent:0" o:ole="" filled="t">
+          <v:shape id="_x0000_i1025" type="#_x0000_t75" alt="" style="width:466.85pt;height:373.65pt;mso-width-percent:0;mso-height-percent:0;mso-width-percent:0;mso-height-percent:0" o:ole="" filled="t">
             <v:fill color2="black"/>
             <v:imagedata r:id="rId22" o:title=""/>
           </v:shape>
-          <o:OLEObject Type="Embed" ProgID="Word.Picture.8" ShapeID="_x0000_i1025" DrawAspect="Content" ObjectID="_1618296589" r:id="rId23"/>
+          <o:OLEObject Type="Embed" ProgID="Word.Picture.8" ShapeID="_x0000_i1025" DrawAspect="Content" ObjectID="_1618296686" r:id="rId23"/>
         </w:object>
       </w:r>
       <w:r>
@@ -14169,11 +14189,11 @@
           <w:numId w:val="0"/>
         </w:numPr>
       </w:pPr>
-      <w:bookmarkStart w:id="170" w:name="_Toc294099174"/>
-      <w:bookmarkStart w:id="171" w:name="_Toc294870590"/>
-      <w:bookmarkStart w:id="172" w:name="_Toc427656861"/>
-      <w:bookmarkStart w:id="173" w:name="_Toc520108737"/>
-      <w:bookmarkStart w:id="174" w:name="__RefHeading__109_1966275477"/>
+      <w:bookmarkStart w:id="172" w:name="_Toc294099174"/>
+      <w:bookmarkStart w:id="173" w:name="_Toc294870590"/>
+      <w:bookmarkStart w:id="174" w:name="_Toc427656861"/>
+      <w:bookmarkStart w:id="175" w:name="_Toc520108737"/>
+      <w:bookmarkStart w:id="176" w:name="__RefHeading__109_1966275477"/>
       <w:r>
         <w:t>32.</w:t>
       </w:r>
@@ -14183,10 +14203,10 @@
       <w:r>
         <w:t xml:space="preserve"> Key management</w:t>
       </w:r>
-      <w:bookmarkEnd w:id="170"/>
-      <w:bookmarkEnd w:id="171"/>
       <w:bookmarkEnd w:id="172"/>
       <w:bookmarkEnd w:id="173"/>
+      <w:bookmarkEnd w:id="174"/>
+      <w:bookmarkEnd w:id="175"/>
     </w:p>
     <w:p>
       <w:pPr>
@@ -14335,11 +14355,11 @@
           <w:numId w:val="0"/>
         </w:numPr>
       </w:pPr>
-      <w:bookmarkStart w:id="175" w:name="_Toc294099175"/>
-      <w:bookmarkStart w:id="176" w:name="_Toc294870591"/>
-      <w:bookmarkStart w:id="177" w:name="_Toc427656862"/>
-      <w:bookmarkStart w:id="178" w:name="_Toc520108738"/>
-      <w:bookmarkStart w:id="179" w:name="__RefHeading__111_1966275477"/>
+      <w:bookmarkStart w:id="177" w:name="_Toc294099175"/>
+      <w:bookmarkStart w:id="178" w:name="_Toc294870591"/>
+      <w:bookmarkStart w:id="179" w:name="_Toc427656862"/>
+      <w:bookmarkStart w:id="180" w:name="_Toc520108738"/>
+      <w:bookmarkStart w:id="181" w:name="__RefHeading__111_1966275477"/>
       <w:r>
         <w:t>32.</w:t>
       </w:r>
@@ -14349,10 +14369,10 @@
       <w:r>
         <w:t xml:space="preserve"> Document Encryption Security Considerations</w:t>
       </w:r>
-      <w:bookmarkEnd w:id="175"/>
-      <w:bookmarkEnd w:id="176"/>
       <w:bookmarkEnd w:id="177"/>
       <w:bookmarkEnd w:id="178"/>
+      <w:bookmarkEnd w:id="179"/>
+      <w:bookmarkEnd w:id="180"/>
     </w:p>
     <w:p>
       <w:pPr>
@@ -14721,21 +14741,21 @@
           <w:numId w:val="0"/>
         </w:numPr>
       </w:pPr>
-      <w:bookmarkStart w:id="180" w:name="_Toc294099176"/>
-      <w:bookmarkStart w:id="181" w:name="_Toc294870592"/>
-      <w:bookmarkStart w:id="182" w:name="_Toc427656863"/>
-      <w:bookmarkStart w:id="183" w:name="_Toc520108739"/>
-      <w:bookmarkStart w:id="184" w:name="__RefHeading__113_1966275477"/>
+      <w:bookmarkStart w:id="182" w:name="_Toc294099176"/>
+      <w:bookmarkStart w:id="183" w:name="_Toc294870592"/>
+      <w:bookmarkStart w:id="184" w:name="_Toc427656863"/>
+      <w:bookmarkStart w:id="185" w:name="_Toc520108739"/>
+      <w:bookmarkStart w:id="186" w:name="__RefHeading__113_1966275477"/>
       <w:r>
         <w:t xml:space="preserve">16 </w:t>
       </w:r>
       <w:r>
         <w:t>Cross-Enterprise Media Interchange (XDM) Integration Profile</w:t>
       </w:r>
-      <w:bookmarkEnd w:id="180"/>
-      <w:bookmarkEnd w:id="181"/>
       <w:bookmarkEnd w:id="182"/>
       <w:bookmarkEnd w:id="183"/>
+      <w:bookmarkEnd w:id="184"/>
+      <w:bookmarkEnd w:id="185"/>
     </w:p>
     <w:p>
       <w:pPr>
@@ -14759,18 +14779,18 @@
           <w:numId w:val="0"/>
         </w:numPr>
       </w:pPr>
-      <w:bookmarkStart w:id="185" w:name="_Toc294099177"/>
-      <w:bookmarkStart w:id="186" w:name="_Toc294870593"/>
-      <w:bookmarkStart w:id="187" w:name="_Toc427656864"/>
-      <w:bookmarkStart w:id="188" w:name="_Toc520108740"/>
-      <w:bookmarkStart w:id="189" w:name="__RefHeading__115_1966275477"/>
+      <w:bookmarkStart w:id="187" w:name="_Toc294099177"/>
+      <w:bookmarkStart w:id="188" w:name="_Toc294870593"/>
+      <w:bookmarkStart w:id="189" w:name="_Toc427656864"/>
+      <w:bookmarkStart w:id="190" w:name="_Toc520108740"/>
+      <w:bookmarkStart w:id="191" w:name="__RefHeading__115_1966275477"/>
       <w:r>
         <w:t>16.2 XDM Integration Profile Options</w:t>
       </w:r>
-      <w:bookmarkEnd w:id="185"/>
-      <w:bookmarkEnd w:id="186"/>
       <w:bookmarkEnd w:id="187"/>
       <w:bookmarkEnd w:id="188"/>
+      <w:bookmarkEnd w:id="189"/>
+      <w:bookmarkEnd w:id="190"/>
     </w:p>
     <w:p>
       <w:pPr>
@@ -15820,11 +15840,11 @@
           <w:numId w:val="0"/>
         </w:numPr>
       </w:pPr>
-      <w:bookmarkStart w:id="190" w:name="_Toc294099178"/>
-      <w:bookmarkStart w:id="191" w:name="_Toc294870594"/>
-      <w:bookmarkStart w:id="192" w:name="_Toc427656865"/>
-      <w:bookmarkStart w:id="193" w:name="_Toc520108741"/>
-      <w:bookmarkStart w:id="194" w:name="__RefHeading__117_1966275477"/>
+      <w:bookmarkStart w:id="192" w:name="_Toc294099178"/>
+      <w:bookmarkStart w:id="193" w:name="_Toc294870594"/>
+      <w:bookmarkStart w:id="194" w:name="_Toc427656865"/>
+      <w:bookmarkStart w:id="195" w:name="_Toc520108741"/>
+      <w:bookmarkStart w:id="196" w:name="__RefHeading__117_1966275477"/>
       <w:r>
         <w:t>16.2.</w:t>
       </w:r>
@@ -15834,13 +15854,13 @@
       <w:r>
         <w:t xml:space="preserve">Media Encryption </w:t>
       </w:r>
-      <w:bookmarkEnd w:id="190"/>
-      <w:bookmarkEnd w:id="191"/>
       <w:bookmarkEnd w:id="192"/>
+      <w:bookmarkEnd w:id="193"/>
+      <w:bookmarkEnd w:id="194"/>
       <w:r>
         <w:t>Option</w:t>
       </w:r>
-      <w:bookmarkEnd w:id="193"/>
+      <w:bookmarkEnd w:id="195"/>
       <w:r>
         <w:t xml:space="preserve"> </w:t>
       </w:r>
@@ -15914,18 +15934,18 @@
           <w:numId w:val="0"/>
         </w:numPr>
       </w:pPr>
-      <w:bookmarkStart w:id="195" w:name="_Toc294099179"/>
-      <w:bookmarkStart w:id="196" w:name="_Toc294870595"/>
-      <w:bookmarkStart w:id="197" w:name="_Toc427656866"/>
-      <w:bookmarkStart w:id="198" w:name="_Toc520108742"/>
-      <w:bookmarkStart w:id="199" w:name="__RefHeading__119_1966275477"/>
+      <w:bookmarkStart w:id="197" w:name="_Toc294099179"/>
+      <w:bookmarkStart w:id="198" w:name="_Toc294870595"/>
+      <w:bookmarkStart w:id="199" w:name="_Toc427656866"/>
+      <w:bookmarkStart w:id="200" w:name="_Toc520108742"/>
+      <w:bookmarkStart w:id="201" w:name="__RefHeading__119_1966275477"/>
       <w:r>
         <w:t>16.5 Security considerations</w:t>
       </w:r>
-      <w:bookmarkEnd w:id="195"/>
-      <w:bookmarkEnd w:id="196"/>
       <w:bookmarkEnd w:id="197"/>
       <w:bookmarkEnd w:id="198"/>
+      <w:bookmarkEnd w:id="199"/>
+      <w:bookmarkEnd w:id="200"/>
     </w:p>
     <w:p>
       <w:pPr>
@@ -16262,8 +16282,8 @@
       <w:pPr>
         <w:pStyle w:val="EditorInstructions"/>
       </w:pPr>
-      <w:bookmarkStart w:id="200" w:name="__RefHeading__121_1966275477"/>
-      <w:bookmarkStart w:id="201" w:name="__RefHeading__123_1966275477"/>
+      <w:bookmarkStart w:id="202" w:name="__RefHeading__121_1966275477"/>
+      <w:bookmarkStart w:id="203" w:name="__RefHeading__123_1966275477"/>
       <w:r>
         <w:rPr>
           <w:iCs w:val="0"/>
@@ -16298,9 +16318,9 @@
           <w:bCs/>
         </w:rPr>
       </w:pPr>
-      <w:bookmarkStart w:id="202" w:name="_Toc427656867"/>
-      <w:bookmarkStart w:id="203" w:name="_Toc520108743"/>
-      <w:bookmarkStart w:id="204" w:name="__RefHeading__125_1966275477"/>
+      <w:bookmarkStart w:id="204" w:name="_Toc427656867"/>
+      <w:bookmarkStart w:id="205" w:name="_Toc520108743"/>
+      <w:bookmarkStart w:id="206" w:name="__RefHeading__125_1966275477"/>
       <w:r>
         <w:rPr>
           <w:bCs/>
@@ -16331,8 +16351,8 @@
         </w:rPr>
         <w:t>IHE encryption overview</w:t>
       </w:r>
-      <w:bookmarkEnd w:id="202"/>
-      <w:bookmarkEnd w:id="203"/>
+      <w:bookmarkEnd w:id="204"/>
+      <w:bookmarkEnd w:id="205"/>
     </w:p>
     <w:p>
       <w:pPr>
@@ -20541,9 +20561,9 @@
       <w:pPr>
         <w:pStyle w:val="PartTitle"/>
       </w:pPr>
-      <w:bookmarkStart w:id="205" w:name="_Toc427656868"/>
-      <w:bookmarkStart w:id="206" w:name="_Toc520108744"/>
-      <w:bookmarkStart w:id="207" w:name="__RefHeading__127_1966275477"/>
+      <w:bookmarkStart w:id="207" w:name="_Toc427656868"/>
+      <w:bookmarkStart w:id="208" w:name="_Toc520108744"/>
+      <w:bookmarkStart w:id="209" w:name="__RefHeading__127_1966275477"/>
       <w:r>
         <w:lastRenderedPageBreak/>
         <w:t xml:space="preserve">Volume 2 </w:t>
@@ -20554,14 +20574,14 @@
       <w:r>
         <w:t xml:space="preserve"> Transactions</w:t>
       </w:r>
-      <w:bookmarkEnd w:id="205"/>
-      <w:bookmarkEnd w:id="206"/>
+      <w:bookmarkEnd w:id="207"/>
+      <w:bookmarkEnd w:id="208"/>
     </w:p>
     <w:p>
       <w:pPr>
         <w:pStyle w:val="EditorInstructions"/>
       </w:pPr>
-      <w:bookmarkStart w:id="208" w:name="__RefHeading__129_1966275477"/>
+      <w:bookmarkStart w:id="210" w:name="__RefHeading__129_1966275477"/>
       <w:r>
         <w:t xml:space="preserve">Update </w:t>
       </w:r>
@@ -20585,10 +20605,10 @@
           <w:szCs w:val="28"/>
         </w:rPr>
       </w:pPr>
-      <w:bookmarkStart w:id="209" w:name="_Toc294099180"/>
-      <w:bookmarkStart w:id="210" w:name="_Toc294870596"/>
-      <w:bookmarkStart w:id="211" w:name="_Toc427656869"/>
-      <w:bookmarkStart w:id="212" w:name="_Toc520108745"/>
+      <w:bookmarkStart w:id="211" w:name="_Toc294099180"/>
+      <w:bookmarkStart w:id="212" w:name="_Toc294870596"/>
+      <w:bookmarkStart w:id="213" w:name="_Toc427656869"/>
+      <w:bookmarkStart w:id="214" w:name="_Toc520108745"/>
       <w:r>
         <w:rPr>
           <w:rFonts w:cs="Arial"/>
@@ -20597,10 +20617,10 @@
         </w:rPr>
         <w:t>3.32 Distribute Document Set on Media</w:t>
       </w:r>
-      <w:bookmarkEnd w:id="209"/>
-      <w:bookmarkEnd w:id="210"/>
       <w:bookmarkEnd w:id="211"/>
       <w:bookmarkEnd w:id="212"/>
+      <w:bookmarkEnd w:id="213"/>
+      <w:bookmarkEnd w:id="214"/>
     </w:p>
     <w:p>
       <w:pPr>
@@ -20683,26 +20703,26 @@
         </w:numPr>
         <w:ind w:left="720" w:hanging="720"/>
       </w:pPr>
-      <w:bookmarkStart w:id="213" w:name="_Toc139615590"/>
-      <w:bookmarkStart w:id="214" w:name="_Toc184012915"/>
-      <w:bookmarkStart w:id="215" w:name="_Toc237318715"/>
-      <w:bookmarkStart w:id="216" w:name="_Toc294099181"/>
-      <w:bookmarkStart w:id="217" w:name="_Toc294870597"/>
-      <w:bookmarkStart w:id="218" w:name="_Toc427656870"/>
-      <w:bookmarkStart w:id="219" w:name="_Toc520108746"/>
+      <w:bookmarkStart w:id="215" w:name="_Toc139615590"/>
+      <w:bookmarkStart w:id="216" w:name="_Toc184012915"/>
+      <w:bookmarkStart w:id="217" w:name="_Toc237318715"/>
+      <w:bookmarkStart w:id="218" w:name="_Toc294099181"/>
+      <w:bookmarkStart w:id="219" w:name="_Toc294870597"/>
+      <w:bookmarkStart w:id="220" w:name="_Toc427656870"/>
+      <w:bookmarkStart w:id="221" w:name="_Toc520108746"/>
       <w:r>
         <w:t>3.32.3 Referenced Standard</w:t>
       </w:r>
-      <w:bookmarkEnd w:id="213"/>
-      <w:bookmarkEnd w:id="214"/>
       <w:bookmarkEnd w:id="215"/>
       <w:bookmarkEnd w:id="216"/>
       <w:bookmarkEnd w:id="217"/>
-      <w:r>
-        <w:t>s</w:t>
-      </w:r>
       <w:bookmarkEnd w:id="218"/>
       <w:bookmarkEnd w:id="219"/>
+      <w:r>
+        <w:t>s</w:t>
+      </w:r>
+      <w:bookmarkEnd w:id="220"/>
+      <w:bookmarkEnd w:id="221"/>
     </w:p>
     <w:p>
       <w:pPr>
@@ -20939,15 +20959,15 @@
           <w:numId w:val="0"/>
         </w:numPr>
       </w:pPr>
-      <w:bookmarkStart w:id="220" w:name="_Toc294099182"/>
-      <w:bookmarkStart w:id="221" w:name="_Toc427656871"/>
-      <w:bookmarkStart w:id="222" w:name="_Toc520108747"/>
+      <w:bookmarkStart w:id="222" w:name="_Toc294099182"/>
+      <w:bookmarkStart w:id="223" w:name="_Toc427656871"/>
+      <w:bookmarkStart w:id="224" w:name="_Toc520108747"/>
       <w:r>
         <w:t>3.32.4.1.2 Message Semantics</w:t>
       </w:r>
-      <w:bookmarkEnd w:id="220"/>
-      <w:bookmarkEnd w:id="221"/>
       <w:bookmarkEnd w:id="222"/>
+      <w:bookmarkEnd w:id="223"/>
+      <w:bookmarkEnd w:id="224"/>
     </w:p>
     <w:p>
       <w:pPr>
@@ -20961,9 +20981,9 @@
       <w:pPr>
         <w:pStyle w:val="Heading6"/>
       </w:pPr>
-      <w:bookmarkStart w:id="223" w:name="_Toc294099184"/>
-      <w:bookmarkStart w:id="224" w:name="_Toc427656873"/>
-      <w:bookmarkStart w:id="225" w:name="_Toc520108748"/>
+      <w:bookmarkStart w:id="225" w:name="_Toc294099184"/>
+      <w:bookmarkStart w:id="226" w:name="_Toc427656873"/>
+      <w:bookmarkStart w:id="227" w:name="_Toc520108748"/>
       <w:r>
         <w:lastRenderedPageBreak/>
         <w:t>3.32.4.1.2.</w:t>
@@ -20974,12 +20994,12 @@
       <w:r>
         <w:t xml:space="preserve"> Media Encryption </w:t>
       </w:r>
-      <w:bookmarkEnd w:id="223"/>
-      <w:bookmarkEnd w:id="224"/>
+      <w:bookmarkEnd w:id="225"/>
+      <w:bookmarkEnd w:id="226"/>
       <w:r>
         <w:t>Option</w:t>
       </w:r>
-      <w:bookmarkEnd w:id="225"/>
+      <w:bookmarkEnd w:id="227"/>
     </w:p>
     <w:p>
       <w:pPr>
@@ -21122,57 +21142,57 @@
           <w:numId w:val="0"/>
         </w:numPr>
       </w:pPr>
-      <w:bookmarkStart w:id="226" w:name="_Toc294099185"/>
-      <w:bookmarkStart w:id="227" w:name="_Toc427656874"/>
-      <w:bookmarkStart w:id="228" w:name="_Toc520108749"/>
+      <w:bookmarkStart w:id="228" w:name="_Toc294099185"/>
+      <w:bookmarkStart w:id="229" w:name="_Toc427656874"/>
+      <w:bookmarkStart w:id="230" w:name="_Toc520108749"/>
       <w:r>
         <w:t>3.32.4.1.4 Expected Actions</w:t>
       </w:r>
-      <w:bookmarkEnd w:id="226"/>
-      <w:bookmarkEnd w:id="227"/>
       <w:bookmarkEnd w:id="228"/>
-    </w:p>
-    <w:p>
-      <w:pPr>
-        <w:pStyle w:val="BodyText"/>
-      </w:pPr>
-      <w:r>
-        <w:t>[…]</w:t>
-      </w:r>
-    </w:p>
-    <w:p>
-      <w:pPr>
-        <w:pStyle w:val="BodyText"/>
-      </w:pPr>
-    </w:p>
-    <w:p>
-      <w:pPr>
-        <w:pStyle w:val="Heading6"/>
-      </w:pPr>
-      <w:bookmarkStart w:id="229" w:name="_Toc294099187"/>
-      <w:bookmarkStart w:id="230" w:name="_Toc427656876"/>
-      <w:bookmarkStart w:id="231" w:name="_Toc520108750"/>
-      <w:r>
-        <w:t>3.32.4.1.</w:t>
-      </w:r>
-      <w:r>
-        <w:t>2</w:t>
-      </w:r>
-      <w:r>
-        <w:t>.</w:t>
-      </w:r>
-      <w:r>
-        <w:t>4</w:t>
-      </w:r>
-      <w:r>
-        <w:t xml:space="preserve"> Media Encryption </w:t>
-      </w:r>
       <w:bookmarkEnd w:id="229"/>
       <w:bookmarkEnd w:id="230"/>
+    </w:p>
+    <w:p>
+      <w:pPr>
+        <w:pStyle w:val="BodyText"/>
+      </w:pPr>
+      <w:r>
+        <w:t>[…]</w:t>
+      </w:r>
+    </w:p>
+    <w:p>
+      <w:pPr>
+        <w:pStyle w:val="BodyText"/>
+      </w:pPr>
+    </w:p>
+    <w:p>
+      <w:pPr>
+        <w:pStyle w:val="Heading6"/>
+      </w:pPr>
+      <w:bookmarkStart w:id="231" w:name="_Toc294099187"/>
+      <w:bookmarkStart w:id="232" w:name="_Toc427656876"/>
+      <w:bookmarkStart w:id="233" w:name="_Toc520108750"/>
+      <w:r>
+        <w:t>3.32.4.1.</w:t>
+      </w:r>
+      <w:r>
+        <w:t>2</w:t>
+      </w:r>
+      <w:r>
+        <w:t>.</w:t>
+      </w:r>
+      <w:r>
+        <w:t>4</w:t>
+      </w:r>
+      <w:r>
+        <w:t xml:space="preserve"> Media Encryption </w:t>
+      </w:r>
+      <w:bookmarkEnd w:id="231"/>
+      <w:bookmarkEnd w:id="232"/>
       <w:r>
         <w:t>Option</w:t>
       </w:r>
-      <w:bookmarkEnd w:id="231"/>
+      <w:bookmarkEnd w:id="233"/>
     </w:p>
     <w:p>
       <w:pPr>
@@ -21283,9 +21303,9 @@
         </w:numPr>
         <w:ind w:left="1008" w:hanging="1008"/>
       </w:pPr>
-      <w:bookmarkStart w:id="232" w:name="_Toc294099188"/>
-      <w:bookmarkStart w:id="233" w:name="_Toc427656877"/>
-      <w:bookmarkStart w:id="234" w:name="_Toc520108751"/>
+      <w:bookmarkStart w:id="234" w:name="_Toc294099188"/>
+      <w:bookmarkStart w:id="235" w:name="_Toc427656877"/>
+      <w:bookmarkStart w:id="236" w:name="_Toc520108751"/>
       <w:r>
         <w:t>3.3</w:t>
       </w:r>
@@ -21295,9 +21315,9 @@
       <w:r>
         <w:t xml:space="preserve"> Security considerations</w:t>
       </w:r>
-      <w:bookmarkEnd w:id="232"/>
-      <w:bookmarkEnd w:id="233"/>
       <w:bookmarkEnd w:id="234"/>
+      <w:bookmarkEnd w:id="235"/>
+      <w:bookmarkEnd w:id="236"/>
     </w:p>
     <w:p>
       <w:pPr>
@@ -21516,9 +21536,9 @@
         </w:numPr>
         <w:ind w:left="1008" w:hanging="1008"/>
       </w:pPr>
-      <w:bookmarkStart w:id="235" w:name="_Toc294099189"/>
-      <w:bookmarkStart w:id="236" w:name="_Toc427656878"/>
-      <w:bookmarkStart w:id="237" w:name="_Toc520108752"/>
+      <w:bookmarkStart w:id="237" w:name="_Toc294099189"/>
+      <w:bookmarkStart w:id="238" w:name="_Toc427656878"/>
+      <w:bookmarkStart w:id="239" w:name="_Toc520108752"/>
       <w:r>
         <w:t xml:space="preserve">3.32.4.1.6 </w:t>
       </w:r>
@@ -21540,9 +21560,9 @@
       <w:r>
         <w:t xml:space="preserve"> specification</w:t>
       </w:r>
-      <w:bookmarkEnd w:id="235"/>
-      <w:bookmarkEnd w:id="236"/>
       <w:bookmarkEnd w:id="237"/>
+      <w:bookmarkEnd w:id="238"/>
+      <w:bookmarkEnd w:id="239"/>
     </w:p>
     <w:p>
       <w:pPr>
@@ -22925,9 +22945,9 @@
       <w:pPr>
         <w:pStyle w:val="Heading6"/>
       </w:pPr>
-      <w:bookmarkStart w:id="238" w:name="_Toc294099190"/>
-      <w:bookmarkStart w:id="239" w:name="_Toc427656879"/>
-      <w:bookmarkStart w:id="240" w:name="_Toc520108753"/>
+      <w:bookmarkStart w:id="240" w:name="_Toc294099190"/>
+      <w:bookmarkStart w:id="241" w:name="_Toc427656879"/>
+      <w:bookmarkStart w:id="242" w:name="_Toc520108753"/>
       <w:r>
         <w:t>3.32.4.1.6.1</w:t>
       </w:r>
@@ -22937,9 +22957,9 @@
       <w:r>
         <w:t>Content Type</w:t>
       </w:r>
-      <w:bookmarkEnd w:id="238"/>
-      <w:bookmarkEnd w:id="239"/>
       <w:bookmarkEnd w:id="240"/>
+      <w:bookmarkEnd w:id="241"/>
+      <w:bookmarkEnd w:id="242"/>
     </w:p>
     <w:p>
       <w:pPr>
@@ -22962,9 +22982,9 @@
       <w:pPr>
         <w:pStyle w:val="Heading6"/>
       </w:pPr>
-      <w:bookmarkStart w:id="241" w:name="_Toc294099191"/>
-      <w:bookmarkStart w:id="242" w:name="_Toc427656880"/>
-      <w:bookmarkStart w:id="243" w:name="_Toc520108754"/>
+      <w:bookmarkStart w:id="243" w:name="_Toc294099191"/>
+      <w:bookmarkStart w:id="244" w:name="_Toc427656880"/>
+      <w:bookmarkStart w:id="245" w:name="_Toc520108754"/>
       <w:r>
         <w:t>3.32.4.1.6.2</w:t>
       </w:r>
@@ -22974,269 +22994,269 @@
       <w:r>
         <w:t>Content encryption</w:t>
       </w:r>
-      <w:bookmarkEnd w:id="241"/>
-      <w:bookmarkEnd w:id="242"/>
       <w:bookmarkEnd w:id="243"/>
-    </w:p>
-    <w:p>
-      <w:pPr>
-        <w:pStyle w:val="BodyText"/>
-      </w:pPr>
-      <w:r>
-        <w:t xml:space="preserve">Portable Media Creator shall </w:t>
-      </w:r>
-      <w:r>
-        <w:t xml:space="preserve">support </w:t>
-      </w:r>
-      <w:r>
-        <w:t>encrypt</w:t>
-      </w:r>
-      <w:r>
-        <w:t>ing</w:t>
-      </w:r>
-      <w:r>
-        <w:t xml:space="preserve"> content with AES-128 CBC, AES-196 CBC</w:t>
-      </w:r>
-      <w:r>
-        <w:t>,</w:t>
-      </w:r>
-      <w:r>
-        <w:t xml:space="preserve"> </w:t>
-      </w:r>
-      <w:r>
-        <w:t>or</w:t>
-      </w:r>
-      <w:r>
-        <w:t xml:space="preserve"> AES-256 CBC</w:t>
-      </w:r>
-      <w:r>
-        <w:t xml:space="preserve">. The algorithm used </w:t>
-      </w:r>
-      <w:r>
-        <w:t>is</w:t>
-      </w:r>
-      <w:r>
-        <w:t xml:space="preserve"> identified</w:t>
-      </w:r>
-      <w:r>
-        <w:t xml:space="preserve"> in CMS through the ContentEncryptionAlgorithmIdentifier [RFC3565]. </w:t>
-      </w:r>
-    </w:p>
-    <w:p>
-      <w:pPr>
-        <w:pStyle w:val="BodyText"/>
-      </w:pPr>
-      <w:r>
-        <w:t xml:space="preserve">The Portable Media Importer shall support AES-128 CBC, AES-196 CBC and AES-256 CBC [RFC3565] to decrypt the encrypted content. This permits a </w:t>
-      </w:r>
-      <w:r>
-        <w:t xml:space="preserve">Portable Media Creator </w:t>
-      </w:r>
-      <w:r>
-        <w:t xml:space="preserve">to determine the appropriate key length with the assurance that the </w:t>
-      </w:r>
-      <w:r>
-        <w:t xml:space="preserve">Portable Media Importer </w:t>
-      </w:r>
-      <w:r>
-        <w:t>can decrypt it regardless of which key length is chosen. The key used to encrypt the content is referred to as content encryption key.</w:t>
-      </w:r>
-    </w:p>
-    <w:p>
-      <w:pPr>
-        <w:pStyle w:val="Heading6"/>
-      </w:pPr>
-      <w:bookmarkStart w:id="244" w:name="_Toc294099192"/>
-      <w:bookmarkStart w:id="245" w:name="_Toc427656881"/>
-      <w:bookmarkStart w:id="246" w:name="_Toc520108755"/>
-      <w:r>
-        <w:t>3.32.4.1.6.3</w:t>
-      </w:r>
-      <w:r>
-        <w:t xml:space="preserve"> </w:t>
-      </w:r>
-      <w:r>
-        <w:t>Content integrity</w:t>
-      </w:r>
       <w:bookmarkEnd w:id="244"/>
       <w:bookmarkEnd w:id="245"/>
+    </w:p>
+    <w:p>
+      <w:pPr>
+        <w:pStyle w:val="BodyText"/>
+      </w:pPr>
+      <w:r>
+        <w:t xml:space="preserve">Portable Media Creator shall </w:t>
+      </w:r>
+      <w:r>
+        <w:t xml:space="preserve">support </w:t>
+      </w:r>
+      <w:r>
+        <w:t>encrypt</w:t>
+      </w:r>
+      <w:r>
+        <w:t>ing</w:t>
+      </w:r>
+      <w:r>
+        <w:t xml:space="preserve"> content with AES-128 CBC, AES-196 CBC</w:t>
+      </w:r>
+      <w:r>
+        <w:t>,</w:t>
+      </w:r>
+      <w:r>
+        <w:t xml:space="preserve"> </w:t>
+      </w:r>
+      <w:r>
+        <w:t>or</w:t>
+      </w:r>
+      <w:r>
+        <w:t xml:space="preserve"> AES-256 CBC</w:t>
+      </w:r>
+      <w:r>
+        <w:t xml:space="preserve">. The algorithm used </w:t>
+      </w:r>
+      <w:r>
+        <w:t>is</w:t>
+      </w:r>
+      <w:r>
+        <w:t xml:space="preserve"> identified</w:t>
+      </w:r>
+      <w:r>
+        <w:t xml:space="preserve"> in CMS through the ContentEncryptionAlgorithmIdentifier [RFC3565]. </w:t>
+      </w:r>
+    </w:p>
+    <w:p>
+      <w:pPr>
+        <w:pStyle w:val="BodyText"/>
+      </w:pPr>
+      <w:r>
+        <w:t xml:space="preserve">The Portable Media Importer shall support AES-128 CBC, AES-196 CBC and AES-256 CBC [RFC3565] to decrypt the encrypted content. This permits a </w:t>
+      </w:r>
+      <w:r>
+        <w:t xml:space="preserve">Portable Media Creator </w:t>
+      </w:r>
+      <w:r>
+        <w:t xml:space="preserve">to determine the appropriate key length with the assurance that the </w:t>
+      </w:r>
+      <w:r>
+        <w:t xml:space="preserve">Portable Media Importer </w:t>
+      </w:r>
+      <w:r>
+        <w:t>can decrypt it regardless of which key length is chosen. The key used to encrypt the content is referred to as content encryption key.</w:t>
+      </w:r>
+    </w:p>
+    <w:p>
+      <w:pPr>
+        <w:pStyle w:val="Heading6"/>
+      </w:pPr>
+      <w:bookmarkStart w:id="246" w:name="_Toc294099192"/>
+      <w:bookmarkStart w:id="247" w:name="_Toc427656881"/>
+      <w:bookmarkStart w:id="248" w:name="_Toc520108755"/>
+      <w:r>
+        <w:t>3.32.4.1.6.3</w:t>
+      </w:r>
+      <w:r>
+        <w:t xml:space="preserve"> </w:t>
+      </w:r>
+      <w:r>
+        <w:t>Content integrity</w:t>
+      </w:r>
       <w:bookmarkEnd w:id="246"/>
-    </w:p>
-    <w:p>
-      <w:pPr>
-        <w:pStyle w:val="BodyText"/>
-      </w:pPr>
-      <w:r>
-        <w:t>Content integrity protection is used to enable the Portable Media Importer to validate that the decryption succeeded.</w:t>
-      </w:r>
-      <w:r>
-        <w:t xml:space="preserve"> </w:t>
-      </w:r>
-      <w:r>
-        <w:t>For this purpose a</w:t>
-      </w:r>
-      <w:r>
-        <w:t xml:space="preserve"> digest or</w:t>
-      </w:r>
-      <w:r>
-        <w:t xml:space="preserve"> signature is added to the data before encryption.</w:t>
-      </w:r>
-    </w:p>
-    <w:p>
-      <w:pPr>
-        <w:pStyle w:val="BodyText"/>
-      </w:pPr>
-      <w:r>
-        <w:t xml:space="preserve">The </w:t>
-      </w:r>
-      <w:r>
-        <w:t xml:space="preserve">Portable Media Creator </w:t>
-      </w:r>
-      <w:r>
-        <w:t xml:space="preserve">shall </w:t>
-      </w:r>
-      <w:r>
-        <w:t xml:space="preserve">create </w:t>
-      </w:r>
-      <w:r>
-        <w:t>a</w:t>
-      </w:r>
-      <w:r>
-        <w:t xml:space="preserve"> </w:t>
-      </w:r>
-      <w:r>
-        <w:t xml:space="preserve">CMS </w:t>
-      </w:r>
-      <w:r>
-        <w:t xml:space="preserve">digested-data or signed-data </w:t>
-      </w:r>
-      <w:r>
-        <w:t>structure</w:t>
-      </w:r>
-      <w:r>
-        <w:t xml:space="preserve">, which encapsulates the content. The resulting structure is encapsulated by </w:t>
-      </w:r>
-      <w:r>
-        <w:t xml:space="preserve">the CMS enveloped-data structure. </w:t>
-      </w:r>
-      <w:r>
-        <w:t>For b</w:t>
-      </w:r>
-      <w:r>
-        <w:t xml:space="preserve">oth </w:t>
-      </w:r>
-      <w:r>
-        <w:t xml:space="preserve">digested-data and signed-data </w:t>
-      </w:r>
-      <w:r>
-        <w:t xml:space="preserve">the </w:t>
-      </w:r>
-      <w:r>
-        <w:t xml:space="preserve">Portable Media Creator </w:t>
-      </w:r>
-      <w:r>
-        <w:t>shall use SHA-256 as digest algorithm. In case of the signed-data the RSA algorithm shall be used [RFC3370].</w:t>
-      </w:r>
-      <w:r>
-        <w:t xml:space="preserve"> </w:t>
-      </w:r>
-    </w:p>
-    <w:p>
-      <w:pPr>
-        <w:pStyle w:val="BodyText"/>
-      </w:pPr>
-      <w:r>
-        <w:t xml:space="preserve">The </w:t>
-      </w:r>
-      <w:r>
-        <w:t xml:space="preserve">Portable Media Importer </w:t>
-      </w:r>
-      <w:r>
-        <w:t>shall support the digested-data and signed-data content types. The Portable Media Importer</w:t>
-      </w:r>
-      <w:r>
-        <w:t>,</w:t>
-      </w:r>
-      <w:r>
-        <w:t xml:space="preserve"> </w:t>
-      </w:r>
-      <w:r>
-        <w:t xml:space="preserve">in order to assure that the decryption </w:t>
-      </w:r>
-      <w:r>
-        <w:t>succeeded</w:t>
-      </w:r>
-      <w:r>
-        <w:t xml:space="preserve">, </w:t>
-      </w:r>
-      <w:r>
-        <w:t xml:space="preserve">shall </w:t>
-      </w:r>
-      <w:r>
-        <w:t xml:space="preserve">verify a digest </w:t>
-      </w:r>
-      <w:r>
-        <w:t xml:space="preserve">and </w:t>
-      </w:r>
-      <w:r>
-        <w:t>may v</w:t>
-      </w:r>
-      <w:r>
-        <w:t>erify a</w:t>
-      </w:r>
-      <w:r>
-        <w:t xml:space="preserve"> signature. </w:t>
-      </w:r>
-      <w:r>
-        <w:t xml:space="preserve">The ability to verify </w:t>
-      </w:r>
-      <w:r>
-        <w:t xml:space="preserve">a </w:t>
-      </w:r>
-      <w:r>
-        <w:t xml:space="preserve">signature will depend on the technical and trust infrastructure of the Portable Media Importer. </w:t>
-      </w:r>
-      <w:r>
-        <w:t>T</w:t>
-      </w:r>
-      <w:r>
-        <w:t xml:space="preserve">he </w:t>
-      </w:r>
-      <w:r>
-        <w:t xml:space="preserve">Portable Media Importer </w:t>
-      </w:r>
-      <w:r>
-        <w:t xml:space="preserve">shall support </w:t>
-      </w:r>
-      <w:r>
-        <w:t xml:space="preserve">the </w:t>
-      </w:r>
-      <w:r>
-        <w:t>SHA-256 as well as SHA-1 digest algorithms.</w:t>
-      </w:r>
-    </w:p>
-    <w:p>
-      <w:pPr>
-        <w:pStyle w:val="Heading6"/>
-      </w:pPr>
-      <w:bookmarkStart w:id="247" w:name="_Toc294099193"/>
-      <w:bookmarkStart w:id="248" w:name="_Toc427656882"/>
-      <w:bookmarkStart w:id="249" w:name="_Toc520108756"/>
-      <w:r>
-        <w:t>3.32.4.1.6.</w:t>
-      </w:r>
-      <w:r>
-        <w:t>4</w:t>
-      </w:r>
-      <w:r>
-        <w:t xml:space="preserve"> </w:t>
-      </w:r>
-      <w:r>
-        <w:t>Key management</w:t>
-      </w:r>
       <w:bookmarkEnd w:id="247"/>
       <w:bookmarkEnd w:id="248"/>
+    </w:p>
+    <w:p>
+      <w:pPr>
+        <w:pStyle w:val="BodyText"/>
+      </w:pPr>
+      <w:r>
+        <w:t>Content integrity protection is used to enable the Portable Media Importer to validate that the decryption succeeded.</w:t>
+      </w:r>
+      <w:r>
+        <w:t xml:space="preserve"> </w:t>
+      </w:r>
+      <w:r>
+        <w:t>For this purpose a</w:t>
+      </w:r>
+      <w:r>
+        <w:t xml:space="preserve"> digest or</w:t>
+      </w:r>
+      <w:r>
+        <w:t xml:space="preserve"> signature is added to the data before encryption.</w:t>
+      </w:r>
+    </w:p>
+    <w:p>
+      <w:pPr>
+        <w:pStyle w:val="BodyText"/>
+      </w:pPr>
+      <w:r>
+        <w:t xml:space="preserve">The </w:t>
+      </w:r>
+      <w:r>
+        <w:t xml:space="preserve">Portable Media Creator </w:t>
+      </w:r>
+      <w:r>
+        <w:t xml:space="preserve">shall </w:t>
+      </w:r>
+      <w:r>
+        <w:t xml:space="preserve">create </w:t>
+      </w:r>
+      <w:r>
+        <w:t>a</w:t>
+      </w:r>
+      <w:r>
+        <w:t xml:space="preserve"> </w:t>
+      </w:r>
+      <w:r>
+        <w:t xml:space="preserve">CMS </w:t>
+      </w:r>
+      <w:r>
+        <w:t xml:space="preserve">digested-data or signed-data </w:t>
+      </w:r>
+      <w:r>
+        <w:t>structure</w:t>
+      </w:r>
+      <w:r>
+        <w:t xml:space="preserve">, which encapsulates the content. The resulting structure is encapsulated by </w:t>
+      </w:r>
+      <w:r>
+        <w:t xml:space="preserve">the CMS enveloped-data structure. </w:t>
+      </w:r>
+      <w:r>
+        <w:t>For b</w:t>
+      </w:r>
+      <w:r>
+        <w:t xml:space="preserve">oth </w:t>
+      </w:r>
+      <w:r>
+        <w:t xml:space="preserve">digested-data and signed-data </w:t>
+      </w:r>
+      <w:r>
+        <w:t xml:space="preserve">the </w:t>
+      </w:r>
+      <w:r>
+        <w:t xml:space="preserve">Portable Media Creator </w:t>
+      </w:r>
+      <w:r>
+        <w:t>shall use SHA-256 as digest algorithm. In case of the signed-data the RSA algorithm shall be used [RFC3370].</w:t>
+      </w:r>
+      <w:r>
+        <w:t xml:space="preserve"> </w:t>
+      </w:r>
+    </w:p>
+    <w:p>
+      <w:pPr>
+        <w:pStyle w:val="BodyText"/>
+      </w:pPr>
+      <w:r>
+        <w:t xml:space="preserve">The </w:t>
+      </w:r>
+      <w:r>
+        <w:t xml:space="preserve">Portable Media Importer </w:t>
+      </w:r>
+      <w:r>
+        <w:t>shall support the digested-data and signed-data content types. The Portable Media Importer</w:t>
+      </w:r>
+      <w:r>
+        <w:t>,</w:t>
+      </w:r>
+      <w:r>
+        <w:t xml:space="preserve"> </w:t>
+      </w:r>
+      <w:r>
+        <w:t xml:space="preserve">in order to assure that the decryption </w:t>
+      </w:r>
+      <w:r>
+        <w:t>succeeded</w:t>
+      </w:r>
+      <w:r>
+        <w:t xml:space="preserve">, </w:t>
+      </w:r>
+      <w:r>
+        <w:t xml:space="preserve">shall </w:t>
+      </w:r>
+      <w:r>
+        <w:t xml:space="preserve">verify a digest </w:t>
+      </w:r>
+      <w:r>
+        <w:t xml:space="preserve">and </w:t>
+      </w:r>
+      <w:r>
+        <w:t>may v</w:t>
+      </w:r>
+      <w:r>
+        <w:t>erify a</w:t>
+      </w:r>
+      <w:r>
+        <w:t xml:space="preserve"> signature. </w:t>
+      </w:r>
+      <w:r>
+        <w:t xml:space="preserve">The ability to verify </w:t>
+      </w:r>
+      <w:r>
+        <w:t xml:space="preserve">a </w:t>
+      </w:r>
+      <w:r>
+        <w:t xml:space="preserve">signature will depend on the technical and trust infrastructure of the Portable Media Importer. </w:t>
+      </w:r>
+      <w:r>
+        <w:t>T</w:t>
+      </w:r>
+      <w:r>
+        <w:t xml:space="preserve">he </w:t>
+      </w:r>
+      <w:r>
+        <w:t xml:space="preserve">Portable Media Importer </w:t>
+      </w:r>
+      <w:r>
+        <w:t xml:space="preserve">shall support </w:t>
+      </w:r>
+      <w:r>
+        <w:t xml:space="preserve">the </w:t>
+      </w:r>
+      <w:r>
+        <w:t>SHA-256 as well as SHA-1 digest algorithms.</w:t>
+      </w:r>
+    </w:p>
+    <w:p>
+      <w:pPr>
+        <w:pStyle w:val="Heading6"/>
+      </w:pPr>
+      <w:bookmarkStart w:id="249" w:name="_Toc294099193"/>
+      <w:bookmarkStart w:id="250" w:name="_Toc427656882"/>
+      <w:bookmarkStart w:id="251" w:name="_Toc520108756"/>
+      <w:r>
+        <w:t>3.32.4.1.6.</w:t>
+      </w:r>
+      <w:r>
+        <w:t>4</w:t>
+      </w:r>
+      <w:r>
+        <w:t xml:space="preserve"> </w:t>
+      </w:r>
+      <w:r>
+        <w:t>Key management</w:t>
+      </w:r>
       <w:bookmarkEnd w:id="249"/>
+      <w:bookmarkEnd w:id="250"/>
+      <w:bookmarkEnd w:id="251"/>
     </w:p>
     <w:p>
       <w:pPr>
@@ -23346,7 +23366,7 @@
           <w:numId w:val="0"/>
         </w:numPr>
       </w:pPr>
-      <w:bookmarkStart w:id="250" w:name="_Toc294099194"/>
+      <w:bookmarkStart w:id="252" w:name="_Toc294099194"/>
       <w:r>
         <w:t>3.32.4.1.6.4.1</w:t>
       </w:r>
@@ -23356,7 +23376,7 @@
       <w:r>
         <w:t>PKI</w:t>
       </w:r>
-      <w:bookmarkEnd w:id="250"/>
+      <w:bookmarkEnd w:id="252"/>
       <w:r>
         <w:t xml:space="preserve"> </w:t>
       </w:r>
@@ -23505,7 +23525,7 @@
           <w:numId w:val="0"/>
         </w:numPr>
       </w:pPr>
-      <w:bookmarkStart w:id="251" w:name="_Toc294099195"/>
+      <w:bookmarkStart w:id="253" w:name="_Toc294099195"/>
       <w:r>
         <w:t>3.32.4.1.6.4.2</w:t>
       </w:r>
@@ -23515,7 +23535,7 @@
       <w:r>
         <w:t>Shared symmetric key</w:t>
       </w:r>
-      <w:bookmarkEnd w:id="251"/>
+      <w:bookmarkEnd w:id="253"/>
     </w:p>
     <w:p>
       <w:r>
@@ -23568,7 +23588,7 @@
           <w:numId w:val="0"/>
         </w:numPr>
       </w:pPr>
-      <w:bookmarkStart w:id="252" w:name="_Toc294099196"/>
+      <w:bookmarkStart w:id="254" w:name="_Toc294099196"/>
       <w:r>
         <w:t>3.32.4.1.6.4.3</w:t>
       </w:r>
@@ -23578,7 +23598,7 @@
       <w:r>
         <w:t>Password</w:t>
       </w:r>
-      <w:bookmarkEnd w:id="252"/>
+      <w:bookmarkEnd w:id="254"/>
       <w:r>
         <w:t xml:space="preserve"> </w:t>
       </w:r>
@@ -23709,15 +23729,15 @@
       <w:pPr>
         <w:pStyle w:val="PartTitle"/>
       </w:pPr>
-      <w:bookmarkStart w:id="253" w:name="_Toc427656883"/>
-      <w:bookmarkStart w:id="254" w:name="_Toc520108757"/>
-      <w:bookmarkStart w:id="255" w:name="__RefHeading__131_1966275477"/>
+      <w:bookmarkStart w:id="255" w:name="_Toc427656883"/>
+      <w:bookmarkStart w:id="256" w:name="_Toc520108757"/>
+      <w:bookmarkStart w:id="257" w:name="__RefHeading__131_1966275477"/>
       <w:r>
         <w:lastRenderedPageBreak/>
         <w:t>Volume 3 – Cross-Transaction Specifications and Content Specifications</w:t>
       </w:r>
-      <w:bookmarkEnd w:id="253"/>
-      <w:bookmarkEnd w:id="254"/>
+      <w:bookmarkEnd w:id="255"/>
+      <w:bookmarkEnd w:id="256"/>
     </w:p>
     <w:p>
       <w:pPr>
@@ -23744,10 +23764,10 @@
           <w:numId w:val="0"/>
         </w:numPr>
       </w:pPr>
-      <w:bookmarkStart w:id="256" w:name="_Toc294099197"/>
-      <w:bookmarkStart w:id="257" w:name="_Toc294870598"/>
-      <w:bookmarkStart w:id="258" w:name="_Toc427656884"/>
-      <w:bookmarkStart w:id="259" w:name="_Toc520108758"/>
+      <w:bookmarkStart w:id="258" w:name="_Toc294099197"/>
+      <w:bookmarkStart w:id="259" w:name="_Toc294870598"/>
+      <w:bookmarkStart w:id="260" w:name="_Toc427656884"/>
+      <w:bookmarkStart w:id="261" w:name="_Toc520108758"/>
       <w:r>
         <w:t>4.1</w:t>
       </w:r>
@@ -23757,10 +23777,10 @@
       <w:r>
         <w:t>XDS Metadata</w:t>
       </w:r>
-      <w:bookmarkEnd w:id="256"/>
-      <w:bookmarkEnd w:id="257"/>
       <w:bookmarkEnd w:id="258"/>
       <w:bookmarkEnd w:id="259"/>
+      <w:bookmarkEnd w:id="260"/>
+      <w:bookmarkEnd w:id="261"/>
     </w:p>
     <w:p>
       <w:pPr>
@@ -23778,10 +23798,10 @@
           <w:numId w:val="0"/>
         </w:numPr>
       </w:pPr>
-      <w:bookmarkStart w:id="260" w:name="_Toc294099198"/>
-      <w:bookmarkStart w:id="261" w:name="_Toc294870599"/>
-      <w:bookmarkStart w:id="262" w:name="_Toc427656885"/>
-      <w:bookmarkStart w:id="263" w:name="_Toc520108759"/>
+      <w:bookmarkStart w:id="262" w:name="_Toc294099198"/>
+      <w:bookmarkStart w:id="263" w:name="_Toc294870599"/>
+      <w:bookmarkStart w:id="264" w:name="_Toc427656885"/>
+      <w:bookmarkStart w:id="265" w:name="_Toc520108759"/>
       <w:r>
         <w:t>4.1.7</w:t>
       </w:r>
@@ -23791,10 +23811,10 @@
       <w:r>
         <w:t>Document Definition Metadata</w:t>
       </w:r>
-      <w:bookmarkEnd w:id="260"/>
-      <w:bookmarkEnd w:id="261"/>
       <w:bookmarkEnd w:id="262"/>
       <w:bookmarkEnd w:id="263"/>
+      <w:bookmarkEnd w:id="264"/>
+      <w:bookmarkEnd w:id="265"/>
     </w:p>
     <w:p>
       <w:pPr>
@@ -24665,11 +24685,11 @@
           <w:numId w:val="0"/>
         </w:numPr>
       </w:pPr>
-      <w:bookmarkStart w:id="264" w:name="_Toc294099199"/>
-      <w:bookmarkStart w:id="265" w:name="_Toc294870600"/>
-      <w:bookmarkStart w:id="266" w:name="_Toc427656886"/>
-      <w:bookmarkStart w:id="267" w:name="_Toc520108760"/>
-      <w:bookmarkStart w:id="268" w:name="__RefHeading__133_1966275477"/>
+      <w:bookmarkStart w:id="266" w:name="_Toc294099199"/>
+      <w:bookmarkStart w:id="267" w:name="_Toc294870600"/>
+      <w:bookmarkStart w:id="268" w:name="_Toc427656886"/>
+      <w:bookmarkStart w:id="269" w:name="_Toc520108760"/>
+      <w:bookmarkStart w:id="270" w:name="__RefHeading__133_1966275477"/>
       <w:r>
         <w:t>5.</w:t>
       </w:r>
@@ -24679,10 +24699,10 @@
       <w:r>
         <w:t xml:space="preserve"> Document Encryption</w:t>
       </w:r>
-      <w:bookmarkEnd w:id="264"/>
-      <w:bookmarkEnd w:id="265"/>
       <w:bookmarkEnd w:id="266"/>
       <w:bookmarkEnd w:id="267"/>
+      <w:bookmarkEnd w:id="268"/>
+      <w:bookmarkEnd w:id="269"/>
     </w:p>
     <w:p>
       <w:pPr>
@@ -24692,11 +24712,11 @@
           <w:numId w:val="0"/>
         </w:numPr>
       </w:pPr>
-      <w:bookmarkStart w:id="269" w:name="_Toc294099200"/>
-      <w:bookmarkStart w:id="270" w:name="_Toc294870601"/>
-      <w:bookmarkStart w:id="271" w:name="_Toc427656887"/>
-      <w:bookmarkStart w:id="272" w:name="_Toc520108761"/>
-      <w:bookmarkStart w:id="273" w:name="__RefHeading__135_1966275477"/>
+      <w:bookmarkStart w:id="271" w:name="_Toc294099200"/>
+      <w:bookmarkStart w:id="272" w:name="_Toc294870601"/>
+      <w:bookmarkStart w:id="273" w:name="_Toc427656887"/>
+      <w:bookmarkStart w:id="274" w:name="_Toc520108761"/>
+      <w:bookmarkStart w:id="275" w:name="__RefHeading__135_1966275477"/>
       <w:r>
         <w:t>5.</w:t>
       </w:r>
@@ -24712,10 +24732,10 @@
       <w:r>
         <w:t>References</w:t>
       </w:r>
-      <w:bookmarkEnd w:id="269"/>
-      <w:bookmarkEnd w:id="270"/>
       <w:bookmarkEnd w:id="271"/>
       <w:bookmarkEnd w:id="272"/>
+      <w:bookmarkEnd w:id="273"/>
+      <w:bookmarkEnd w:id="274"/>
     </w:p>
     <w:p>
       <w:pPr>
@@ -24815,11 +24835,11 @@
           <w:numId w:val="0"/>
         </w:numPr>
       </w:pPr>
-      <w:bookmarkStart w:id="274" w:name="_Toc294099201"/>
-      <w:bookmarkStart w:id="275" w:name="_Toc294870602"/>
-      <w:bookmarkStart w:id="276" w:name="_Toc427656888"/>
-      <w:bookmarkStart w:id="277" w:name="_Toc520108762"/>
-      <w:bookmarkStart w:id="278" w:name="__RefHeading__137_1966275477"/>
+      <w:bookmarkStart w:id="276" w:name="_Toc294099201"/>
+      <w:bookmarkStart w:id="277" w:name="_Toc294870602"/>
+      <w:bookmarkStart w:id="278" w:name="_Toc427656888"/>
+      <w:bookmarkStart w:id="279" w:name="_Toc520108762"/>
+      <w:bookmarkStart w:id="280" w:name="__RefHeading__137_1966275477"/>
       <w:r>
         <w:t>5.</w:t>
       </w:r>
@@ -24835,10 +24855,10 @@
       <w:r>
         <w:t>Document Encryption specification</w:t>
       </w:r>
-      <w:bookmarkEnd w:id="274"/>
-      <w:bookmarkEnd w:id="275"/>
       <w:bookmarkEnd w:id="276"/>
       <w:bookmarkEnd w:id="277"/>
+      <w:bookmarkEnd w:id="278"/>
+      <w:bookmarkEnd w:id="279"/>
     </w:p>
     <w:p>
       <w:pPr>
@@ -24907,9 +24927,9 @@
         </w:numPr>
         <w:ind w:left="864" w:hanging="864"/>
       </w:pPr>
-      <w:bookmarkStart w:id="279" w:name="_Toc294099202"/>
-      <w:bookmarkStart w:id="280" w:name="_Toc427656889"/>
-      <w:bookmarkStart w:id="281" w:name="_Toc520108763"/>
+      <w:bookmarkStart w:id="281" w:name="_Toc294099202"/>
+      <w:bookmarkStart w:id="282" w:name="_Toc427656889"/>
+      <w:bookmarkStart w:id="283" w:name="_Toc520108763"/>
       <w:r>
         <w:t>5.</w:t>
       </w:r>
@@ -24925,9 +24945,9 @@
       <w:r>
         <w:t>MIME header</w:t>
       </w:r>
-      <w:bookmarkEnd w:id="279"/>
-      <w:bookmarkEnd w:id="280"/>
       <w:bookmarkEnd w:id="281"/>
+      <w:bookmarkEnd w:id="282"/>
+      <w:bookmarkEnd w:id="283"/>
     </w:p>
     <w:p>
       <w:pPr>
@@ -25115,9 +25135,9 @@
         </w:numPr>
         <w:ind w:left="864" w:hanging="864"/>
       </w:pPr>
-      <w:bookmarkStart w:id="282" w:name="_Toc294099203"/>
-      <w:bookmarkStart w:id="283" w:name="_Toc427656890"/>
-      <w:bookmarkStart w:id="284" w:name="_Toc520108764"/>
+      <w:bookmarkStart w:id="284" w:name="_Toc294099203"/>
+      <w:bookmarkStart w:id="285" w:name="_Toc427656890"/>
+      <w:bookmarkStart w:id="286" w:name="_Toc520108764"/>
       <w:r>
         <w:t>5.</w:t>
       </w:r>
@@ -25133,12 +25153,12 @@
       <w:r>
         <w:t xml:space="preserve">CMS </w:t>
       </w:r>
-      <w:bookmarkEnd w:id="282"/>
+      <w:bookmarkEnd w:id="284"/>
       <w:r>
         <w:t>processing</w:t>
       </w:r>
-      <w:bookmarkEnd w:id="283"/>
-      <w:bookmarkEnd w:id="284"/>
+      <w:bookmarkEnd w:id="285"/>
+      <w:bookmarkEnd w:id="286"/>
     </w:p>
     <w:p>
       <w:pPr>
@@ -26492,8 +26512,8 @@
       <w:pPr>
         <w:pStyle w:val="BodyText"/>
       </w:pPr>
-      <w:bookmarkStart w:id="285" w:name="_Toc294099204"/>
-      <w:bookmarkStart w:id="286" w:name="_Toc427656891"/>
+      <w:bookmarkStart w:id="287" w:name="_Toc294099204"/>
+      <w:bookmarkStart w:id="288" w:name="_Toc427656891"/>
     </w:p>
     <w:p>
       <w:pPr>
@@ -26504,7 +26524,7 @@
         </w:numPr>
         <w:ind w:left="1008" w:hanging="1008"/>
       </w:pPr>
-      <w:bookmarkStart w:id="287" w:name="_Toc520108765"/>
+      <w:bookmarkStart w:id="289" w:name="_Toc520108765"/>
       <w:r>
         <w:t>5.</w:t>
       </w:r>
@@ -26520,9 +26540,9 @@
       <w:r>
         <w:t>Content Type</w:t>
       </w:r>
-      <w:bookmarkEnd w:id="285"/>
-      <w:bookmarkEnd w:id="286"/>
       <w:bookmarkEnd w:id="287"/>
+      <w:bookmarkEnd w:id="288"/>
+      <w:bookmarkEnd w:id="289"/>
     </w:p>
     <w:p>
       <w:pPr>
@@ -26555,9 +26575,9 @@
         </w:numPr>
         <w:ind w:left="1008" w:hanging="1008"/>
       </w:pPr>
-      <w:bookmarkStart w:id="288" w:name="_Toc294099205"/>
-      <w:bookmarkStart w:id="289" w:name="_Toc427656892"/>
-      <w:bookmarkStart w:id="290" w:name="_Toc520108766"/>
+      <w:bookmarkStart w:id="290" w:name="_Toc294099205"/>
+      <w:bookmarkStart w:id="291" w:name="_Toc427656892"/>
+      <w:bookmarkStart w:id="292" w:name="_Toc520108766"/>
       <w:r>
         <w:t>5.</w:t>
       </w:r>
@@ -26573,9 +26593,9 @@
       <w:r>
         <w:t>Content encryption</w:t>
       </w:r>
-      <w:bookmarkEnd w:id="288"/>
-      <w:bookmarkEnd w:id="289"/>
       <w:bookmarkEnd w:id="290"/>
+      <w:bookmarkEnd w:id="291"/>
+      <w:bookmarkEnd w:id="292"/>
     </w:p>
     <w:p>
       <w:pPr>
@@ -26659,9 +26679,9 @@
         </w:numPr>
         <w:ind w:left="1008" w:hanging="1008"/>
       </w:pPr>
-      <w:bookmarkStart w:id="291" w:name="_Toc294099206"/>
-      <w:bookmarkStart w:id="292" w:name="_Toc427656893"/>
-      <w:bookmarkStart w:id="293" w:name="_Toc520108767"/>
+      <w:bookmarkStart w:id="293" w:name="_Toc294099206"/>
+      <w:bookmarkStart w:id="294" w:name="_Toc427656893"/>
+      <w:bookmarkStart w:id="295" w:name="_Toc520108767"/>
       <w:r>
         <w:t>5.</w:t>
       </w:r>
@@ -26677,9 +26697,9 @@
       <w:r>
         <w:t>Content integrity</w:t>
       </w:r>
-      <w:bookmarkEnd w:id="291"/>
-      <w:bookmarkEnd w:id="292"/>
       <w:bookmarkEnd w:id="293"/>
+      <w:bookmarkEnd w:id="294"/>
+      <w:bookmarkEnd w:id="295"/>
     </w:p>
     <w:p>
       <w:pPr>
@@ -26843,9 +26863,9 @@
         </w:numPr>
         <w:ind w:left="1008" w:hanging="1008"/>
       </w:pPr>
-      <w:bookmarkStart w:id="294" w:name="_Toc294099207"/>
-      <w:bookmarkStart w:id="295" w:name="_Toc427656894"/>
-      <w:bookmarkStart w:id="296" w:name="_Toc520108768"/>
+      <w:bookmarkStart w:id="296" w:name="_Toc294099207"/>
+      <w:bookmarkStart w:id="297" w:name="_Toc427656894"/>
+      <w:bookmarkStart w:id="298" w:name="_Toc520108768"/>
       <w:r>
         <w:t>5.</w:t>
       </w:r>
@@ -26867,9 +26887,9 @@
       <w:r>
         <w:t>Key management</w:t>
       </w:r>
-      <w:bookmarkEnd w:id="294"/>
-      <w:bookmarkEnd w:id="295"/>
       <w:bookmarkEnd w:id="296"/>
+      <w:bookmarkEnd w:id="297"/>
+      <w:bookmarkEnd w:id="298"/>
     </w:p>
     <w:p>
       <w:pPr>
@@ -26975,9 +26995,9 @@
       <w:pPr>
         <w:pStyle w:val="Heading6"/>
       </w:pPr>
-      <w:bookmarkStart w:id="297" w:name="_Toc294099208"/>
-      <w:bookmarkStart w:id="298" w:name="_Toc427656895"/>
-      <w:bookmarkStart w:id="299" w:name="_Toc520108769"/>
+      <w:bookmarkStart w:id="299" w:name="_Toc294099208"/>
+      <w:bookmarkStart w:id="300" w:name="_Toc427656895"/>
+      <w:bookmarkStart w:id="301" w:name="_Toc520108769"/>
       <w:r>
         <w:t>5.</w:t>
       </w:r>
@@ -26993,216 +27013,216 @@
       <w:r>
         <w:t>PKI</w:t>
       </w:r>
-      <w:bookmarkEnd w:id="297"/>
-      <w:bookmarkEnd w:id="298"/>
       <w:bookmarkEnd w:id="299"/>
-      <w:r>
-        <w:t xml:space="preserve"> </w:t>
-      </w:r>
-    </w:p>
-    <w:p>
-      <w:r>
-        <w:t xml:space="preserve">The PKI key management method applies asymmetric encryption to </w:t>
-      </w:r>
-      <w:r>
-        <w:t xml:space="preserve">the </w:t>
-      </w:r>
-      <w:r>
-        <w:t>symmetric</w:t>
-      </w:r>
-      <w:r>
-        <w:t xml:space="preserve"> key </w:t>
-      </w:r>
-      <w:r>
-        <w:t>that encrypts</w:t>
-      </w:r>
-      <w:r>
-        <w:t xml:space="preserve"> the payload</w:t>
-      </w:r>
-      <w:r>
-        <w:t>. It</w:t>
-      </w:r>
-      <w:r>
-        <w:t xml:space="preserve"> </w:t>
-      </w:r>
-      <w:r>
-        <w:t>requires that the Content Creator obtain</w:t>
-      </w:r>
-      <w:r>
-        <w:t>s</w:t>
-      </w:r>
-      <w:r>
-        <w:t xml:space="preserve"> </w:t>
-      </w:r>
-      <w:r>
-        <w:t xml:space="preserve">the recipient’s certificate as this contains the recipient’s public key. The management of such certificate is out-of-scope of this profile, but </w:t>
-      </w:r>
-      <w:r>
-        <w:t xml:space="preserve">implementers </w:t>
-      </w:r>
-      <w:r>
-        <w:t xml:space="preserve">can for example use the IHE </w:t>
-      </w:r>
-      <w:r>
-        <w:t xml:space="preserve">PWP or </w:t>
-      </w:r>
-      <w:r>
-        <w:t xml:space="preserve">HPD </w:t>
-      </w:r>
-      <w:r>
-        <w:t>Profile</w:t>
-      </w:r>
-      <w:r>
-        <w:t xml:space="preserve"> to obtain certificates.</w:t>
-      </w:r>
-    </w:p>
-    <w:p>
-      <w:r>
-        <w:t xml:space="preserve">The PKI key management method uses key transport (KeyTransRecipientInfo) as CMS RecipientInfoType. The PKI key management method does not mandate the </w:t>
-      </w:r>
-      <w:r>
-        <w:t xml:space="preserve">Content Creator </w:t>
-      </w:r>
-      <w:r>
-        <w:t xml:space="preserve">to support a particular encryption algorithm or related parameters such as key sizes. To use the PKI method the </w:t>
-      </w:r>
-      <w:r>
-        <w:t xml:space="preserve">Content Creator </w:t>
-      </w:r>
-      <w:r>
-        <w:t>uses the algorithm and parameters as key size belonging to the recipient as specified by the recipient</w:t>
-      </w:r>
-      <w:r>
-        <w:t>’</w:t>
-      </w:r>
-      <w:r>
-        <w:t xml:space="preserve">s certificate. A </w:t>
-      </w:r>
-      <w:r>
-        <w:t xml:space="preserve">Content </w:t>
-      </w:r>
-      <w:r>
-        <w:t>Creator determines from the certificate</w:t>
-      </w:r>
-      <w:r>
-        <w:t xml:space="preserve"> content</w:t>
-      </w:r>
-      <w:r>
-        <w:t xml:space="preserve"> </w:t>
-      </w:r>
-      <w:r>
-        <w:t xml:space="preserve">the </w:t>
-      </w:r>
-      <w:r>
-        <w:t xml:space="preserve">algorithms and related parameters </w:t>
-      </w:r>
-      <w:r>
-        <w:t>to use.</w:t>
-      </w:r>
-      <w:r>
-        <w:t xml:space="preserve"> </w:t>
-      </w:r>
-      <w:r>
-        <w:t>CMS defines algorithm identifiers for</w:t>
-      </w:r>
-      <w:r>
-        <w:t xml:space="preserve"> </w:t>
-      </w:r>
-      <w:r>
-        <w:t>e.g.,</w:t>
-      </w:r>
-      <w:r>
-        <w:t xml:space="preserve"> RSA Encryption [RFC3370].</w:t>
-      </w:r>
-    </w:p>
-    <w:p>
-      <w:pPr>
-        <w:pStyle w:val="Heading6"/>
-      </w:pPr>
-      <w:bookmarkStart w:id="300" w:name="_Toc294099209"/>
-      <w:bookmarkStart w:id="301" w:name="_Toc427656896"/>
-      <w:bookmarkStart w:id="302" w:name="_Toc520108770"/>
-      <w:r>
-        <w:t>5.</w:t>
-      </w:r>
-      <w:r>
-        <w:t>3.</w:t>
-      </w:r>
-      <w:r>
-        <w:t>2.2.4.2</w:t>
-      </w:r>
-      <w:r>
-        <w:tab/>
-      </w:r>
-      <w:r>
-        <w:t xml:space="preserve"> </w:t>
-      </w:r>
-      <w:r>
-        <w:t>Shared symmetric key</w:t>
-      </w:r>
       <w:bookmarkEnd w:id="300"/>
       <w:bookmarkEnd w:id="301"/>
+      <w:r>
+        <w:t xml:space="preserve"> </w:t>
+      </w:r>
+    </w:p>
+    <w:p>
+      <w:r>
+        <w:t xml:space="preserve">The PKI key management method applies asymmetric encryption to </w:t>
+      </w:r>
+      <w:r>
+        <w:t xml:space="preserve">the </w:t>
+      </w:r>
+      <w:r>
+        <w:t>symmetric</w:t>
+      </w:r>
+      <w:r>
+        <w:t xml:space="preserve"> key </w:t>
+      </w:r>
+      <w:r>
+        <w:t>that encrypts</w:t>
+      </w:r>
+      <w:r>
+        <w:t xml:space="preserve"> the payload</w:t>
+      </w:r>
+      <w:r>
+        <w:t>. It</w:t>
+      </w:r>
+      <w:r>
+        <w:t xml:space="preserve"> </w:t>
+      </w:r>
+      <w:r>
+        <w:t>requires that the Content Creator obtain</w:t>
+      </w:r>
+      <w:r>
+        <w:t>s</w:t>
+      </w:r>
+      <w:r>
+        <w:t xml:space="preserve"> </w:t>
+      </w:r>
+      <w:r>
+        <w:t xml:space="preserve">the recipient’s certificate as this contains the recipient’s public key. The management of such certificate is out-of-scope of this profile, but </w:t>
+      </w:r>
+      <w:r>
+        <w:t xml:space="preserve">implementers </w:t>
+      </w:r>
+      <w:r>
+        <w:t xml:space="preserve">can for example use the IHE </w:t>
+      </w:r>
+      <w:r>
+        <w:t xml:space="preserve">PWP or </w:t>
+      </w:r>
+      <w:r>
+        <w:t xml:space="preserve">HPD </w:t>
+      </w:r>
+      <w:r>
+        <w:t>Profile</w:t>
+      </w:r>
+      <w:r>
+        <w:t xml:space="preserve"> to obtain certificates.</w:t>
+      </w:r>
+    </w:p>
+    <w:p>
+      <w:r>
+        <w:t xml:space="preserve">The PKI key management method uses key transport (KeyTransRecipientInfo) as CMS RecipientInfoType. The PKI key management method does not mandate the </w:t>
+      </w:r>
+      <w:r>
+        <w:t xml:space="preserve">Content Creator </w:t>
+      </w:r>
+      <w:r>
+        <w:t xml:space="preserve">to support a particular encryption algorithm or related parameters such as key sizes. To use the PKI method the </w:t>
+      </w:r>
+      <w:r>
+        <w:t xml:space="preserve">Content Creator </w:t>
+      </w:r>
+      <w:r>
+        <w:t>uses the algorithm and parameters as key size belonging to the recipient as specified by the recipient</w:t>
+      </w:r>
+      <w:r>
+        <w:t>’</w:t>
+      </w:r>
+      <w:r>
+        <w:t xml:space="preserve">s certificate. A </w:t>
+      </w:r>
+      <w:r>
+        <w:t xml:space="preserve">Content </w:t>
+      </w:r>
+      <w:r>
+        <w:t>Creator determines from the certificate</w:t>
+      </w:r>
+      <w:r>
+        <w:t xml:space="preserve"> content</w:t>
+      </w:r>
+      <w:r>
+        <w:t xml:space="preserve"> </w:t>
+      </w:r>
+      <w:r>
+        <w:t xml:space="preserve">the </w:t>
+      </w:r>
+      <w:r>
+        <w:t xml:space="preserve">algorithms and related parameters </w:t>
+      </w:r>
+      <w:r>
+        <w:t>to use.</w:t>
+      </w:r>
+      <w:r>
+        <w:t xml:space="preserve"> </w:t>
+      </w:r>
+      <w:r>
+        <w:t>CMS defines algorithm identifiers for</w:t>
+      </w:r>
+      <w:r>
+        <w:t xml:space="preserve"> </w:t>
+      </w:r>
+      <w:r>
+        <w:t>e.g.,</w:t>
+      </w:r>
+      <w:r>
+        <w:t xml:space="preserve"> RSA Encryption [RFC3370].</w:t>
+      </w:r>
+    </w:p>
+    <w:p>
+      <w:pPr>
+        <w:pStyle w:val="Heading6"/>
+      </w:pPr>
+      <w:bookmarkStart w:id="302" w:name="_Toc294099209"/>
+      <w:bookmarkStart w:id="303" w:name="_Toc427656896"/>
+      <w:bookmarkStart w:id="304" w:name="_Toc520108770"/>
+      <w:r>
+        <w:t>5.</w:t>
+      </w:r>
+      <w:r>
+        <w:t>3.</w:t>
+      </w:r>
+      <w:r>
+        <w:t>2.2.4.2</w:t>
+      </w:r>
+      <w:r>
+        <w:tab/>
+      </w:r>
+      <w:r>
+        <w:t xml:space="preserve"> </w:t>
+      </w:r>
+      <w:r>
+        <w:t>Shared symmetric key</w:t>
+      </w:r>
       <w:bookmarkEnd w:id="302"/>
-    </w:p>
-    <w:p>
-      <w:pPr>
-        <w:pStyle w:val="BodyText"/>
-      </w:pPr>
-      <w:r>
-        <w:t xml:space="preserve">The shared symmetric key method applies symmetric encryption to deliver the content encryption key to a recipient. The symmetric key can be pre-shared or involve key retrieval, both of which </w:t>
-      </w:r>
-      <w:r>
-        <w:t xml:space="preserve">are </w:t>
-      </w:r>
-      <w:r>
-        <w:t>out-of-scope of this profile. Actors that use this method are assumed to have some kind of key management infrastructure in place supporting symmetric keys.</w:t>
-      </w:r>
-    </w:p>
-    <w:p>
-      <w:pPr>
-        <w:pStyle w:val="BodyText"/>
-      </w:pPr>
-      <w:r>
-        <w:t>The shared symmetric key method uses symmetric key-encryption keys (KEKRecipientInfo) as CMS RecipientInfoType</w:t>
-      </w:r>
-      <w:r>
-        <w:t xml:space="preserve">. </w:t>
-      </w:r>
-      <w:r>
-        <w:t xml:space="preserve">Content Creator and Content Consumer </w:t>
-      </w:r>
-      <w:r>
-        <w:t>Actor</w:t>
-      </w:r>
-      <w:r>
-        <w:t>s shall support AES key wrap algorithms (see Table 5.3.2.2-1). CMS mandates that the key length for the key encryption key minimally has the length of the content encryption key.</w:t>
-      </w:r>
-    </w:p>
-    <w:p>
-      <w:pPr>
-        <w:pStyle w:val="Heading6"/>
-      </w:pPr>
-      <w:bookmarkStart w:id="303" w:name="_Toc294099210"/>
-      <w:bookmarkStart w:id="304" w:name="_Toc427656897"/>
-      <w:bookmarkStart w:id="305" w:name="_Toc520108771"/>
-      <w:r>
-        <w:t>5.</w:t>
-      </w:r>
-      <w:r>
-        <w:t>3.</w:t>
-      </w:r>
-      <w:r>
-        <w:t>2.2.4.3</w:t>
-      </w:r>
-      <w:r>
-        <w:t xml:space="preserve"> </w:t>
-      </w:r>
-      <w:r>
-        <w:t>Password</w:t>
-      </w:r>
       <w:bookmarkEnd w:id="303"/>
       <w:bookmarkEnd w:id="304"/>
+    </w:p>
+    <w:p>
+      <w:pPr>
+        <w:pStyle w:val="BodyText"/>
+      </w:pPr>
+      <w:r>
+        <w:t xml:space="preserve">The shared symmetric key method applies symmetric encryption to deliver the content encryption key to a recipient. The symmetric key can be pre-shared or involve key retrieval, both of which </w:t>
+      </w:r>
+      <w:r>
+        <w:t xml:space="preserve">are </w:t>
+      </w:r>
+      <w:r>
+        <w:t>out-of-scope of this profile. Actors that use this method are assumed to have some kind of key management infrastructure in place supporting symmetric keys.</w:t>
+      </w:r>
+    </w:p>
+    <w:p>
+      <w:pPr>
+        <w:pStyle w:val="BodyText"/>
+      </w:pPr>
+      <w:r>
+        <w:t>The shared symmetric key method uses symmetric key-encryption keys (KEKRecipientInfo) as CMS RecipientInfoType</w:t>
+      </w:r>
+      <w:r>
+        <w:t xml:space="preserve">. </w:t>
+      </w:r>
+      <w:r>
+        <w:t xml:space="preserve">Content Creator and Content Consumer </w:t>
+      </w:r>
+      <w:r>
+        <w:t>Actor</w:t>
+      </w:r>
+      <w:r>
+        <w:t>s shall support AES key wrap algorithms (see Table 5.3.2.2-1). CMS mandates that the key length for the key encryption key minimally has the length of the content encryption key.</w:t>
+      </w:r>
+    </w:p>
+    <w:p>
+      <w:pPr>
+        <w:pStyle w:val="Heading6"/>
+      </w:pPr>
+      <w:bookmarkStart w:id="305" w:name="_Toc294099210"/>
+      <w:bookmarkStart w:id="306" w:name="_Toc427656897"/>
+      <w:bookmarkStart w:id="307" w:name="_Toc520108771"/>
+      <w:r>
+        <w:t>5.</w:t>
+      </w:r>
+      <w:r>
+        <w:t>3.</w:t>
+      </w:r>
+      <w:r>
+        <w:t>2.2.4.3</w:t>
+      </w:r>
+      <w:r>
+        <w:t xml:space="preserve"> </w:t>
+      </w:r>
+      <w:r>
+        <w:t>Password</w:t>
+      </w:r>
       <w:bookmarkEnd w:id="305"/>
+      <w:bookmarkEnd w:id="306"/>
+      <w:bookmarkEnd w:id="307"/>
       <w:r>
         <w:t xml:space="preserve"> </w:t>
       </w:r>
@@ -27322,10 +27342,10 @@
         </w:numPr>
         <w:ind w:left="720" w:hanging="720"/>
       </w:pPr>
-      <w:bookmarkStart w:id="306" w:name="_Toc294099211"/>
-      <w:bookmarkStart w:id="307" w:name="_Toc294870603"/>
-      <w:bookmarkStart w:id="308" w:name="_Toc427656898"/>
-      <w:bookmarkStart w:id="309" w:name="_Toc520108772"/>
+      <w:bookmarkStart w:id="308" w:name="_Toc294099211"/>
+      <w:bookmarkStart w:id="309" w:name="_Toc294870603"/>
+      <w:bookmarkStart w:id="310" w:name="_Toc427656898"/>
+      <w:bookmarkStart w:id="311" w:name="_Toc520108772"/>
       <w:r>
         <w:t>5.</w:t>
       </w:r>
@@ -27344,10 +27364,10 @@
       <w:r>
         <w:t xml:space="preserve"> Metadata</w:t>
       </w:r>
-      <w:bookmarkEnd w:id="306"/>
-      <w:bookmarkEnd w:id="307"/>
       <w:bookmarkEnd w:id="308"/>
       <w:bookmarkEnd w:id="309"/>
+      <w:bookmarkEnd w:id="310"/>
+      <w:bookmarkEnd w:id="311"/>
     </w:p>
     <w:p>
       <w:r>
@@ -27797,7 +27817,7 @@
       <w:pPr>
         <w:pStyle w:val="BodyText"/>
       </w:pPr>
-      <w:bookmarkStart w:id="310" w:name="__RefHeading__139_1966275477"/>
+      <w:bookmarkStart w:id="312" w:name="__RefHeading__139_1966275477"/>
     </w:p>
     <w:p>
       <w:r>
@@ -27812,10 +27832,10 @@
           <w:numId w:val="0"/>
         </w:numPr>
       </w:pPr>
-      <w:bookmarkStart w:id="311" w:name="_Toc294099212"/>
-      <w:bookmarkStart w:id="312" w:name="_Toc294870604"/>
-      <w:bookmarkStart w:id="313" w:name="_Toc427656899"/>
-      <w:bookmarkStart w:id="314" w:name="_Toc520108773"/>
+      <w:bookmarkStart w:id="313" w:name="_Toc294099212"/>
+      <w:bookmarkStart w:id="314" w:name="_Toc294870604"/>
+      <w:bookmarkStart w:id="315" w:name="_Toc427656899"/>
+      <w:bookmarkStart w:id="316" w:name="_Toc520108773"/>
       <w:r>
         <w:t>5.</w:t>
       </w:r>
@@ -27831,10 +27851,10 @@
       <w:r>
         <w:t>Transport bindings</w:t>
       </w:r>
-      <w:bookmarkEnd w:id="311"/>
-      <w:bookmarkEnd w:id="312"/>
       <w:bookmarkEnd w:id="313"/>
       <w:bookmarkEnd w:id="314"/>
+      <w:bookmarkEnd w:id="315"/>
+      <w:bookmarkEnd w:id="316"/>
     </w:p>
     <w:p>
       <w:pPr>
@@ -27886,9 +27906,9 @@
           <w:numId w:val="0"/>
         </w:numPr>
       </w:pPr>
-      <w:bookmarkStart w:id="315" w:name="_Toc294099213"/>
-      <w:bookmarkStart w:id="316" w:name="_Toc427656900"/>
-      <w:bookmarkStart w:id="317" w:name="_Toc520108774"/>
+      <w:bookmarkStart w:id="317" w:name="_Toc294099213"/>
+      <w:bookmarkStart w:id="318" w:name="_Toc427656900"/>
+      <w:bookmarkStart w:id="319" w:name="_Toc520108774"/>
       <w:r>
         <w:t>5.</w:t>
       </w:r>
@@ -27907,9 +27927,9 @@
       <w:r>
         <w:t>XDM</w:t>
       </w:r>
-      <w:bookmarkEnd w:id="315"/>
-      <w:bookmarkEnd w:id="316"/>
       <w:bookmarkEnd w:id="317"/>
+      <w:bookmarkEnd w:id="318"/>
+      <w:bookmarkEnd w:id="319"/>
     </w:p>
     <w:p>
       <w:pPr>
@@ -27946,9 +27966,9 @@
           <w:numId w:val="0"/>
         </w:numPr>
       </w:pPr>
-      <w:bookmarkStart w:id="318" w:name="_Toc294099214"/>
-      <w:bookmarkStart w:id="319" w:name="_Toc427656901"/>
-      <w:bookmarkStart w:id="320" w:name="_Toc520108775"/>
+      <w:bookmarkStart w:id="320" w:name="_Toc294099214"/>
+      <w:bookmarkStart w:id="321" w:name="_Toc427656901"/>
+      <w:bookmarkStart w:id="322" w:name="_Toc520108775"/>
       <w:r>
         <w:t>5.</w:t>
       </w:r>
@@ -27979,9 +27999,9 @@
       <w:r>
         <w:t>ransports</w:t>
       </w:r>
-      <w:bookmarkEnd w:id="318"/>
-      <w:bookmarkEnd w:id="319"/>
       <w:bookmarkEnd w:id="320"/>
+      <w:bookmarkEnd w:id="321"/>
+      <w:bookmarkEnd w:id="322"/>
     </w:p>
     <w:p>
       <w:pPr>
@@ -28074,10 +28094,10 @@
           <w:numId w:val="0"/>
         </w:numPr>
       </w:pPr>
-      <w:bookmarkStart w:id="321" w:name="_Toc294099215"/>
-      <w:bookmarkStart w:id="322" w:name="_Toc294870605"/>
-      <w:bookmarkStart w:id="323" w:name="_Toc427656902"/>
-      <w:bookmarkStart w:id="324" w:name="_Toc520108776"/>
+      <w:bookmarkStart w:id="323" w:name="_Toc294099215"/>
+      <w:bookmarkStart w:id="324" w:name="_Toc294870605"/>
+      <w:bookmarkStart w:id="325" w:name="_Toc427656902"/>
+      <w:bookmarkStart w:id="326" w:name="_Toc520108776"/>
       <w:r>
         <w:t>5.</w:t>
       </w:r>
@@ -28093,10 +28113,10 @@
       <w:r>
         <w:t>Security Considerations</w:t>
       </w:r>
-      <w:bookmarkEnd w:id="321"/>
-      <w:bookmarkEnd w:id="322"/>
       <w:bookmarkEnd w:id="323"/>
       <w:bookmarkEnd w:id="324"/>
+      <w:bookmarkEnd w:id="325"/>
+      <w:bookmarkEnd w:id="326"/>
     </w:p>
     <w:p>
       <w:pPr>
@@ -28144,9 +28164,7 @@
       </w:pPr>
     </w:p>
     <w:p>
-      <w:bookmarkStart w:id="325" w:name="__RefHeading__143_1966275477"/>
-      <w:bookmarkEnd w:id="103"/>
-      <w:bookmarkEnd w:id="104"/>
+      <w:bookmarkStart w:id="327" w:name="__RefHeading__143_1966275477"/>
       <w:bookmarkEnd w:id="105"/>
       <w:bookmarkEnd w:id="106"/>
       <w:bookmarkEnd w:id="107"/>
@@ -28168,16 +28186,16 @@
       <w:bookmarkEnd w:id="123"/>
       <w:bookmarkEnd w:id="124"/>
       <w:bookmarkEnd w:id="125"/>
-      <w:bookmarkEnd w:id="131"/>
-      <w:bookmarkEnd w:id="136"/>
-      <w:bookmarkEnd w:id="137"/>
+      <w:bookmarkEnd w:id="126"/>
+      <w:bookmarkEnd w:id="127"/>
+      <w:bookmarkEnd w:id="133"/>
       <w:bookmarkEnd w:id="138"/>
       <w:bookmarkEnd w:id="139"/>
-      <w:bookmarkEnd w:id="144"/>
-      <w:bookmarkEnd w:id="149"/>
-      <w:bookmarkEnd w:id="150"/>
+      <w:bookmarkEnd w:id="140"/>
+      <w:bookmarkEnd w:id="141"/>
+      <w:bookmarkEnd w:id="146"/>
+      <w:bookmarkEnd w:id="151"/>
       <w:bookmarkEnd w:id="152"/>
-      <w:bookmarkEnd w:id="153"/>
       <w:bookmarkEnd w:id="154"/>
       <w:bookmarkEnd w:id="155"/>
       <w:bookmarkEnd w:id="156"/>
@@ -28194,23 +28212,25 @@
       <w:bookmarkEnd w:id="167"/>
       <w:bookmarkEnd w:id="168"/>
       <w:bookmarkEnd w:id="169"/>
-      <w:bookmarkEnd w:id="174"/>
-      <w:bookmarkEnd w:id="179"/>
-      <w:bookmarkEnd w:id="184"/>
-      <w:bookmarkEnd w:id="189"/>
-      <w:bookmarkEnd w:id="194"/>
-      <w:bookmarkEnd w:id="199"/>
-      <w:bookmarkEnd w:id="200"/>
+      <w:bookmarkEnd w:id="170"/>
+      <w:bookmarkEnd w:id="171"/>
+      <w:bookmarkEnd w:id="176"/>
+      <w:bookmarkEnd w:id="181"/>
+      <w:bookmarkEnd w:id="186"/>
+      <w:bookmarkEnd w:id="191"/>
+      <w:bookmarkEnd w:id="196"/>
       <w:bookmarkEnd w:id="201"/>
-      <w:bookmarkEnd w:id="204"/>
-      <w:bookmarkEnd w:id="207"/>
-      <w:bookmarkEnd w:id="208"/>
-      <w:bookmarkEnd w:id="255"/>
-      <w:bookmarkEnd w:id="268"/>
-      <w:bookmarkEnd w:id="273"/>
-      <w:bookmarkEnd w:id="278"/>
-      <w:bookmarkEnd w:id="310"/>
-      <w:bookmarkEnd w:id="325"/>
+      <w:bookmarkEnd w:id="202"/>
+      <w:bookmarkEnd w:id="203"/>
+      <w:bookmarkEnd w:id="206"/>
+      <w:bookmarkEnd w:id="209"/>
+      <w:bookmarkEnd w:id="210"/>
+      <w:bookmarkEnd w:id="257"/>
+      <w:bookmarkEnd w:id="270"/>
+      <w:bookmarkEnd w:id="275"/>
+      <w:bookmarkEnd w:id="280"/>
+      <w:bookmarkEnd w:id="312"/>
+      <w:bookmarkEnd w:id="327"/>
     </w:p>
     <w:sectPr>
       <w:headerReference w:type="even" r:id="rId26"/>
@@ -28277,7 +28297,7 @@
       <w:t>___________________________________________________________________________</w:t>
     </w:r>
   </w:p>
-  <w:bookmarkStart w:id="326" w:name="_Toc473170355"/>
+  <w:bookmarkStart w:id="328" w:name="_Toc473170355"/>
   <w:p>
     <w:pPr>
       <w:pStyle w:val="Footer"/>
@@ -28363,7 +28383,7 @@
       <w:tab/>
       <w:t xml:space="preserve">                       Copyright © 2018: IHE International, Inc.</w:t>
     </w:r>
-    <w:bookmarkEnd w:id="326"/>
+    <w:bookmarkEnd w:id="328"/>
   </w:p>
 </w:ftr>
 </file>
@@ -37851,7 +37871,7 @@
 </file>
 
 <file path=customXml/itemProps1.xml><?xml version="1.0" encoding="utf-8"?>
-<ds:datastoreItem xmlns:ds="http://schemas.openxmlformats.org/officeDocument/2006/customXml" ds:itemID="{003CDB26-C256-3A4C-9513-C886917F1B33}">
+<ds:datastoreItem xmlns:ds="http://schemas.openxmlformats.org/officeDocument/2006/customXml" ds:itemID="{C75EF2A1-D423-024A-8E68-79F5F6AD6543}">
   <ds:schemaRefs>
     <ds:schemaRef ds:uri="http://schemas.openxmlformats.org/officeDocument/2006/bibliography"/>
   </ds:schemaRefs>

</xml_diff>

<commit_message>
Fixed issue with CP xxx - NEW
fixed an issue with CP xxx
</commit_message>
<xml_diff>
--- a/Docs_Update_by_CPs/IHE_ITI_Suppl_DEN_Rev1.3_TI_2018-07-24.docx
+++ b/Docs_Update_by_CPs/IHE_ITI_Suppl_DEN_Rev1.3_TI_2018-07-24.docx
@@ -160,10 +160,8 @@
         </w:rPr>
         <w:t xml:space="preserve">Document </w:t>
       </w:r>
-      <w:bookmarkStart w:id="0" w:name="_GoBack"/>
-      <w:bookmarkEnd w:id="0"/>
-      <w:ins w:id="1" w:author="Lynn Felhofer" w:date="2019-05-02T10:03:00Z">
-        <w:del w:id="2" w:author="Umberto Cappellini" w:date="2019-05-02T17:39:00Z">
+      <w:ins w:id="0" w:author="Lynn Felhofer" w:date="2019-05-02T10:03:00Z">
+        <w:del w:id="1" w:author="Umberto Cappellini" w:date="2019-05-02T17:39:00Z">
           <w:r>
             <w:rPr>
               <w:b/>
@@ -174,8 +172,8 @@
           </w:r>
         </w:del>
       </w:ins>
-      <w:ins w:id="3" w:author="Lynn Felhofer" w:date="2019-05-02T10:05:00Z">
-        <w:del w:id="4" w:author="Umberto Cappellini" w:date="2019-05-02T17:39:00Z">
+      <w:ins w:id="2" w:author="Lynn Felhofer" w:date="2019-05-02T10:05:00Z">
+        <w:del w:id="3" w:author="Umberto Cappellini" w:date="2019-05-02T17:39:00Z">
           <w:r>
             <w:rPr>
               <w:b/>
@@ -186,14 +184,28 @@
           </w:r>
         </w:del>
       </w:ins>
+      <w:bookmarkStart w:id="4" w:name="_GoBack"/>
+      <w:bookmarkEnd w:id="4"/>
       <w:ins w:id="5" w:author="Lynn Felhofer" w:date="2019-05-02T10:03:00Z">
+        <w:del w:id="6" w:author="Luke Duncan" w:date="2019-05-02T10:43:00Z">
+          <w:r>
+            <w:rPr>
+              <w:b/>
+              <w:sz w:val="44"/>
+              <w:szCs w:val="44"/>
+            </w:rPr>
+            <w:delText xml:space="preserve"> </w:delText>
+          </w:r>
+        </w:del>
+      </w:ins>
+      <w:ins w:id="7" w:author="Luke Duncan" w:date="2019-05-02T10:43:00Z">
         <w:r>
           <w:rPr>
             <w:b/>
             <w:sz w:val="44"/>
             <w:szCs w:val="44"/>
           </w:rPr>
-          <w:t xml:space="preserve"> </w:t>
+          <w:t xml:space="preserve">NEW </w:t>
         </w:r>
       </w:ins>
       <w:r>
@@ -408,9 +420,9 @@
         </w:rPr>
         <w:br w:type="page"/>
       </w:r>
-      <w:bookmarkStart w:id="6" w:name="_Toc209335206"/>
-      <w:bookmarkStart w:id="7" w:name="_Toc211974224"/>
-      <w:bookmarkStart w:id="8" w:name="_Toc237260053"/>
+      <w:bookmarkStart w:id="8" w:name="_Toc209335206"/>
+      <w:bookmarkStart w:id="9" w:name="_Toc211974224"/>
+      <w:bookmarkStart w:id="10" w:name="_Toc237260053"/>
       <w:r>
         <w:rPr>
           <w:rFonts w:ascii="Arial" w:hAnsi="Arial"/>
@@ -611,9 +623,9 @@
         <w:t>.</w:t>
       </w:r>
     </w:p>
-    <w:bookmarkEnd w:id="6"/>
-    <w:bookmarkEnd w:id="7"/>
     <w:bookmarkEnd w:id="8"/>
+    <w:bookmarkEnd w:id="9"/>
+    <w:bookmarkEnd w:id="10"/>
     <w:p>
       <w:pPr>
         <w:pStyle w:val="BodyText"/>
@@ -624,7 +636,6 @@
           <w:b/>
           <w:bCs/>
         </w:rPr>
-        <w:lastRenderedPageBreak/>
         <w:t>CONTENTS</w:t>
       </w:r>
     </w:p>
@@ -4612,22 +4623,21 @@
           <w:numId w:val="0"/>
         </w:numPr>
       </w:pPr>
-      <w:bookmarkStart w:id="9" w:name="__RefHeading__67_1966275477"/>
-      <w:bookmarkStart w:id="10" w:name="_Toc292282540"/>
-      <w:bookmarkStart w:id="11" w:name="_Toc294099159"/>
-      <w:bookmarkStart w:id="12" w:name="_Toc294870575"/>
-      <w:bookmarkStart w:id="13" w:name="_Toc427656844"/>
-      <w:bookmarkStart w:id="14" w:name="_Toc520108720"/>
-      <w:bookmarkEnd w:id="9"/>
-      <w:r>
-        <w:lastRenderedPageBreak/>
+      <w:bookmarkStart w:id="11" w:name="__RefHeading__67_1966275477"/>
+      <w:bookmarkStart w:id="12" w:name="_Toc292282540"/>
+      <w:bookmarkStart w:id="13" w:name="_Toc294099159"/>
+      <w:bookmarkStart w:id="14" w:name="_Toc294870575"/>
+      <w:bookmarkStart w:id="15" w:name="_Toc427656844"/>
+      <w:bookmarkStart w:id="16" w:name="_Toc520108720"/>
+      <w:bookmarkEnd w:id="11"/>
+      <w:r>
         <w:t>Introduction</w:t>
       </w:r>
-      <w:bookmarkEnd w:id="10"/>
-      <w:bookmarkEnd w:id="11"/>
       <w:bookmarkEnd w:id="12"/>
       <w:bookmarkEnd w:id="13"/>
       <w:bookmarkEnd w:id="14"/>
+      <w:bookmarkEnd w:id="15"/>
+      <w:bookmarkEnd w:id="16"/>
     </w:p>
     <w:p>
       <w:pPr>
@@ -4636,8 +4646,8 @@
           <w:iCs/>
         </w:rPr>
       </w:pPr>
-      <w:bookmarkStart w:id="15" w:name="__RefHeading__69_1966275477"/>
-      <w:bookmarkEnd w:id="15"/>
+      <w:bookmarkStart w:id="17" w:name="__RefHeading__69_1966275477"/>
+      <w:bookmarkEnd w:id="17"/>
       <w:r>
         <w:rPr>
           <w:iCs/>
@@ -5253,22 +5263,21 @@
           <w:numId w:val="0"/>
         </w:numPr>
       </w:pPr>
-      <w:bookmarkStart w:id="16" w:name="__RefHeading__71_1966275477"/>
-      <w:bookmarkStart w:id="17" w:name="_Toc292282542"/>
-      <w:bookmarkStart w:id="18" w:name="_Toc294099160"/>
-      <w:bookmarkStart w:id="19" w:name="_Toc294870576"/>
-      <w:bookmarkStart w:id="20" w:name="_Toc427656845"/>
-      <w:bookmarkStart w:id="21" w:name="_Toc520108721"/>
-      <w:bookmarkEnd w:id="16"/>
-      <w:r>
-        <w:lastRenderedPageBreak/>
+      <w:bookmarkStart w:id="18" w:name="__RefHeading__71_1966275477"/>
+      <w:bookmarkStart w:id="19" w:name="_Toc292282542"/>
+      <w:bookmarkStart w:id="20" w:name="_Toc294099160"/>
+      <w:bookmarkStart w:id="21" w:name="_Toc294870576"/>
+      <w:bookmarkStart w:id="22" w:name="_Toc427656845"/>
+      <w:bookmarkStart w:id="23" w:name="_Toc520108721"/>
+      <w:bookmarkEnd w:id="18"/>
+      <w:r>
         <w:t>IHE encryption overview</w:t>
       </w:r>
-      <w:bookmarkEnd w:id="17"/>
-      <w:bookmarkEnd w:id="18"/>
       <w:bookmarkEnd w:id="19"/>
       <w:bookmarkEnd w:id="20"/>
       <w:bookmarkEnd w:id="21"/>
+      <w:bookmarkEnd w:id="22"/>
+      <w:bookmarkEnd w:id="23"/>
     </w:p>
     <w:p>
       <w:pPr>
@@ -6574,22 +6583,21 @@
           <w:numId w:val="0"/>
         </w:numPr>
       </w:pPr>
-      <w:bookmarkStart w:id="22" w:name="__RefHeading__73_1966275477"/>
-      <w:bookmarkStart w:id="23" w:name="_Toc292282543"/>
-      <w:bookmarkStart w:id="24" w:name="_Toc294099161"/>
-      <w:bookmarkStart w:id="25" w:name="_Toc294870577"/>
-      <w:bookmarkStart w:id="26" w:name="_Toc427656846"/>
-      <w:bookmarkStart w:id="27" w:name="_Toc520108722"/>
-      <w:bookmarkEnd w:id="22"/>
-      <w:r>
-        <w:lastRenderedPageBreak/>
+      <w:bookmarkStart w:id="24" w:name="__RefHeading__73_1966275477"/>
+      <w:bookmarkStart w:id="25" w:name="_Toc292282543"/>
+      <w:bookmarkStart w:id="26" w:name="_Toc294099161"/>
+      <w:bookmarkStart w:id="27" w:name="_Toc294870577"/>
+      <w:bookmarkStart w:id="28" w:name="_Toc427656846"/>
+      <w:bookmarkStart w:id="29" w:name="_Toc520108722"/>
+      <w:bookmarkEnd w:id="24"/>
+      <w:r>
         <w:t>Use cases: encryption in IHE profiles</w:t>
       </w:r>
-      <w:bookmarkEnd w:id="23"/>
-      <w:bookmarkEnd w:id="24"/>
       <w:bookmarkEnd w:id="25"/>
       <w:bookmarkEnd w:id="26"/>
       <w:bookmarkEnd w:id="27"/>
+      <w:bookmarkEnd w:id="28"/>
+      <w:bookmarkEnd w:id="29"/>
     </w:p>
     <w:p>
       <w:pPr>
@@ -10072,21 +10080,21 @@
           <w:numId w:val="0"/>
         </w:numPr>
       </w:pPr>
-      <w:bookmarkStart w:id="28" w:name="__RefHeading__75_1966275477"/>
-      <w:bookmarkStart w:id="29" w:name="_Toc292282544"/>
-      <w:bookmarkStart w:id="30" w:name="_Toc294099162"/>
-      <w:bookmarkStart w:id="31" w:name="_Toc294870578"/>
-      <w:bookmarkStart w:id="32" w:name="_Toc427656847"/>
-      <w:bookmarkStart w:id="33" w:name="_Toc520108723"/>
-      <w:bookmarkEnd w:id="28"/>
+      <w:bookmarkStart w:id="30" w:name="__RefHeading__75_1966275477"/>
+      <w:bookmarkStart w:id="31" w:name="_Toc292282544"/>
+      <w:bookmarkStart w:id="32" w:name="_Toc294099162"/>
+      <w:bookmarkStart w:id="33" w:name="_Toc294870578"/>
+      <w:bookmarkStart w:id="34" w:name="_Toc427656847"/>
+      <w:bookmarkStart w:id="35" w:name="_Toc520108723"/>
+      <w:bookmarkEnd w:id="30"/>
       <w:r>
         <w:t>Use cases: Document Encryption &amp; XDM Media Encryption</w:t>
       </w:r>
-      <w:bookmarkEnd w:id="29"/>
-      <w:bookmarkEnd w:id="30"/>
       <w:bookmarkEnd w:id="31"/>
       <w:bookmarkEnd w:id="32"/>
       <w:bookmarkEnd w:id="33"/>
+      <w:bookmarkEnd w:id="34"/>
+      <w:bookmarkEnd w:id="35"/>
     </w:p>
     <w:p>
       <w:pPr>
@@ -10317,7 +10325,6 @@
         <w:ind w:left="742" w:hanging="22"/>
       </w:pPr>
       <w:r>
-        <w:lastRenderedPageBreak/>
         <w:t>In a variant the patient downloads his record instead of having it Emailed by his doctor. Alternatively, IHE XDR is used. In an extension of the previous use case the patient transfers (copies) the contents from the CD-ROM to a USB drive as it is more travel-friendly.</w:t>
       </w:r>
     </w:p>
@@ -10582,7 +10589,6 @@
         <w:ind w:left="720"/>
       </w:pPr>
       <w:r>
-        <w:lastRenderedPageBreak/>
         <w:t>These</w:t>
       </w:r>
       <w:r>
@@ -10969,7 +10975,6 @@
         <w:ind w:left="720"/>
       </w:pPr>
       <w:r>
-        <w:lastRenderedPageBreak/>
         <w:t>I</w:t>
       </w:r>
       <w:r>
@@ -11059,7 +11064,7 @@
       <w:r>
         <w:t xml:space="preserve">. </w:t>
       </w:r>
-      <w:bookmarkStart w:id="34" w:name="_Toc292282545"/>
+      <w:bookmarkStart w:id="36" w:name="_Toc292282545"/>
     </w:p>
     <w:p>
       <w:pPr>
@@ -11070,18 +11075,18 @@
           <w:numId w:val="0"/>
         </w:numPr>
       </w:pPr>
-      <w:bookmarkStart w:id="35" w:name="_Toc294099163"/>
-      <w:bookmarkStart w:id="36" w:name="_Toc294870579"/>
-      <w:bookmarkStart w:id="37" w:name="_Toc427656848"/>
-      <w:bookmarkStart w:id="38" w:name="_Toc520108724"/>
+      <w:bookmarkStart w:id="37" w:name="_Toc294099163"/>
+      <w:bookmarkStart w:id="38" w:name="_Toc294870579"/>
+      <w:bookmarkStart w:id="39" w:name="_Toc427656848"/>
+      <w:bookmarkStart w:id="40" w:name="_Toc520108724"/>
       <w:r>
         <w:t>Open Issues and Questions</w:t>
       </w:r>
-      <w:bookmarkEnd w:id="34"/>
-      <w:bookmarkEnd w:id="35"/>
       <w:bookmarkEnd w:id="36"/>
       <w:bookmarkEnd w:id="37"/>
       <w:bookmarkEnd w:id="38"/>
+      <w:bookmarkEnd w:id="39"/>
+      <w:bookmarkEnd w:id="40"/>
     </w:p>
     <w:p>
       <w:pPr>
@@ -11823,58 +11828,58 @@
           <w:numId w:val="0"/>
         </w:numPr>
       </w:pPr>
-      <w:bookmarkStart w:id="39" w:name="_Toc294099164"/>
-      <w:bookmarkStart w:id="40" w:name="_Toc294870580"/>
-      <w:bookmarkStart w:id="41" w:name="_Toc427656849"/>
-      <w:bookmarkStart w:id="42" w:name="_Toc520108725"/>
+      <w:bookmarkStart w:id="41" w:name="_Toc294099164"/>
+      <w:bookmarkStart w:id="42" w:name="_Toc294870580"/>
+      <w:bookmarkStart w:id="43" w:name="_Toc427656849"/>
+      <w:bookmarkStart w:id="44" w:name="_Toc520108725"/>
       <w:r>
         <w:t>Closed Issues</w:t>
       </w:r>
-      <w:bookmarkEnd w:id="39"/>
-      <w:bookmarkEnd w:id="40"/>
       <w:bookmarkEnd w:id="41"/>
       <w:bookmarkEnd w:id="42"/>
-    </w:p>
-    <w:p>
-      <w:pPr>
-        <w:pStyle w:val="BodyText"/>
-      </w:pPr>
-      <w:r>
-        <w:t>Selected closed issues have been documented on the IHE wiki</w:t>
-      </w:r>
-      <w:r>
-        <w:t xml:space="preserve"> at </w:t>
-      </w:r>
-      <w:hyperlink r:id="rId17" w:history="1">
-        <w:r>
-          <w:rPr>
-            <w:rStyle w:val="Hyperlink"/>
-          </w:rPr>
-          <w:t>http://wiki.ihe.net/index.php?title=Document_Encryption_-_Discussion</w:t>
-        </w:r>
-      </w:hyperlink>
-      <w:r>
-        <w:t>.</w:t>
-      </w:r>
-      <w:r>
-        <w:t xml:space="preserve"> </w:t>
-      </w:r>
-    </w:p>
-    <w:p>
-      <w:pPr>
-        <w:pStyle w:val="PartTitle"/>
-      </w:pPr>
-      <w:bookmarkStart w:id="43" w:name="__RefHeading__79_1966275477"/>
-      <w:bookmarkStart w:id="44" w:name="__RefHeading__81_1966275477"/>
-      <w:bookmarkStart w:id="45" w:name="_Toc427656850"/>
-      <w:bookmarkStart w:id="46" w:name="_Toc520108726"/>
       <w:bookmarkEnd w:id="43"/>
       <w:bookmarkEnd w:id="44"/>
-      <w:r>
-        <w:t>Volume 1 – Integration Profiles</w:t>
-      </w:r>
+    </w:p>
+    <w:p>
+      <w:pPr>
+        <w:pStyle w:val="BodyText"/>
+      </w:pPr>
+      <w:r>
+        <w:t>Selected closed issues have been documented on the IHE wiki</w:t>
+      </w:r>
+      <w:r>
+        <w:t xml:space="preserve"> at </w:t>
+      </w:r>
+      <w:hyperlink r:id="rId17" w:history="1">
+        <w:r>
+          <w:rPr>
+            <w:rStyle w:val="Hyperlink"/>
+          </w:rPr>
+          <w:t>http://wiki.ihe.net/index.php?title=Document_Encryption_-_Discussion</w:t>
+        </w:r>
+      </w:hyperlink>
+      <w:r>
+        <w:t>.</w:t>
+      </w:r>
+      <w:r>
+        <w:t xml:space="preserve"> </w:t>
+      </w:r>
+    </w:p>
+    <w:p>
+      <w:pPr>
+        <w:pStyle w:val="PartTitle"/>
+      </w:pPr>
+      <w:bookmarkStart w:id="45" w:name="__RefHeading__79_1966275477"/>
+      <w:bookmarkStart w:id="46" w:name="__RefHeading__81_1966275477"/>
+      <w:bookmarkStart w:id="47" w:name="_Toc427656850"/>
+      <w:bookmarkStart w:id="48" w:name="_Toc520108726"/>
       <w:bookmarkEnd w:id="45"/>
       <w:bookmarkEnd w:id="46"/>
+      <w:r>
+        <w:t>Volume 1 – Integration Profiles</w:t>
+      </w:r>
+      <w:bookmarkEnd w:id="47"/>
+      <w:bookmarkEnd w:id="48"/>
     </w:p>
     <w:p>
       <w:pPr>
@@ -11884,58 +11889,58 @@
           <w:numId w:val="0"/>
         </w:numPr>
       </w:pPr>
-      <w:bookmarkStart w:id="47" w:name="__RefHeading__83_1966275477"/>
-      <w:bookmarkStart w:id="48" w:name="_Toc292282547"/>
-      <w:bookmarkStart w:id="49" w:name="_Toc294099165"/>
-      <w:bookmarkStart w:id="50" w:name="_Toc294870581"/>
-      <w:bookmarkStart w:id="51" w:name="_Toc427656851"/>
-      <w:bookmarkStart w:id="52" w:name="_Toc520108727"/>
-      <w:bookmarkEnd w:id="47"/>
+      <w:bookmarkStart w:id="49" w:name="__RefHeading__83_1966275477"/>
+      <w:bookmarkStart w:id="50" w:name="_Toc292282547"/>
+      <w:bookmarkStart w:id="51" w:name="_Toc294099165"/>
+      <w:bookmarkStart w:id="52" w:name="_Toc294870581"/>
+      <w:bookmarkStart w:id="53" w:name="_Toc427656851"/>
+      <w:bookmarkStart w:id="54" w:name="_Toc520108727"/>
+      <w:bookmarkEnd w:id="49"/>
       <w:r>
         <w:t>1.7 History of Annual Changes</w:t>
       </w:r>
-      <w:bookmarkEnd w:id="48"/>
-      <w:bookmarkEnd w:id="49"/>
       <w:bookmarkEnd w:id="50"/>
       <w:bookmarkEnd w:id="51"/>
       <w:bookmarkEnd w:id="52"/>
-    </w:p>
-    <w:p>
-      <w:pPr>
-        <w:pStyle w:val="EditorInstructions"/>
-      </w:pPr>
-      <w:r>
-        <w:t xml:space="preserve">Add the following bullet to the end of the bullet list in </w:t>
-      </w:r>
-      <w:r>
-        <w:t>Section</w:t>
-      </w:r>
-      <w:r>
-        <w:t xml:space="preserve"> 1.7</w:t>
-      </w:r>
-    </w:p>
-    <w:p>
-      <w:pPr>
-        <w:pStyle w:val="ListBullet2"/>
-      </w:pPr>
-      <w:r>
-        <w:t xml:space="preserve">Added the Document Encryption Profile which provides a means to encrypt health documents independent of particular transports and applications thereby offering end-to-end confidentiality. </w:t>
-      </w:r>
-    </w:p>
-    <w:p>
-      <w:pPr>
-        <w:pStyle w:val="EditorInstructions"/>
-      </w:pPr>
-      <w:bookmarkStart w:id="53" w:name="__RefHeading__85_1966275477"/>
-      <w:bookmarkStart w:id="54" w:name="__RefHeading__87_1966275477"/>
-      <w:bookmarkStart w:id="55" w:name="_Toc210747698"/>
-      <w:bookmarkStart w:id="56" w:name="_Toc214425588"/>
-      <w:bookmarkStart w:id="57" w:name="_Toc266888963"/>
-      <w:bookmarkStart w:id="58" w:name="_Toc292282549"/>
-      <w:bookmarkStart w:id="59" w:name="_Toc294099166"/>
-      <w:bookmarkStart w:id="60" w:name="_Toc294870582"/>
       <w:bookmarkEnd w:id="53"/>
       <w:bookmarkEnd w:id="54"/>
+    </w:p>
+    <w:p>
+      <w:pPr>
+        <w:pStyle w:val="EditorInstructions"/>
+      </w:pPr>
+      <w:r>
+        <w:t xml:space="preserve">Add the following bullet to the end of the bullet list in </w:t>
+      </w:r>
+      <w:r>
+        <w:t>Section</w:t>
+      </w:r>
+      <w:r>
+        <w:t xml:space="preserve"> 1.7</w:t>
+      </w:r>
+    </w:p>
+    <w:p>
+      <w:pPr>
+        <w:pStyle w:val="ListBullet2"/>
+      </w:pPr>
+      <w:r>
+        <w:t xml:space="preserve">Added the Document Encryption Profile which provides a means to encrypt health documents independent of particular transports and applications thereby offering end-to-end confidentiality. </w:t>
+      </w:r>
+    </w:p>
+    <w:p>
+      <w:pPr>
+        <w:pStyle w:val="EditorInstructions"/>
+      </w:pPr>
+      <w:bookmarkStart w:id="55" w:name="__RefHeading__85_1966275477"/>
+      <w:bookmarkStart w:id="56" w:name="__RefHeading__87_1966275477"/>
+      <w:bookmarkStart w:id="57" w:name="_Toc210747698"/>
+      <w:bookmarkStart w:id="58" w:name="_Toc214425588"/>
+      <w:bookmarkStart w:id="59" w:name="_Toc266888963"/>
+      <w:bookmarkStart w:id="60" w:name="_Toc292282549"/>
+      <w:bookmarkStart w:id="61" w:name="_Toc294099166"/>
+      <w:bookmarkStart w:id="62" w:name="_Toc294870582"/>
+      <w:bookmarkEnd w:id="55"/>
+      <w:bookmarkEnd w:id="56"/>
       <w:r>
         <w:t xml:space="preserve">Update </w:t>
       </w:r>
@@ -11954,19 +11959,19 @@
           <w:numId w:val="0"/>
         </w:numPr>
       </w:pPr>
-      <w:bookmarkStart w:id="61" w:name="_Toc427656852"/>
-      <w:bookmarkStart w:id="62" w:name="_Toc520108728"/>
+      <w:bookmarkStart w:id="63" w:name="_Toc427656852"/>
+      <w:bookmarkStart w:id="64" w:name="_Toc520108728"/>
       <w:r>
         <w:t xml:space="preserve">1.8 </w:t>
       </w:r>
       <w:r>
         <w:t>Security Implications</w:t>
       </w:r>
-      <w:bookmarkEnd w:id="55"/>
-      <w:bookmarkEnd w:id="56"/>
       <w:bookmarkEnd w:id="57"/>
-      <w:bookmarkEnd w:id="61"/>
-      <w:bookmarkEnd w:id="62"/>
+      <w:bookmarkEnd w:id="58"/>
+      <w:bookmarkEnd w:id="59"/>
+      <w:bookmarkEnd w:id="63"/>
+      <w:bookmarkEnd w:id="64"/>
     </w:p>
     <w:p>
       <w:pPr>
@@ -12131,16 +12136,16 @@
           <w:numId w:val="0"/>
         </w:numPr>
       </w:pPr>
-      <w:bookmarkStart w:id="63" w:name="_Toc427656853"/>
-      <w:bookmarkStart w:id="64" w:name="_Toc520108729"/>
+      <w:bookmarkStart w:id="65" w:name="_Toc427656853"/>
+      <w:bookmarkStart w:id="66" w:name="_Toc520108729"/>
       <w:r>
         <w:t>2.1 Dependencies among Integration Profiles</w:t>
       </w:r>
-      <w:bookmarkEnd w:id="58"/>
-      <w:bookmarkEnd w:id="59"/>
       <w:bookmarkEnd w:id="60"/>
-      <w:bookmarkEnd w:id="63"/>
-      <w:bookmarkEnd w:id="64"/>
+      <w:bookmarkEnd w:id="61"/>
+      <w:bookmarkEnd w:id="62"/>
+      <w:bookmarkEnd w:id="65"/>
+      <w:bookmarkEnd w:id="66"/>
     </w:p>
     <w:p>
       <w:pPr>
@@ -12303,13 +12308,13 @@
           <w:numId w:val="0"/>
         </w:numPr>
       </w:pPr>
-      <w:bookmarkStart w:id="65" w:name="__RefHeading__89_1966275477"/>
-      <w:bookmarkStart w:id="66" w:name="_Toc292282550"/>
-      <w:bookmarkStart w:id="67" w:name="_Toc294099167"/>
-      <w:bookmarkStart w:id="68" w:name="_Toc294870583"/>
-      <w:bookmarkStart w:id="69" w:name="_Toc427656854"/>
-      <w:bookmarkStart w:id="70" w:name="_Toc520108730"/>
-      <w:bookmarkEnd w:id="65"/>
+      <w:bookmarkStart w:id="67" w:name="__RefHeading__89_1966275477"/>
+      <w:bookmarkStart w:id="68" w:name="_Toc292282550"/>
+      <w:bookmarkStart w:id="69" w:name="_Toc294099167"/>
+      <w:bookmarkStart w:id="70" w:name="_Toc294870583"/>
+      <w:bookmarkStart w:id="71" w:name="_Toc427656854"/>
+      <w:bookmarkStart w:id="72" w:name="_Toc520108730"/>
+      <w:bookmarkEnd w:id="67"/>
       <w:r>
         <w:t>2.2</w:t>
       </w:r>
@@ -12319,11 +12324,11 @@
       <w:r>
         <w:t xml:space="preserve"> Document Encryption Profile</w:t>
       </w:r>
-      <w:bookmarkEnd w:id="66"/>
-      <w:bookmarkEnd w:id="67"/>
       <w:bookmarkEnd w:id="68"/>
       <w:bookmarkEnd w:id="69"/>
       <w:bookmarkEnd w:id="70"/>
+      <w:bookmarkEnd w:id="71"/>
+      <w:bookmarkEnd w:id="72"/>
     </w:p>
     <w:p>
       <w:pPr>
@@ -12414,24 +12419,24 @@
           <w:numId w:val="0"/>
         </w:numPr>
       </w:pPr>
-      <w:bookmarkStart w:id="71" w:name="__RefHeading__91_1966275477"/>
-      <w:bookmarkStart w:id="72" w:name="_Toc292282551"/>
-      <w:bookmarkStart w:id="73" w:name="_Toc294099168"/>
-      <w:bookmarkStart w:id="74" w:name="_Toc294870584"/>
-      <w:bookmarkStart w:id="75" w:name="_Toc427656855"/>
-      <w:bookmarkStart w:id="76" w:name="_Toc520108731"/>
-      <w:bookmarkEnd w:id="71"/>
+      <w:bookmarkStart w:id="73" w:name="__RefHeading__91_1966275477"/>
+      <w:bookmarkStart w:id="74" w:name="_Toc292282551"/>
+      <w:bookmarkStart w:id="75" w:name="_Toc294099168"/>
+      <w:bookmarkStart w:id="76" w:name="_Toc294870584"/>
+      <w:bookmarkStart w:id="77" w:name="_Toc427656855"/>
+      <w:bookmarkStart w:id="78" w:name="_Toc520108731"/>
+      <w:bookmarkEnd w:id="73"/>
       <w:r>
         <w:t>32</w:t>
       </w:r>
       <w:r>
         <w:t xml:space="preserve"> Document Encryption Profile</w:t>
       </w:r>
-      <w:bookmarkEnd w:id="72"/>
-      <w:bookmarkEnd w:id="73"/>
       <w:bookmarkEnd w:id="74"/>
       <w:bookmarkEnd w:id="75"/>
       <w:bookmarkEnd w:id="76"/>
+      <w:bookmarkEnd w:id="77"/>
+      <w:bookmarkEnd w:id="78"/>
     </w:p>
     <w:p>
       <w:pPr>
@@ -12712,24 +12717,24 @@
           <w:numId w:val="0"/>
         </w:numPr>
       </w:pPr>
-      <w:bookmarkStart w:id="77" w:name="__RefHeading__93_1966275477"/>
-      <w:bookmarkStart w:id="78" w:name="_Toc292282552"/>
-      <w:bookmarkStart w:id="79" w:name="_Toc294099169"/>
-      <w:bookmarkStart w:id="80" w:name="_Toc294870585"/>
-      <w:bookmarkStart w:id="81" w:name="_Toc427656856"/>
-      <w:bookmarkStart w:id="82" w:name="_Toc520108732"/>
-      <w:bookmarkEnd w:id="77"/>
+      <w:bookmarkStart w:id="79" w:name="__RefHeading__93_1966275477"/>
+      <w:bookmarkStart w:id="80" w:name="_Toc292282552"/>
+      <w:bookmarkStart w:id="81" w:name="_Toc294099169"/>
+      <w:bookmarkStart w:id="82" w:name="_Toc294870585"/>
+      <w:bookmarkStart w:id="83" w:name="_Toc427656856"/>
+      <w:bookmarkStart w:id="84" w:name="_Toc520108732"/>
+      <w:bookmarkEnd w:id="79"/>
       <w:r>
         <w:t>32.</w:t>
       </w:r>
       <w:r>
         <w:t>1 Actors/Transactions</w:t>
       </w:r>
-      <w:bookmarkEnd w:id="78"/>
-      <w:bookmarkEnd w:id="79"/>
       <w:bookmarkEnd w:id="80"/>
       <w:bookmarkEnd w:id="81"/>
       <w:bookmarkEnd w:id="82"/>
+      <w:bookmarkEnd w:id="83"/>
+      <w:bookmarkEnd w:id="84"/>
     </w:p>
     <w:p>
       <w:pPr>
@@ -12804,62 +12809,62 @@
         <w:pStyle w:val="BodyText"/>
       </w:pPr>
     </w:p>
-    <w:bookmarkStart w:id="83" w:name="_MON_1366041931"/>
-    <w:bookmarkStart w:id="84" w:name="_MON_1366042164"/>
-    <w:bookmarkStart w:id="85" w:name="_MON_1366042168"/>
-    <w:bookmarkStart w:id="86" w:name="_MON_1366042201"/>
-    <w:bookmarkStart w:id="87" w:name="_MON_1366042230"/>
-    <w:bookmarkStart w:id="88" w:name="_MON_1366042256"/>
-    <w:bookmarkStart w:id="89" w:name="_MON_1366042265"/>
-    <w:bookmarkStart w:id="90" w:name="_1066719791"/>
-    <w:bookmarkStart w:id="91" w:name="_1066719986"/>
-    <w:bookmarkStart w:id="92" w:name="_1066719996"/>
-    <w:bookmarkStart w:id="93" w:name="_1066720020"/>
-    <w:bookmarkStart w:id="94" w:name="_1067066355"/>
-    <w:bookmarkStart w:id="95" w:name="_1067066373"/>
-    <w:bookmarkStart w:id="96" w:name="_1067066390"/>
-    <w:bookmarkStart w:id="97" w:name="_1067066404"/>
-    <w:bookmarkStart w:id="98" w:name="_1067066423"/>
-    <w:bookmarkStart w:id="99" w:name="_1067066441"/>
-    <w:bookmarkStart w:id="100" w:name="_1067066465"/>
-    <w:bookmarkStart w:id="101" w:name="_1075126399"/>
-    <w:bookmarkStart w:id="102" w:name="_1075130445"/>
-    <w:bookmarkStart w:id="103" w:name="_1098122440"/>
-    <w:bookmarkStart w:id="104" w:name="_1098123207"/>
-    <w:bookmarkStart w:id="105" w:name="_1098123487"/>
-    <w:bookmarkStart w:id="106" w:name="_1101302439"/>
-    <w:bookmarkStart w:id="107" w:name="_1066720027"/>
-    <w:bookmarkStart w:id="108" w:name="_1098172226"/>
-    <w:bookmarkStart w:id="109" w:name="_1104516258"/>
-    <w:bookmarkStart w:id="110" w:name="_1104607234"/>
-    <w:bookmarkStart w:id="111" w:name="_1104657935"/>
-    <w:bookmarkStart w:id="112" w:name="_1104777910"/>
-    <w:bookmarkStart w:id="113" w:name="_1104847381"/>
-    <w:bookmarkStart w:id="114" w:name="_1105190829"/>
-    <w:bookmarkStart w:id="115" w:name="_1105190974"/>
-    <w:bookmarkStart w:id="116" w:name="_1105205304"/>
-    <w:bookmarkStart w:id="117" w:name="_1110654846"/>
-    <w:bookmarkStart w:id="118" w:name="_1112639236"/>
-    <w:bookmarkStart w:id="119" w:name="_1112784727"/>
-    <w:bookmarkStart w:id="120" w:name="_1326138999"/>
-    <w:bookmarkStart w:id="121" w:name="_1353137670"/>
-    <w:bookmarkStart w:id="122" w:name="_1353138293"/>
-    <w:bookmarkStart w:id="123" w:name="_1353138895"/>
-    <w:bookmarkStart w:id="124" w:name="_1353139032"/>
-    <w:bookmarkStart w:id="125" w:name="_1353139133"/>
-    <w:bookmarkStart w:id="126" w:name="_1353139158"/>
-    <w:bookmarkStart w:id="127" w:name="_1353139278"/>
-    <w:bookmarkStart w:id="128" w:name="_1353139530"/>
-    <w:bookmarkStart w:id="129" w:name="_1361175395"/>
-    <w:bookmarkEnd w:id="83"/>
-    <w:bookmarkEnd w:id="84"/>
+    <w:bookmarkStart w:id="85" w:name="_MON_1366042164"/>
+    <w:bookmarkStart w:id="86" w:name="_MON_1366042168"/>
+    <w:bookmarkStart w:id="87" w:name="_MON_1366042201"/>
+    <w:bookmarkStart w:id="88" w:name="_MON_1366042230"/>
+    <w:bookmarkStart w:id="89" w:name="_MON_1366042256"/>
+    <w:bookmarkStart w:id="90" w:name="_MON_1366042265"/>
+    <w:bookmarkStart w:id="91" w:name="_MON_1367605564"/>
+    <w:bookmarkStart w:id="92" w:name="_1066719791"/>
+    <w:bookmarkStart w:id="93" w:name="_1066719986"/>
+    <w:bookmarkStart w:id="94" w:name="_1066719996"/>
+    <w:bookmarkStart w:id="95" w:name="_1066720020"/>
+    <w:bookmarkStart w:id="96" w:name="_1067066355"/>
+    <w:bookmarkStart w:id="97" w:name="_1067066373"/>
+    <w:bookmarkStart w:id="98" w:name="_1067066390"/>
+    <w:bookmarkStart w:id="99" w:name="_1067066404"/>
+    <w:bookmarkStart w:id="100" w:name="_1067066423"/>
+    <w:bookmarkStart w:id="101" w:name="_1067066441"/>
+    <w:bookmarkStart w:id="102" w:name="_1067066465"/>
+    <w:bookmarkStart w:id="103" w:name="_1075126399"/>
+    <w:bookmarkStart w:id="104" w:name="_1075130445"/>
+    <w:bookmarkStart w:id="105" w:name="_1098122440"/>
+    <w:bookmarkStart w:id="106" w:name="_1098123207"/>
+    <w:bookmarkStart w:id="107" w:name="_1098123487"/>
+    <w:bookmarkStart w:id="108" w:name="_1101302439"/>
+    <w:bookmarkStart w:id="109" w:name="_1066720027"/>
+    <w:bookmarkStart w:id="110" w:name="_1098172226"/>
+    <w:bookmarkStart w:id="111" w:name="_1104516258"/>
+    <w:bookmarkStart w:id="112" w:name="_1104607234"/>
+    <w:bookmarkStart w:id="113" w:name="_1104657935"/>
+    <w:bookmarkStart w:id="114" w:name="_1104777910"/>
+    <w:bookmarkStart w:id="115" w:name="_1104847381"/>
+    <w:bookmarkStart w:id="116" w:name="_1105190829"/>
+    <w:bookmarkStart w:id="117" w:name="_1105190974"/>
+    <w:bookmarkStart w:id="118" w:name="_1105205304"/>
+    <w:bookmarkStart w:id="119" w:name="_1110654846"/>
+    <w:bookmarkStart w:id="120" w:name="_1112639236"/>
+    <w:bookmarkStart w:id="121" w:name="_1112784727"/>
+    <w:bookmarkStart w:id="122" w:name="_1326138999"/>
+    <w:bookmarkStart w:id="123" w:name="_1353137670"/>
+    <w:bookmarkStart w:id="124" w:name="_1353138293"/>
+    <w:bookmarkStart w:id="125" w:name="_1353138895"/>
+    <w:bookmarkStart w:id="126" w:name="_1353139032"/>
+    <w:bookmarkStart w:id="127" w:name="_1353139133"/>
+    <w:bookmarkStart w:id="128" w:name="_1353139158"/>
+    <w:bookmarkStart w:id="129" w:name="_1353139278"/>
+    <w:bookmarkStart w:id="130" w:name="_1353139530"/>
+    <w:bookmarkStart w:id="131" w:name="_1361175395"/>
     <w:bookmarkEnd w:id="85"/>
     <w:bookmarkEnd w:id="86"/>
     <w:bookmarkEnd w:id="87"/>
     <w:bookmarkEnd w:id="88"/>
     <w:bookmarkEnd w:id="89"/>
-    <w:bookmarkStart w:id="130" w:name="_MON_1367605564"/>
-    <w:bookmarkEnd w:id="130"/>
+    <w:bookmarkEnd w:id="90"/>
+    <w:bookmarkEnd w:id="91"/>
+    <w:bookmarkStart w:id="132" w:name="_MON_1366041931"/>
+    <w:bookmarkEnd w:id="132"/>
     <w:p>
       <w:pPr>
         <w:pStyle w:val="FigureTitle"/>
@@ -12891,7 +12896,7 @@
           <v:shape id="_x0000_i1025" type="#_x0000_t75" alt="" style="width:477pt;height:127.5pt;mso-width-percent:0;mso-height-percent:0;mso-width-percent:0;mso-height-percent:0" o:ole="" fillcolor="window">
             <v:imagedata r:id="rId18" o:title="" cropbottom="42405f" cropright="13789f"/>
           </v:shape>
-          <o:OLEObject Type="Embed" ProgID="Word.Picture.8" ShapeID="_x0000_i1025" DrawAspect="Content" ObjectID="_1618323931" r:id="rId19"/>
+          <o:OLEObject Type="Embed" ProgID="Word.Picture.8" ShapeID="_x0000_i1025" DrawAspect="Content" ObjectID="_1618298968" r:id="rId19"/>
         </w:object>
       </w:r>
       <w:r>
@@ -12918,21 +12923,21 @@
           <w:numId w:val="0"/>
         </w:numPr>
       </w:pPr>
-      <w:bookmarkStart w:id="131" w:name="_Toc294099170"/>
-      <w:bookmarkStart w:id="132" w:name="_Toc294870586"/>
-      <w:bookmarkStart w:id="133" w:name="_Toc427656857"/>
-      <w:bookmarkStart w:id="134" w:name="_Toc520108733"/>
-      <w:bookmarkStart w:id="135" w:name="__RefHeading__95_1966275477"/>
+      <w:bookmarkStart w:id="133" w:name="_Toc294099170"/>
+      <w:bookmarkStart w:id="134" w:name="_Toc294870586"/>
+      <w:bookmarkStart w:id="135" w:name="_Toc427656857"/>
+      <w:bookmarkStart w:id="136" w:name="_Toc520108733"/>
+      <w:bookmarkStart w:id="137" w:name="__RefHeading__95_1966275477"/>
       <w:r>
         <w:t>32.</w:t>
       </w:r>
       <w:r>
         <w:t>2 Document Encryption Profile Options</w:t>
       </w:r>
-      <w:bookmarkEnd w:id="131"/>
-      <w:bookmarkEnd w:id="132"/>
       <w:bookmarkEnd w:id="133"/>
       <w:bookmarkEnd w:id="134"/>
+      <w:bookmarkEnd w:id="135"/>
+      <w:bookmarkEnd w:id="136"/>
     </w:p>
     <w:p>
       <w:pPr>
@@ -13282,24 +13287,24 @@
           <w:numId w:val="0"/>
         </w:numPr>
       </w:pPr>
-      <w:bookmarkStart w:id="136" w:name="_Toc294099171"/>
-      <w:bookmarkStart w:id="137" w:name="_Toc294870587"/>
-      <w:bookmarkStart w:id="138" w:name="_Toc427656858"/>
-      <w:bookmarkStart w:id="139" w:name="_Toc520108734"/>
-      <w:bookmarkStart w:id="140" w:name="__RefHeading__97_1966275477"/>
-      <w:bookmarkStart w:id="141" w:name="__RefHeading__99_1966275477"/>
-      <w:bookmarkStart w:id="142" w:name="__RefHeading__101_1966275477"/>
-      <w:bookmarkStart w:id="143" w:name="__RefHeading__103_1966275477"/>
+      <w:bookmarkStart w:id="138" w:name="_Toc294099171"/>
+      <w:bookmarkStart w:id="139" w:name="_Toc294870587"/>
+      <w:bookmarkStart w:id="140" w:name="_Toc427656858"/>
+      <w:bookmarkStart w:id="141" w:name="_Toc520108734"/>
+      <w:bookmarkStart w:id="142" w:name="__RefHeading__97_1966275477"/>
+      <w:bookmarkStart w:id="143" w:name="__RefHeading__99_1966275477"/>
+      <w:bookmarkStart w:id="144" w:name="__RefHeading__101_1966275477"/>
+      <w:bookmarkStart w:id="145" w:name="__RefHeading__103_1966275477"/>
       <w:r>
         <w:t>32.</w:t>
       </w:r>
       <w:r>
         <w:t>3 Document Encryption Process Flow</w:t>
       </w:r>
-      <w:bookmarkEnd w:id="136"/>
-      <w:bookmarkEnd w:id="137"/>
       <w:bookmarkEnd w:id="138"/>
       <w:bookmarkEnd w:id="139"/>
+      <w:bookmarkEnd w:id="140"/>
+      <w:bookmarkEnd w:id="141"/>
     </w:p>
     <w:p>
       <w:pPr>
@@ -13309,11 +13314,11 @@
           <w:numId w:val="0"/>
         </w:numPr>
       </w:pPr>
-      <w:bookmarkStart w:id="144" w:name="_Toc294099172"/>
-      <w:bookmarkStart w:id="145" w:name="_Toc294870588"/>
-      <w:bookmarkStart w:id="146" w:name="_Toc427656859"/>
-      <w:bookmarkStart w:id="147" w:name="_Toc520108735"/>
-      <w:bookmarkStart w:id="148" w:name="__RefHeading__105_1966275477"/>
+      <w:bookmarkStart w:id="146" w:name="_Toc294099172"/>
+      <w:bookmarkStart w:id="147" w:name="_Toc294870588"/>
+      <w:bookmarkStart w:id="148" w:name="_Toc427656859"/>
+      <w:bookmarkStart w:id="149" w:name="_Toc520108735"/>
+      <w:bookmarkStart w:id="150" w:name="__RefHeading__105_1966275477"/>
       <w:r>
         <w:t>32.</w:t>
       </w:r>
@@ -13326,10 +13331,10 @@
       <w:r>
         <w:t>Use Cases</w:t>
       </w:r>
-      <w:bookmarkEnd w:id="144"/>
-      <w:bookmarkEnd w:id="145"/>
       <w:bookmarkEnd w:id="146"/>
       <w:bookmarkEnd w:id="147"/>
+      <w:bookmarkEnd w:id="148"/>
+      <w:bookmarkEnd w:id="149"/>
     </w:p>
     <w:p>
       <w:pPr>
@@ -13987,11 +13992,11 @@
           <w:numId w:val="0"/>
         </w:numPr>
       </w:pPr>
-      <w:bookmarkStart w:id="149" w:name="_Toc294099173"/>
-      <w:bookmarkStart w:id="150" w:name="_Toc294870589"/>
-      <w:bookmarkStart w:id="151" w:name="_Toc427656860"/>
-      <w:bookmarkStart w:id="152" w:name="_Toc520108736"/>
-      <w:bookmarkStart w:id="153" w:name="__RefHeading__107_1966275477"/>
+      <w:bookmarkStart w:id="151" w:name="_Toc294099173"/>
+      <w:bookmarkStart w:id="152" w:name="_Toc294870589"/>
+      <w:bookmarkStart w:id="153" w:name="_Toc427656860"/>
+      <w:bookmarkStart w:id="154" w:name="_Toc520108736"/>
+      <w:bookmarkStart w:id="155" w:name="__RefHeading__107_1966275477"/>
       <w:r>
         <w:t>32.</w:t>
       </w:r>
@@ -14004,10 +14009,10 @@
       <w:r>
         <w:t>Detailed Interactions</w:t>
       </w:r>
-      <w:bookmarkEnd w:id="149"/>
-      <w:bookmarkEnd w:id="150"/>
       <w:bookmarkEnd w:id="151"/>
       <w:bookmarkEnd w:id="152"/>
+      <w:bookmarkEnd w:id="153"/>
+      <w:bookmarkEnd w:id="154"/>
     </w:p>
     <w:p>
       <w:pPr>
@@ -14035,7 +14040,7 @@
         <w:t>3.2-2 presents a Document Encryption process flow including grouping with other actors and out-of-band interactions and process steps.</w:t>
       </w:r>
     </w:p>
-    <w:bookmarkStart w:id="154" w:name="_1363775855"/>
+    <w:bookmarkStart w:id="156" w:name="_1363775855"/>
     <w:p>
       <w:pPr>
         <w:pStyle w:val="FigureTitle"/>
@@ -14048,7 +14053,7 @@
           <v:shape id="_x0000_i1026" type="#_x0000_t75" alt="" style="width:467.25pt;height:192pt;mso-width-percent:0;mso-height-percent:0;mso-width-percent:0;mso-height-percent:0" o:ole="" fillcolor="window">
             <v:imagedata r:id="rId20" o:title="" croptop="11937f" cropbottom="24929f" cropright="4983f"/>
           </v:shape>
-          <o:OLEObject Type="Embed" ProgID="Word.Picture.8" ShapeID="_x0000_i1026" DrawAspect="Content" ObjectID="_1618323932" r:id="rId21"/>
+          <o:OLEObject Type="Embed" ProgID="Word.Picture.8" ShapeID="_x0000_i1026" DrawAspect="Content" ObjectID="_1618298969" r:id="rId21"/>
         </w:object>
       </w:r>
       <w:r>
@@ -14072,27 +14077,25 @@
         <w:pStyle w:val="BodyText"/>
       </w:pPr>
     </w:p>
-    <w:bookmarkStart w:id="155" w:name="_1104838916"/>
-    <w:bookmarkStart w:id="156" w:name="_1104780072"/>
-    <w:bookmarkStart w:id="157" w:name="_1105205572"/>
-    <w:bookmarkStart w:id="158" w:name="_1109535523"/>
-    <w:bookmarkStart w:id="159" w:name="_1109538753"/>
-    <w:bookmarkStart w:id="160" w:name="_1112640119"/>
-    <w:bookmarkStart w:id="161" w:name="_1326137438"/>
-    <w:bookmarkStart w:id="162" w:name="_1352792519"/>
-    <w:bookmarkStart w:id="163" w:name="_1352794632"/>
-    <w:bookmarkStart w:id="164" w:name="_1352795816"/>
-    <w:bookmarkStart w:id="165" w:name="_1352796630"/>
-    <w:bookmarkStart w:id="166" w:name="_1352797251"/>
-    <w:bookmarkStart w:id="167" w:name="_1352797540"/>
-    <w:bookmarkStart w:id="168" w:name="_1352799192"/>
-    <w:bookmarkStart w:id="169" w:name="_1358101627"/>
-    <w:bookmarkStart w:id="170" w:name="_1361178725"/>
-    <w:bookmarkStart w:id="171" w:name="_1361179530"/>
-    <w:bookmarkStart w:id="172" w:name="_1361180733"/>
-    <w:bookmarkStart w:id="173" w:name="_1361180906"/>
-    <w:bookmarkEnd w:id="90"/>
-    <w:bookmarkEnd w:id="91"/>
+    <w:bookmarkStart w:id="157" w:name="_1104838916"/>
+    <w:bookmarkStart w:id="158" w:name="_1104780072"/>
+    <w:bookmarkStart w:id="159" w:name="_1105205572"/>
+    <w:bookmarkStart w:id="160" w:name="_1109535523"/>
+    <w:bookmarkStart w:id="161" w:name="_1109538753"/>
+    <w:bookmarkStart w:id="162" w:name="_1112640119"/>
+    <w:bookmarkStart w:id="163" w:name="_1326137438"/>
+    <w:bookmarkStart w:id="164" w:name="_1352792519"/>
+    <w:bookmarkStart w:id="165" w:name="_1352794632"/>
+    <w:bookmarkStart w:id="166" w:name="_1352795816"/>
+    <w:bookmarkStart w:id="167" w:name="_1352796630"/>
+    <w:bookmarkStart w:id="168" w:name="_1352797251"/>
+    <w:bookmarkStart w:id="169" w:name="_1352797540"/>
+    <w:bookmarkStart w:id="170" w:name="_1352799192"/>
+    <w:bookmarkStart w:id="171" w:name="_1358101627"/>
+    <w:bookmarkStart w:id="172" w:name="_1361178725"/>
+    <w:bookmarkStart w:id="173" w:name="_1361179530"/>
+    <w:bookmarkStart w:id="174" w:name="_1361180733"/>
+    <w:bookmarkStart w:id="175" w:name="_1361180906"/>
     <w:bookmarkEnd w:id="92"/>
     <w:bookmarkEnd w:id="93"/>
     <w:bookmarkEnd w:id="94"/>
@@ -14108,7 +14111,9 @@
     <w:bookmarkEnd w:id="104"/>
     <w:bookmarkEnd w:id="105"/>
     <w:bookmarkEnd w:id="106"/>
-    <w:bookmarkEnd w:id="155"/>
+    <w:bookmarkEnd w:id="107"/>
+    <w:bookmarkEnd w:id="108"/>
+    <w:bookmarkEnd w:id="157"/>
     <w:p>
       <w:pPr>
         <w:pStyle w:val="FigureTitle"/>
@@ -14122,7 +14127,7 @@
             <v:fill color2="black"/>
             <v:imagedata r:id="rId22" o:title=""/>
           </v:shape>
-          <o:OLEObject Type="Embed" ProgID="Word.Picture.8" ShapeID="_x0000_i1027" DrawAspect="Content" ObjectID="_1618323933" r:id="rId23"/>
+          <o:OLEObject Type="Embed" ProgID="Word.Picture.8" ShapeID="_x0000_i1027" DrawAspect="Content" ObjectID="_1618298970" r:id="rId23"/>
         </w:object>
       </w:r>
       <w:r>
@@ -14181,11 +14186,11 @@
           <w:numId w:val="0"/>
         </w:numPr>
       </w:pPr>
-      <w:bookmarkStart w:id="174" w:name="_Toc294099174"/>
-      <w:bookmarkStart w:id="175" w:name="_Toc294870590"/>
-      <w:bookmarkStart w:id="176" w:name="_Toc427656861"/>
-      <w:bookmarkStart w:id="177" w:name="_Toc520108737"/>
-      <w:bookmarkStart w:id="178" w:name="__RefHeading__109_1966275477"/>
+      <w:bookmarkStart w:id="176" w:name="_Toc294099174"/>
+      <w:bookmarkStart w:id="177" w:name="_Toc294870590"/>
+      <w:bookmarkStart w:id="178" w:name="_Toc427656861"/>
+      <w:bookmarkStart w:id="179" w:name="_Toc520108737"/>
+      <w:bookmarkStart w:id="180" w:name="__RefHeading__109_1966275477"/>
       <w:r>
         <w:t>32.</w:t>
       </w:r>
@@ -14195,10 +14200,10 @@
       <w:r>
         <w:t xml:space="preserve"> Key management</w:t>
       </w:r>
-      <w:bookmarkEnd w:id="174"/>
-      <w:bookmarkEnd w:id="175"/>
       <w:bookmarkEnd w:id="176"/>
       <w:bookmarkEnd w:id="177"/>
+      <w:bookmarkEnd w:id="178"/>
+      <w:bookmarkEnd w:id="179"/>
     </w:p>
     <w:p>
       <w:pPr>
@@ -14343,11 +14348,11 @@
           <w:numId w:val="0"/>
         </w:numPr>
       </w:pPr>
-      <w:bookmarkStart w:id="179" w:name="_Toc294099175"/>
-      <w:bookmarkStart w:id="180" w:name="_Toc294870591"/>
-      <w:bookmarkStart w:id="181" w:name="_Toc427656862"/>
-      <w:bookmarkStart w:id="182" w:name="_Toc520108738"/>
-      <w:bookmarkStart w:id="183" w:name="__RefHeading__111_1966275477"/>
+      <w:bookmarkStart w:id="181" w:name="_Toc294099175"/>
+      <w:bookmarkStart w:id="182" w:name="_Toc294870591"/>
+      <w:bookmarkStart w:id="183" w:name="_Toc427656862"/>
+      <w:bookmarkStart w:id="184" w:name="_Toc520108738"/>
+      <w:bookmarkStart w:id="185" w:name="__RefHeading__111_1966275477"/>
       <w:r>
         <w:t>32.</w:t>
       </w:r>
@@ -14357,10 +14362,10 @@
       <w:r>
         <w:t xml:space="preserve"> Document Encryption Security Considerations</w:t>
       </w:r>
-      <w:bookmarkEnd w:id="179"/>
-      <w:bookmarkEnd w:id="180"/>
       <w:bookmarkEnd w:id="181"/>
       <w:bookmarkEnd w:id="182"/>
+      <w:bookmarkEnd w:id="183"/>
+      <w:bookmarkEnd w:id="184"/>
     </w:p>
     <w:p>
       <w:pPr>
@@ -14725,21 +14730,21 @@
           <w:numId w:val="0"/>
         </w:numPr>
       </w:pPr>
-      <w:bookmarkStart w:id="184" w:name="_Toc294099176"/>
-      <w:bookmarkStart w:id="185" w:name="_Toc294870592"/>
-      <w:bookmarkStart w:id="186" w:name="_Toc427656863"/>
-      <w:bookmarkStart w:id="187" w:name="_Toc520108739"/>
-      <w:bookmarkStart w:id="188" w:name="__RefHeading__113_1966275477"/>
+      <w:bookmarkStart w:id="186" w:name="_Toc294099176"/>
+      <w:bookmarkStart w:id="187" w:name="_Toc294870592"/>
+      <w:bookmarkStart w:id="188" w:name="_Toc427656863"/>
+      <w:bookmarkStart w:id="189" w:name="_Toc520108739"/>
+      <w:bookmarkStart w:id="190" w:name="__RefHeading__113_1966275477"/>
       <w:r>
         <w:t xml:space="preserve">16 </w:t>
       </w:r>
       <w:r>
         <w:t>Cross-Enterprise Media Interchange (XDM) Integration Profile</w:t>
       </w:r>
-      <w:bookmarkEnd w:id="184"/>
-      <w:bookmarkEnd w:id="185"/>
       <w:bookmarkEnd w:id="186"/>
       <w:bookmarkEnd w:id="187"/>
+      <w:bookmarkEnd w:id="188"/>
+      <w:bookmarkEnd w:id="189"/>
     </w:p>
     <w:p>
       <w:pPr>
@@ -14763,18 +14768,18 @@
           <w:numId w:val="0"/>
         </w:numPr>
       </w:pPr>
-      <w:bookmarkStart w:id="189" w:name="_Toc294099177"/>
-      <w:bookmarkStart w:id="190" w:name="_Toc294870593"/>
-      <w:bookmarkStart w:id="191" w:name="_Toc427656864"/>
-      <w:bookmarkStart w:id="192" w:name="_Toc520108740"/>
-      <w:bookmarkStart w:id="193" w:name="__RefHeading__115_1966275477"/>
+      <w:bookmarkStart w:id="191" w:name="_Toc294099177"/>
+      <w:bookmarkStart w:id="192" w:name="_Toc294870593"/>
+      <w:bookmarkStart w:id="193" w:name="_Toc427656864"/>
+      <w:bookmarkStart w:id="194" w:name="_Toc520108740"/>
+      <w:bookmarkStart w:id="195" w:name="__RefHeading__115_1966275477"/>
       <w:r>
         <w:t>16.2 XDM Integration Profile Options</w:t>
       </w:r>
-      <w:bookmarkEnd w:id="189"/>
-      <w:bookmarkEnd w:id="190"/>
       <w:bookmarkEnd w:id="191"/>
       <w:bookmarkEnd w:id="192"/>
+      <w:bookmarkEnd w:id="193"/>
+      <w:bookmarkEnd w:id="194"/>
     </w:p>
     <w:p>
       <w:pPr>
@@ -15824,11 +15829,11 @@
           <w:numId w:val="0"/>
         </w:numPr>
       </w:pPr>
-      <w:bookmarkStart w:id="194" w:name="_Toc294099178"/>
-      <w:bookmarkStart w:id="195" w:name="_Toc294870594"/>
-      <w:bookmarkStart w:id="196" w:name="_Toc427656865"/>
-      <w:bookmarkStart w:id="197" w:name="_Toc520108741"/>
-      <w:bookmarkStart w:id="198" w:name="__RefHeading__117_1966275477"/>
+      <w:bookmarkStart w:id="196" w:name="_Toc294099178"/>
+      <w:bookmarkStart w:id="197" w:name="_Toc294870594"/>
+      <w:bookmarkStart w:id="198" w:name="_Toc427656865"/>
+      <w:bookmarkStart w:id="199" w:name="_Toc520108741"/>
+      <w:bookmarkStart w:id="200" w:name="__RefHeading__117_1966275477"/>
       <w:r>
         <w:t>16.2.</w:t>
       </w:r>
@@ -15838,13 +15843,13 @@
       <w:r>
         <w:t xml:space="preserve">Media Encryption </w:t>
       </w:r>
-      <w:bookmarkEnd w:id="194"/>
-      <w:bookmarkEnd w:id="195"/>
       <w:bookmarkEnd w:id="196"/>
+      <w:bookmarkEnd w:id="197"/>
+      <w:bookmarkEnd w:id="198"/>
       <w:r>
         <w:t>Option</w:t>
       </w:r>
-      <w:bookmarkEnd w:id="197"/>
+      <w:bookmarkEnd w:id="199"/>
       <w:r>
         <w:t xml:space="preserve"> </w:t>
       </w:r>
@@ -15918,18 +15923,18 @@
           <w:numId w:val="0"/>
         </w:numPr>
       </w:pPr>
-      <w:bookmarkStart w:id="199" w:name="_Toc294099179"/>
-      <w:bookmarkStart w:id="200" w:name="_Toc294870595"/>
-      <w:bookmarkStart w:id="201" w:name="_Toc427656866"/>
-      <w:bookmarkStart w:id="202" w:name="_Toc520108742"/>
-      <w:bookmarkStart w:id="203" w:name="__RefHeading__119_1966275477"/>
+      <w:bookmarkStart w:id="201" w:name="_Toc294099179"/>
+      <w:bookmarkStart w:id="202" w:name="_Toc294870595"/>
+      <w:bookmarkStart w:id="203" w:name="_Toc427656866"/>
+      <w:bookmarkStart w:id="204" w:name="_Toc520108742"/>
+      <w:bookmarkStart w:id="205" w:name="__RefHeading__119_1966275477"/>
       <w:r>
         <w:t>16.5 Security considerations</w:t>
       </w:r>
-      <w:bookmarkEnd w:id="199"/>
-      <w:bookmarkEnd w:id="200"/>
       <w:bookmarkEnd w:id="201"/>
       <w:bookmarkEnd w:id="202"/>
+      <w:bookmarkEnd w:id="203"/>
+      <w:bookmarkEnd w:id="204"/>
     </w:p>
     <w:p>
       <w:pPr>
@@ -16266,8 +16271,8 @@
       <w:pPr>
         <w:pStyle w:val="EditorInstructions"/>
       </w:pPr>
-      <w:bookmarkStart w:id="204" w:name="__RefHeading__121_1966275477"/>
-      <w:bookmarkStart w:id="205" w:name="__RefHeading__123_1966275477"/>
+      <w:bookmarkStart w:id="206" w:name="__RefHeading__121_1966275477"/>
+      <w:bookmarkStart w:id="207" w:name="__RefHeading__123_1966275477"/>
       <w:r>
         <w:rPr>
           <w:iCs w:val="0"/>
@@ -16301,9 +16306,9 @@
           <w:bCs/>
         </w:rPr>
       </w:pPr>
-      <w:bookmarkStart w:id="206" w:name="_Toc427656867"/>
-      <w:bookmarkStart w:id="207" w:name="_Toc520108743"/>
-      <w:bookmarkStart w:id="208" w:name="__RefHeading__125_1966275477"/>
+      <w:bookmarkStart w:id="208" w:name="_Toc427656867"/>
+      <w:bookmarkStart w:id="209" w:name="_Toc520108743"/>
+      <w:bookmarkStart w:id="210" w:name="__RefHeading__125_1966275477"/>
       <w:r>
         <w:rPr>
           <w:bCs/>
@@ -16334,8 +16339,8 @@
         </w:rPr>
         <w:t>IHE encryption overview</w:t>
       </w:r>
-      <w:bookmarkEnd w:id="206"/>
-      <w:bookmarkEnd w:id="207"/>
+      <w:bookmarkEnd w:id="208"/>
+      <w:bookmarkEnd w:id="209"/>
     </w:p>
     <w:p>
       <w:pPr>
@@ -20542,9 +20547,9 @@
       <w:pPr>
         <w:pStyle w:val="PartTitle"/>
       </w:pPr>
-      <w:bookmarkStart w:id="209" w:name="_Toc427656868"/>
-      <w:bookmarkStart w:id="210" w:name="_Toc520108744"/>
-      <w:bookmarkStart w:id="211" w:name="__RefHeading__127_1966275477"/>
+      <w:bookmarkStart w:id="211" w:name="_Toc427656868"/>
+      <w:bookmarkStart w:id="212" w:name="_Toc520108744"/>
+      <w:bookmarkStart w:id="213" w:name="__RefHeading__127_1966275477"/>
       <w:r>
         <w:t xml:space="preserve">Volume 2 </w:t>
       </w:r>
@@ -20554,14 +20559,14 @@
       <w:r>
         <w:t xml:space="preserve"> Transactions</w:t>
       </w:r>
-      <w:bookmarkEnd w:id="209"/>
-      <w:bookmarkEnd w:id="210"/>
+      <w:bookmarkEnd w:id="211"/>
+      <w:bookmarkEnd w:id="212"/>
     </w:p>
     <w:p>
       <w:pPr>
         <w:pStyle w:val="EditorInstructions"/>
       </w:pPr>
-      <w:bookmarkStart w:id="212" w:name="__RefHeading__129_1966275477"/>
+      <w:bookmarkStart w:id="214" w:name="__RefHeading__129_1966275477"/>
       <w:r>
         <w:t xml:space="preserve">Update </w:t>
       </w:r>
@@ -20585,10 +20590,10 @@
           <w:szCs w:val="28"/>
         </w:rPr>
       </w:pPr>
-      <w:bookmarkStart w:id="213" w:name="_Toc294099180"/>
-      <w:bookmarkStart w:id="214" w:name="_Toc294870596"/>
-      <w:bookmarkStart w:id="215" w:name="_Toc427656869"/>
-      <w:bookmarkStart w:id="216" w:name="_Toc520108745"/>
+      <w:bookmarkStart w:id="215" w:name="_Toc294099180"/>
+      <w:bookmarkStart w:id="216" w:name="_Toc294870596"/>
+      <w:bookmarkStart w:id="217" w:name="_Toc427656869"/>
+      <w:bookmarkStart w:id="218" w:name="_Toc520108745"/>
       <w:r>
         <w:rPr>
           <w:rFonts w:cs="Arial"/>
@@ -20597,10 +20602,10 @@
         </w:rPr>
         <w:t>3.32 Distribute Document Set on Media</w:t>
       </w:r>
-      <w:bookmarkEnd w:id="213"/>
-      <w:bookmarkEnd w:id="214"/>
       <w:bookmarkEnd w:id="215"/>
       <w:bookmarkEnd w:id="216"/>
+      <w:bookmarkEnd w:id="217"/>
+      <w:bookmarkEnd w:id="218"/>
     </w:p>
     <w:p>
       <w:pPr>
@@ -20683,26 +20688,26 @@
         </w:numPr>
         <w:ind w:left="720" w:hanging="720"/>
       </w:pPr>
-      <w:bookmarkStart w:id="217" w:name="_Toc139615590"/>
-      <w:bookmarkStart w:id="218" w:name="_Toc184012915"/>
-      <w:bookmarkStart w:id="219" w:name="_Toc237318715"/>
-      <w:bookmarkStart w:id="220" w:name="_Toc294099181"/>
-      <w:bookmarkStart w:id="221" w:name="_Toc294870597"/>
-      <w:bookmarkStart w:id="222" w:name="_Toc427656870"/>
-      <w:bookmarkStart w:id="223" w:name="_Toc520108746"/>
+      <w:bookmarkStart w:id="219" w:name="_Toc139615590"/>
+      <w:bookmarkStart w:id="220" w:name="_Toc184012915"/>
+      <w:bookmarkStart w:id="221" w:name="_Toc237318715"/>
+      <w:bookmarkStart w:id="222" w:name="_Toc294099181"/>
+      <w:bookmarkStart w:id="223" w:name="_Toc294870597"/>
+      <w:bookmarkStart w:id="224" w:name="_Toc427656870"/>
+      <w:bookmarkStart w:id="225" w:name="_Toc520108746"/>
       <w:r>
         <w:t>3.32.3 Referenced Standard</w:t>
       </w:r>
-      <w:bookmarkEnd w:id="217"/>
-      <w:bookmarkEnd w:id="218"/>
       <w:bookmarkEnd w:id="219"/>
       <w:bookmarkEnd w:id="220"/>
       <w:bookmarkEnd w:id="221"/>
-      <w:r>
-        <w:t>s</w:t>
-      </w:r>
       <w:bookmarkEnd w:id="222"/>
       <w:bookmarkEnd w:id="223"/>
+      <w:r>
+        <w:t>s</w:t>
+      </w:r>
+      <w:bookmarkEnd w:id="224"/>
+      <w:bookmarkEnd w:id="225"/>
     </w:p>
     <w:p>
       <w:pPr>
@@ -20939,46 +20944,46 @@
           <w:numId w:val="0"/>
         </w:numPr>
       </w:pPr>
-      <w:bookmarkStart w:id="224" w:name="_Toc294099182"/>
-      <w:bookmarkStart w:id="225" w:name="_Toc427656871"/>
-      <w:bookmarkStart w:id="226" w:name="_Toc520108747"/>
+      <w:bookmarkStart w:id="226" w:name="_Toc294099182"/>
+      <w:bookmarkStart w:id="227" w:name="_Toc427656871"/>
+      <w:bookmarkStart w:id="228" w:name="_Toc520108747"/>
       <w:r>
         <w:t>3.32.4.1.2 Message Semantics</w:t>
       </w:r>
-      <w:bookmarkEnd w:id="224"/>
-      <w:bookmarkEnd w:id="225"/>
       <w:bookmarkEnd w:id="226"/>
-    </w:p>
-    <w:p>
-      <w:pPr>
-        <w:pStyle w:val="BodyText"/>
-      </w:pPr>
-      <w:r>
-        <w:t>[…]</w:t>
-      </w:r>
-    </w:p>
-    <w:p>
-      <w:pPr>
-        <w:pStyle w:val="Heading6"/>
-      </w:pPr>
-      <w:bookmarkStart w:id="227" w:name="_Toc294099184"/>
-      <w:bookmarkStart w:id="228" w:name="_Toc427656873"/>
-      <w:bookmarkStart w:id="229" w:name="_Toc520108748"/>
-      <w:r>
-        <w:t>3.32.4.1.2.</w:t>
-      </w:r>
-      <w:r>
-        <w:t>4</w:t>
-      </w:r>
-      <w:r>
-        <w:t xml:space="preserve"> Media Encryption </w:t>
-      </w:r>
       <w:bookmarkEnd w:id="227"/>
       <w:bookmarkEnd w:id="228"/>
+    </w:p>
+    <w:p>
+      <w:pPr>
+        <w:pStyle w:val="BodyText"/>
+      </w:pPr>
+      <w:r>
+        <w:t>[…]</w:t>
+      </w:r>
+    </w:p>
+    <w:p>
+      <w:pPr>
+        <w:pStyle w:val="Heading6"/>
+      </w:pPr>
+      <w:bookmarkStart w:id="229" w:name="_Toc294099184"/>
+      <w:bookmarkStart w:id="230" w:name="_Toc427656873"/>
+      <w:bookmarkStart w:id="231" w:name="_Toc520108748"/>
+      <w:r>
+        <w:t>3.32.4.1.2.</w:t>
+      </w:r>
+      <w:r>
+        <w:t>4</w:t>
+      </w:r>
+      <w:r>
+        <w:t xml:space="preserve"> Media Encryption </w:t>
+      </w:r>
+      <w:bookmarkEnd w:id="229"/>
+      <w:bookmarkEnd w:id="230"/>
       <w:r>
         <w:t>Option</w:t>
       </w:r>
-      <w:bookmarkEnd w:id="229"/>
+      <w:bookmarkEnd w:id="231"/>
     </w:p>
     <w:p>
       <w:pPr>
@@ -21121,57 +21126,57 @@
           <w:numId w:val="0"/>
         </w:numPr>
       </w:pPr>
-      <w:bookmarkStart w:id="230" w:name="_Toc294099185"/>
-      <w:bookmarkStart w:id="231" w:name="_Toc427656874"/>
-      <w:bookmarkStart w:id="232" w:name="_Toc520108749"/>
+      <w:bookmarkStart w:id="232" w:name="_Toc294099185"/>
+      <w:bookmarkStart w:id="233" w:name="_Toc427656874"/>
+      <w:bookmarkStart w:id="234" w:name="_Toc520108749"/>
       <w:r>
         <w:t>3.32.4.1.4 Expected Actions</w:t>
       </w:r>
-      <w:bookmarkEnd w:id="230"/>
-      <w:bookmarkEnd w:id="231"/>
       <w:bookmarkEnd w:id="232"/>
-    </w:p>
-    <w:p>
-      <w:pPr>
-        <w:pStyle w:val="BodyText"/>
-      </w:pPr>
-      <w:r>
-        <w:t>[…]</w:t>
-      </w:r>
-    </w:p>
-    <w:p>
-      <w:pPr>
-        <w:pStyle w:val="BodyText"/>
-      </w:pPr>
-    </w:p>
-    <w:p>
-      <w:pPr>
-        <w:pStyle w:val="Heading6"/>
-      </w:pPr>
-      <w:bookmarkStart w:id="233" w:name="_Toc294099187"/>
-      <w:bookmarkStart w:id="234" w:name="_Toc427656876"/>
-      <w:bookmarkStart w:id="235" w:name="_Toc520108750"/>
-      <w:r>
-        <w:t>3.32.4.1.</w:t>
-      </w:r>
-      <w:r>
-        <w:t>2</w:t>
-      </w:r>
-      <w:r>
-        <w:t>.</w:t>
-      </w:r>
-      <w:r>
-        <w:t>4</w:t>
-      </w:r>
-      <w:r>
-        <w:t xml:space="preserve"> Media Encryption </w:t>
-      </w:r>
       <w:bookmarkEnd w:id="233"/>
       <w:bookmarkEnd w:id="234"/>
+    </w:p>
+    <w:p>
+      <w:pPr>
+        <w:pStyle w:val="BodyText"/>
+      </w:pPr>
+      <w:r>
+        <w:t>[…]</w:t>
+      </w:r>
+    </w:p>
+    <w:p>
+      <w:pPr>
+        <w:pStyle w:val="BodyText"/>
+      </w:pPr>
+    </w:p>
+    <w:p>
+      <w:pPr>
+        <w:pStyle w:val="Heading6"/>
+      </w:pPr>
+      <w:bookmarkStart w:id="235" w:name="_Toc294099187"/>
+      <w:bookmarkStart w:id="236" w:name="_Toc427656876"/>
+      <w:bookmarkStart w:id="237" w:name="_Toc520108750"/>
+      <w:r>
+        <w:t>3.32.4.1.</w:t>
+      </w:r>
+      <w:r>
+        <w:t>2</w:t>
+      </w:r>
+      <w:r>
+        <w:t>.</w:t>
+      </w:r>
+      <w:r>
+        <w:t>4</w:t>
+      </w:r>
+      <w:r>
+        <w:t xml:space="preserve"> Media Encryption </w:t>
+      </w:r>
+      <w:bookmarkEnd w:id="235"/>
+      <w:bookmarkEnd w:id="236"/>
       <w:r>
         <w:t>Option</w:t>
       </w:r>
-      <w:bookmarkEnd w:id="235"/>
+      <w:bookmarkEnd w:id="237"/>
     </w:p>
     <w:p>
       <w:pPr>
@@ -21282,9 +21287,9 @@
         </w:numPr>
         <w:ind w:left="1008" w:hanging="1008"/>
       </w:pPr>
-      <w:bookmarkStart w:id="236" w:name="_Toc294099188"/>
-      <w:bookmarkStart w:id="237" w:name="_Toc427656877"/>
-      <w:bookmarkStart w:id="238" w:name="_Toc520108751"/>
+      <w:bookmarkStart w:id="238" w:name="_Toc294099188"/>
+      <w:bookmarkStart w:id="239" w:name="_Toc427656877"/>
+      <w:bookmarkStart w:id="240" w:name="_Toc520108751"/>
       <w:r>
         <w:t>3.3</w:t>
       </w:r>
@@ -21294,9 +21299,9 @@
       <w:r>
         <w:t xml:space="preserve"> Security considerations</w:t>
       </w:r>
-      <w:bookmarkEnd w:id="236"/>
-      <w:bookmarkEnd w:id="237"/>
       <w:bookmarkEnd w:id="238"/>
+      <w:bookmarkEnd w:id="239"/>
+      <w:bookmarkEnd w:id="240"/>
     </w:p>
     <w:p>
       <w:pPr>
@@ -21506,9 +21511,9 @@
         </w:numPr>
         <w:ind w:left="1008" w:hanging="1008"/>
       </w:pPr>
-      <w:bookmarkStart w:id="239" w:name="_Toc294099189"/>
-      <w:bookmarkStart w:id="240" w:name="_Toc427656878"/>
-      <w:bookmarkStart w:id="241" w:name="_Toc520108752"/>
+      <w:bookmarkStart w:id="241" w:name="_Toc294099189"/>
+      <w:bookmarkStart w:id="242" w:name="_Toc427656878"/>
+      <w:bookmarkStart w:id="243" w:name="_Toc520108752"/>
       <w:r>
         <w:t xml:space="preserve">3.32.4.1.6 </w:t>
       </w:r>
@@ -21530,9 +21535,9 @@
       <w:r>
         <w:t xml:space="preserve"> specification</w:t>
       </w:r>
-      <w:bookmarkEnd w:id="239"/>
-      <w:bookmarkEnd w:id="240"/>
       <w:bookmarkEnd w:id="241"/>
+      <w:bookmarkEnd w:id="242"/>
+      <w:bookmarkEnd w:id="243"/>
     </w:p>
     <w:p>
       <w:pPr>
@@ -22914,9 +22919,9 @@
       <w:pPr>
         <w:pStyle w:val="Heading6"/>
       </w:pPr>
-      <w:bookmarkStart w:id="242" w:name="_Toc294099190"/>
-      <w:bookmarkStart w:id="243" w:name="_Toc427656879"/>
-      <w:bookmarkStart w:id="244" w:name="_Toc520108753"/>
+      <w:bookmarkStart w:id="244" w:name="_Toc294099190"/>
+      <w:bookmarkStart w:id="245" w:name="_Toc427656879"/>
+      <w:bookmarkStart w:id="246" w:name="_Toc520108753"/>
       <w:r>
         <w:t>3.32.4.1.6.1</w:t>
       </w:r>
@@ -22926,9 +22931,9 @@
       <w:r>
         <w:t>Content Type</w:t>
       </w:r>
-      <w:bookmarkEnd w:id="242"/>
-      <w:bookmarkEnd w:id="243"/>
       <w:bookmarkEnd w:id="244"/>
+      <w:bookmarkEnd w:id="245"/>
+      <w:bookmarkEnd w:id="246"/>
     </w:p>
     <w:p>
       <w:pPr>
@@ -22951,9 +22956,9 @@
       <w:pPr>
         <w:pStyle w:val="Heading6"/>
       </w:pPr>
-      <w:bookmarkStart w:id="245" w:name="_Toc294099191"/>
-      <w:bookmarkStart w:id="246" w:name="_Toc427656880"/>
-      <w:bookmarkStart w:id="247" w:name="_Toc520108754"/>
+      <w:bookmarkStart w:id="247" w:name="_Toc294099191"/>
+      <w:bookmarkStart w:id="248" w:name="_Toc427656880"/>
+      <w:bookmarkStart w:id="249" w:name="_Toc520108754"/>
       <w:r>
         <w:t>3.32.4.1.6.2</w:t>
       </w:r>
@@ -22963,269 +22968,269 @@
       <w:r>
         <w:t>Content encryption</w:t>
       </w:r>
-      <w:bookmarkEnd w:id="245"/>
-      <w:bookmarkEnd w:id="246"/>
       <w:bookmarkEnd w:id="247"/>
-    </w:p>
-    <w:p>
-      <w:pPr>
-        <w:pStyle w:val="BodyText"/>
-      </w:pPr>
-      <w:r>
-        <w:t xml:space="preserve">Portable Media Creator shall </w:t>
-      </w:r>
-      <w:r>
-        <w:t xml:space="preserve">support </w:t>
-      </w:r>
-      <w:r>
-        <w:t>encrypt</w:t>
-      </w:r>
-      <w:r>
-        <w:t>ing</w:t>
-      </w:r>
-      <w:r>
-        <w:t xml:space="preserve"> content with AES-128 CBC, AES-196 CBC</w:t>
-      </w:r>
-      <w:r>
-        <w:t>,</w:t>
-      </w:r>
-      <w:r>
-        <w:t xml:space="preserve"> </w:t>
-      </w:r>
-      <w:r>
-        <w:t>or</w:t>
-      </w:r>
-      <w:r>
-        <w:t xml:space="preserve"> AES-256 CBC</w:t>
-      </w:r>
-      <w:r>
-        <w:t xml:space="preserve">. The algorithm used </w:t>
-      </w:r>
-      <w:r>
-        <w:t>is</w:t>
-      </w:r>
-      <w:r>
-        <w:t xml:space="preserve"> identified</w:t>
-      </w:r>
-      <w:r>
-        <w:t xml:space="preserve"> in CMS through the ContentEncryptionAlgorithmIdentifier [RFC3565]. </w:t>
-      </w:r>
-    </w:p>
-    <w:p>
-      <w:pPr>
-        <w:pStyle w:val="BodyText"/>
-      </w:pPr>
-      <w:r>
-        <w:t xml:space="preserve">The Portable Media Importer shall support AES-128 CBC, AES-196 CBC and AES-256 CBC [RFC3565] to decrypt the encrypted content. This permits a </w:t>
-      </w:r>
-      <w:r>
-        <w:t xml:space="preserve">Portable Media Creator </w:t>
-      </w:r>
-      <w:r>
-        <w:t xml:space="preserve">to determine the appropriate key length with the assurance that the </w:t>
-      </w:r>
-      <w:r>
-        <w:t xml:space="preserve">Portable Media Importer </w:t>
-      </w:r>
-      <w:r>
-        <w:t>can decrypt it regardless of which key length is chosen. The key used to encrypt the content is referred to as content encryption key.</w:t>
-      </w:r>
-    </w:p>
-    <w:p>
-      <w:pPr>
-        <w:pStyle w:val="Heading6"/>
-      </w:pPr>
-      <w:bookmarkStart w:id="248" w:name="_Toc294099192"/>
-      <w:bookmarkStart w:id="249" w:name="_Toc427656881"/>
-      <w:bookmarkStart w:id="250" w:name="_Toc520108755"/>
-      <w:r>
-        <w:t>3.32.4.1.6.3</w:t>
-      </w:r>
-      <w:r>
-        <w:t xml:space="preserve"> </w:t>
-      </w:r>
-      <w:r>
-        <w:t>Content integrity</w:t>
-      </w:r>
       <w:bookmarkEnd w:id="248"/>
       <w:bookmarkEnd w:id="249"/>
+    </w:p>
+    <w:p>
+      <w:pPr>
+        <w:pStyle w:val="BodyText"/>
+      </w:pPr>
+      <w:r>
+        <w:t xml:space="preserve">Portable Media Creator shall </w:t>
+      </w:r>
+      <w:r>
+        <w:t xml:space="preserve">support </w:t>
+      </w:r>
+      <w:r>
+        <w:t>encrypt</w:t>
+      </w:r>
+      <w:r>
+        <w:t>ing</w:t>
+      </w:r>
+      <w:r>
+        <w:t xml:space="preserve"> content with AES-128 CBC, AES-196 CBC</w:t>
+      </w:r>
+      <w:r>
+        <w:t>,</w:t>
+      </w:r>
+      <w:r>
+        <w:t xml:space="preserve"> </w:t>
+      </w:r>
+      <w:r>
+        <w:t>or</w:t>
+      </w:r>
+      <w:r>
+        <w:t xml:space="preserve"> AES-256 CBC</w:t>
+      </w:r>
+      <w:r>
+        <w:t xml:space="preserve">. The algorithm used </w:t>
+      </w:r>
+      <w:r>
+        <w:t>is</w:t>
+      </w:r>
+      <w:r>
+        <w:t xml:space="preserve"> identified</w:t>
+      </w:r>
+      <w:r>
+        <w:t xml:space="preserve"> in CMS through the ContentEncryptionAlgorithmIdentifier [RFC3565]. </w:t>
+      </w:r>
+    </w:p>
+    <w:p>
+      <w:pPr>
+        <w:pStyle w:val="BodyText"/>
+      </w:pPr>
+      <w:r>
+        <w:t xml:space="preserve">The Portable Media Importer shall support AES-128 CBC, AES-196 CBC and AES-256 CBC [RFC3565] to decrypt the encrypted content. This permits a </w:t>
+      </w:r>
+      <w:r>
+        <w:t xml:space="preserve">Portable Media Creator </w:t>
+      </w:r>
+      <w:r>
+        <w:t xml:space="preserve">to determine the appropriate key length with the assurance that the </w:t>
+      </w:r>
+      <w:r>
+        <w:t xml:space="preserve">Portable Media Importer </w:t>
+      </w:r>
+      <w:r>
+        <w:t>can decrypt it regardless of which key length is chosen. The key used to encrypt the content is referred to as content encryption key.</w:t>
+      </w:r>
+    </w:p>
+    <w:p>
+      <w:pPr>
+        <w:pStyle w:val="Heading6"/>
+      </w:pPr>
+      <w:bookmarkStart w:id="250" w:name="_Toc294099192"/>
+      <w:bookmarkStart w:id="251" w:name="_Toc427656881"/>
+      <w:bookmarkStart w:id="252" w:name="_Toc520108755"/>
+      <w:r>
+        <w:t>3.32.4.1.6.3</w:t>
+      </w:r>
+      <w:r>
+        <w:t xml:space="preserve"> </w:t>
+      </w:r>
+      <w:r>
+        <w:t>Content integrity</w:t>
+      </w:r>
       <w:bookmarkEnd w:id="250"/>
-    </w:p>
-    <w:p>
-      <w:pPr>
-        <w:pStyle w:val="BodyText"/>
-      </w:pPr>
-      <w:r>
-        <w:t>Content integrity protection is used to enable the Portable Media Importer to validate that the decryption succeeded.</w:t>
-      </w:r>
-      <w:r>
-        <w:t xml:space="preserve"> </w:t>
-      </w:r>
-      <w:r>
-        <w:t>For this purpose a</w:t>
-      </w:r>
-      <w:r>
-        <w:t xml:space="preserve"> digest or</w:t>
-      </w:r>
-      <w:r>
-        <w:t xml:space="preserve"> signature is added to the data before encryption.</w:t>
-      </w:r>
-    </w:p>
-    <w:p>
-      <w:pPr>
-        <w:pStyle w:val="BodyText"/>
-      </w:pPr>
-      <w:r>
-        <w:t xml:space="preserve">The </w:t>
-      </w:r>
-      <w:r>
-        <w:t xml:space="preserve">Portable Media Creator </w:t>
-      </w:r>
-      <w:r>
-        <w:t xml:space="preserve">shall </w:t>
-      </w:r>
-      <w:r>
-        <w:t xml:space="preserve">create </w:t>
-      </w:r>
-      <w:r>
-        <w:t>a</w:t>
-      </w:r>
-      <w:r>
-        <w:t xml:space="preserve"> </w:t>
-      </w:r>
-      <w:r>
-        <w:t xml:space="preserve">CMS </w:t>
-      </w:r>
-      <w:r>
-        <w:t xml:space="preserve">digested-data or signed-data </w:t>
-      </w:r>
-      <w:r>
-        <w:t>structure</w:t>
-      </w:r>
-      <w:r>
-        <w:t xml:space="preserve">, which encapsulates the content. The resulting structure is encapsulated by </w:t>
-      </w:r>
-      <w:r>
-        <w:t xml:space="preserve">the CMS enveloped-data structure. </w:t>
-      </w:r>
-      <w:r>
-        <w:t>For b</w:t>
-      </w:r>
-      <w:r>
-        <w:t xml:space="preserve">oth </w:t>
-      </w:r>
-      <w:r>
-        <w:t xml:space="preserve">digested-data and signed-data </w:t>
-      </w:r>
-      <w:r>
-        <w:t xml:space="preserve">the </w:t>
-      </w:r>
-      <w:r>
-        <w:t xml:space="preserve">Portable Media Creator </w:t>
-      </w:r>
-      <w:r>
-        <w:t>shall use SHA-256 as digest algorithm. In case of the signed-data the RSA algorithm shall be used [RFC3370].</w:t>
-      </w:r>
-      <w:r>
-        <w:t xml:space="preserve"> </w:t>
-      </w:r>
-    </w:p>
-    <w:p>
-      <w:pPr>
-        <w:pStyle w:val="BodyText"/>
-      </w:pPr>
-      <w:r>
-        <w:t xml:space="preserve">The </w:t>
-      </w:r>
-      <w:r>
-        <w:t xml:space="preserve">Portable Media Importer </w:t>
-      </w:r>
-      <w:r>
-        <w:t>shall support the digested-data and signed-data content types. The Portable Media Importer</w:t>
-      </w:r>
-      <w:r>
-        <w:t>,</w:t>
-      </w:r>
-      <w:r>
-        <w:t xml:space="preserve"> </w:t>
-      </w:r>
-      <w:r>
-        <w:t xml:space="preserve">in order to assure that the decryption </w:t>
-      </w:r>
-      <w:r>
-        <w:t>succeeded</w:t>
-      </w:r>
-      <w:r>
-        <w:t xml:space="preserve">, </w:t>
-      </w:r>
-      <w:r>
-        <w:t xml:space="preserve">shall </w:t>
-      </w:r>
-      <w:r>
-        <w:t xml:space="preserve">verify a digest </w:t>
-      </w:r>
-      <w:r>
-        <w:t xml:space="preserve">and </w:t>
-      </w:r>
-      <w:r>
-        <w:t>may v</w:t>
-      </w:r>
-      <w:r>
-        <w:t>erify a</w:t>
-      </w:r>
-      <w:r>
-        <w:t xml:space="preserve"> signature. </w:t>
-      </w:r>
-      <w:r>
-        <w:t xml:space="preserve">The ability to verify </w:t>
-      </w:r>
-      <w:r>
-        <w:t xml:space="preserve">a </w:t>
-      </w:r>
-      <w:r>
-        <w:t xml:space="preserve">signature will depend on the technical and trust infrastructure of the Portable Media Importer. </w:t>
-      </w:r>
-      <w:r>
-        <w:t>T</w:t>
-      </w:r>
-      <w:r>
-        <w:t xml:space="preserve">he </w:t>
-      </w:r>
-      <w:r>
-        <w:t xml:space="preserve">Portable Media Importer </w:t>
-      </w:r>
-      <w:r>
-        <w:t xml:space="preserve">shall support </w:t>
-      </w:r>
-      <w:r>
-        <w:t xml:space="preserve">the </w:t>
-      </w:r>
-      <w:r>
-        <w:t>SHA-256 as well as SHA-1 digest algorithms.</w:t>
-      </w:r>
-    </w:p>
-    <w:p>
-      <w:pPr>
-        <w:pStyle w:val="Heading6"/>
-      </w:pPr>
-      <w:bookmarkStart w:id="251" w:name="_Toc294099193"/>
-      <w:bookmarkStart w:id="252" w:name="_Toc427656882"/>
-      <w:bookmarkStart w:id="253" w:name="_Toc520108756"/>
-      <w:r>
-        <w:t>3.32.4.1.6.</w:t>
-      </w:r>
-      <w:r>
-        <w:t>4</w:t>
-      </w:r>
-      <w:r>
-        <w:t xml:space="preserve"> </w:t>
-      </w:r>
-      <w:r>
-        <w:t>Key management</w:t>
-      </w:r>
       <w:bookmarkEnd w:id="251"/>
       <w:bookmarkEnd w:id="252"/>
+    </w:p>
+    <w:p>
+      <w:pPr>
+        <w:pStyle w:val="BodyText"/>
+      </w:pPr>
+      <w:r>
+        <w:t>Content integrity protection is used to enable the Portable Media Importer to validate that the decryption succeeded.</w:t>
+      </w:r>
+      <w:r>
+        <w:t xml:space="preserve"> </w:t>
+      </w:r>
+      <w:r>
+        <w:t>For this purpose a</w:t>
+      </w:r>
+      <w:r>
+        <w:t xml:space="preserve"> digest or</w:t>
+      </w:r>
+      <w:r>
+        <w:t xml:space="preserve"> signature is added to the data before encryption.</w:t>
+      </w:r>
+    </w:p>
+    <w:p>
+      <w:pPr>
+        <w:pStyle w:val="BodyText"/>
+      </w:pPr>
+      <w:r>
+        <w:t xml:space="preserve">The </w:t>
+      </w:r>
+      <w:r>
+        <w:t xml:space="preserve">Portable Media Creator </w:t>
+      </w:r>
+      <w:r>
+        <w:t xml:space="preserve">shall </w:t>
+      </w:r>
+      <w:r>
+        <w:t xml:space="preserve">create </w:t>
+      </w:r>
+      <w:r>
+        <w:t>a</w:t>
+      </w:r>
+      <w:r>
+        <w:t xml:space="preserve"> </w:t>
+      </w:r>
+      <w:r>
+        <w:t xml:space="preserve">CMS </w:t>
+      </w:r>
+      <w:r>
+        <w:t xml:space="preserve">digested-data or signed-data </w:t>
+      </w:r>
+      <w:r>
+        <w:t>structure</w:t>
+      </w:r>
+      <w:r>
+        <w:t xml:space="preserve">, which encapsulates the content. The resulting structure is encapsulated by </w:t>
+      </w:r>
+      <w:r>
+        <w:t xml:space="preserve">the CMS enveloped-data structure. </w:t>
+      </w:r>
+      <w:r>
+        <w:t>For b</w:t>
+      </w:r>
+      <w:r>
+        <w:t xml:space="preserve">oth </w:t>
+      </w:r>
+      <w:r>
+        <w:t xml:space="preserve">digested-data and signed-data </w:t>
+      </w:r>
+      <w:r>
+        <w:t xml:space="preserve">the </w:t>
+      </w:r>
+      <w:r>
+        <w:t xml:space="preserve">Portable Media Creator </w:t>
+      </w:r>
+      <w:r>
+        <w:t>shall use SHA-256 as digest algorithm. In case of the signed-data the RSA algorithm shall be used [RFC3370].</w:t>
+      </w:r>
+      <w:r>
+        <w:t xml:space="preserve"> </w:t>
+      </w:r>
+    </w:p>
+    <w:p>
+      <w:pPr>
+        <w:pStyle w:val="BodyText"/>
+      </w:pPr>
+      <w:r>
+        <w:t xml:space="preserve">The </w:t>
+      </w:r>
+      <w:r>
+        <w:t xml:space="preserve">Portable Media Importer </w:t>
+      </w:r>
+      <w:r>
+        <w:t>shall support the digested-data and signed-data content types. The Portable Media Importer</w:t>
+      </w:r>
+      <w:r>
+        <w:t>,</w:t>
+      </w:r>
+      <w:r>
+        <w:t xml:space="preserve"> </w:t>
+      </w:r>
+      <w:r>
+        <w:t xml:space="preserve">in order to assure that the decryption </w:t>
+      </w:r>
+      <w:r>
+        <w:t>succeeded</w:t>
+      </w:r>
+      <w:r>
+        <w:t xml:space="preserve">, </w:t>
+      </w:r>
+      <w:r>
+        <w:t xml:space="preserve">shall </w:t>
+      </w:r>
+      <w:r>
+        <w:t xml:space="preserve">verify a digest </w:t>
+      </w:r>
+      <w:r>
+        <w:t xml:space="preserve">and </w:t>
+      </w:r>
+      <w:r>
+        <w:t>may v</w:t>
+      </w:r>
+      <w:r>
+        <w:t>erify a</w:t>
+      </w:r>
+      <w:r>
+        <w:t xml:space="preserve"> signature. </w:t>
+      </w:r>
+      <w:r>
+        <w:t xml:space="preserve">The ability to verify </w:t>
+      </w:r>
+      <w:r>
+        <w:t xml:space="preserve">a </w:t>
+      </w:r>
+      <w:r>
+        <w:t xml:space="preserve">signature will depend on the technical and trust infrastructure of the Portable Media Importer. </w:t>
+      </w:r>
+      <w:r>
+        <w:t>T</w:t>
+      </w:r>
+      <w:r>
+        <w:t xml:space="preserve">he </w:t>
+      </w:r>
+      <w:r>
+        <w:t xml:space="preserve">Portable Media Importer </w:t>
+      </w:r>
+      <w:r>
+        <w:t xml:space="preserve">shall support </w:t>
+      </w:r>
+      <w:r>
+        <w:t xml:space="preserve">the </w:t>
+      </w:r>
+      <w:r>
+        <w:t>SHA-256 as well as SHA-1 digest algorithms.</w:t>
+      </w:r>
+    </w:p>
+    <w:p>
+      <w:pPr>
+        <w:pStyle w:val="Heading6"/>
+      </w:pPr>
+      <w:bookmarkStart w:id="253" w:name="_Toc294099193"/>
+      <w:bookmarkStart w:id="254" w:name="_Toc427656882"/>
+      <w:bookmarkStart w:id="255" w:name="_Toc520108756"/>
+      <w:r>
+        <w:t>3.32.4.1.6.</w:t>
+      </w:r>
+      <w:r>
+        <w:t>4</w:t>
+      </w:r>
+      <w:r>
+        <w:t xml:space="preserve"> </w:t>
+      </w:r>
+      <w:r>
+        <w:t>Key management</w:t>
+      </w:r>
       <w:bookmarkEnd w:id="253"/>
+      <w:bookmarkEnd w:id="254"/>
+      <w:bookmarkEnd w:id="255"/>
     </w:p>
     <w:p>
       <w:pPr>
@@ -23331,7 +23336,7 @@
           <w:numId w:val="0"/>
         </w:numPr>
       </w:pPr>
-      <w:bookmarkStart w:id="254" w:name="_Toc294099194"/>
+      <w:bookmarkStart w:id="256" w:name="_Toc294099194"/>
       <w:r>
         <w:t>3.32.4.1.6.4.1</w:t>
       </w:r>
@@ -23341,7 +23346,7 @@
       <w:r>
         <w:t>PKI</w:t>
       </w:r>
-      <w:bookmarkEnd w:id="254"/>
+      <w:bookmarkEnd w:id="256"/>
       <w:r>
         <w:t xml:space="preserve"> </w:t>
       </w:r>
@@ -23490,7 +23495,7 @@
           <w:numId w:val="0"/>
         </w:numPr>
       </w:pPr>
-      <w:bookmarkStart w:id="255" w:name="_Toc294099195"/>
+      <w:bookmarkStart w:id="257" w:name="_Toc294099195"/>
       <w:r>
         <w:t>3.32.4.1.6.4.2</w:t>
       </w:r>
@@ -23500,7 +23505,7 @@
       <w:r>
         <w:t>Shared symmetric key</w:t>
       </w:r>
-      <w:bookmarkEnd w:id="255"/>
+      <w:bookmarkEnd w:id="257"/>
     </w:p>
     <w:p>
       <w:r>
@@ -23553,7 +23558,7 @@
           <w:numId w:val="0"/>
         </w:numPr>
       </w:pPr>
-      <w:bookmarkStart w:id="256" w:name="_Toc294099196"/>
+      <w:bookmarkStart w:id="258" w:name="_Toc294099196"/>
       <w:r>
         <w:t>3.32.4.1.6.4.3</w:t>
       </w:r>
@@ -23563,7 +23568,7 @@
       <w:r>
         <w:t>Password</w:t>
       </w:r>
-      <w:bookmarkEnd w:id="256"/>
+      <w:bookmarkEnd w:id="258"/>
       <w:r>
         <w:t xml:space="preserve"> </w:t>
       </w:r>
@@ -23693,14 +23698,14 @@
       <w:pPr>
         <w:pStyle w:val="PartTitle"/>
       </w:pPr>
-      <w:bookmarkStart w:id="257" w:name="_Toc427656883"/>
-      <w:bookmarkStart w:id="258" w:name="_Toc520108757"/>
-      <w:bookmarkStart w:id="259" w:name="__RefHeading__131_1966275477"/>
+      <w:bookmarkStart w:id="259" w:name="_Toc427656883"/>
+      <w:bookmarkStart w:id="260" w:name="_Toc520108757"/>
+      <w:bookmarkStart w:id="261" w:name="__RefHeading__131_1966275477"/>
       <w:r>
         <w:t>Volume 3 – Cross-Transaction Specifications and Content Specifications</w:t>
       </w:r>
-      <w:bookmarkEnd w:id="257"/>
-      <w:bookmarkEnd w:id="258"/>
+      <w:bookmarkEnd w:id="259"/>
+      <w:bookmarkEnd w:id="260"/>
     </w:p>
     <w:p>
       <w:pPr>
@@ -23727,10 +23732,10 @@
           <w:numId w:val="0"/>
         </w:numPr>
       </w:pPr>
-      <w:bookmarkStart w:id="260" w:name="_Toc294099197"/>
-      <w:bookmarkStart w:id="261" w:name="_Toc294870598"/>
-      <w:bookmarkStart w:id="262" w:name="_Toc427656884"/>
-      <w:bookmarkStart w:id="263" w:name="_Toc520108758"/>
+      <w:bookmarkStart w:id="262" w:name="_Toc294099197"/>
+      <w:bookmarkStart w:id="263" w:name="_Toc294870598"/>
+      <w:bookmarkStart w:id="264" w:name="_Toc427656884"/>
+      <w:bookmarkStart w:id="265" w:name="_Toc520108758"/>
       <w:r>
         <w:t>4.1</w:t>
       </w:r>
@@ -23740,10 +23745,10 @@
       <w:r>
         <w:t>XDS Metadata</w:t>
       </w:r>
-      <w:bookmarkEnd w:id="260"/>
-      <w:bookmarkEnd w:id="261"/>
       <w:bookmarkEnd w:id="262"/>
       <w:bookmarkEnd w:id="263"/>
+      <w:bookmarkEnd w:id="264"/>
+      <w:bookmarkEnd w:id="265"/>
     </w:p>
     <w:p>
       <w:pPr>
@@ -23761,10 +23766,10 @@
           <w:numId w:val="0"/>
         </w:numPr>
       </w:pPr>
-      <w:bookmarkStart w:id="264" w:name="_Toc294099198"/>
-      <w:bookmarkStart w:id="265" w:name="_Toc294870599"/>
-      <w:bookmarkStart w:id="266" w:name="_Toc427656885"/>
-      <w:bookmarkStart w:id="267" w:name="_Toc520108759"/>
+      <w:bookmarkStart w:id="266" w:name="_Toc294099198"/>
+      <w:bookmarkStart w:id="267" w:name="_Toc294870599"/>
+      <w:bookmarkStart w:id="268" w:name="_Toc427656885"/>
+      <w:bookmarkStart w:id="269" w:name="_Toc520108759"/>
       <w:r>
         <w:t>4.1.7</w:t>
       </w:r>
@@ -23774,10 +23779,10 @@
       <w:r>
         <w:t>Document Definition Metadata</w:t>
       </w:r>
-      <w:bookmarkEnd w:id="264"/>
-      <w:bookmarkEnd w:id="265"/>
       <w:bookmarkEnd w:id="266"/>
       <w:bookmarkEnd w:id="267"/>
+      <w:bookmarkEnd w:id="268"/>
+      <w:bookmarkEnd w:id="269"/>
     </w:p>
     <w:p>
       <w:pPr>
@@ -24648,11 +24653,11 @@
           <w:numId w:val="0"/>
         </w:numPr>
       </w:pPr>
-      <w:bookmarkStart w:id="268" w:name="_Toc294099199"/>
-      <w:bookmarkStart w:id="269" w:name="_Toc294870600"/>
-      <w:bookmarkStart w:id="270" w:name="_Toc427656886"/>
-      <w:bookmarkStart w:id="271" w:name="_Toc520108760"/>
-      <w:bookmarkStart w:id="272" w:name="__RefHeading__133_1966275477"/>
+      <w:bookmarkStart w:id="270" w:name="_Toc294099199"/>
+      <w:bookmarkStart w:id="271" w:name="_Toc294870600"/>
+      <w:bookmarkStart w:id="272" w:name="_Toc427656886"/>
+      <w:bookmarkStart w:id="273" w:name="_Toc520108760"/>
+      <w:bookmarkStart w:id="274" w:name="__RefHeading__133_1966275477"/>
       <w:r>
         <w:t>5.</w:t>
       </w:r>
@@ -24662,10 +24667,10 @@
       <w:r>
         <w:t xml:space="preserve"> Document Encryption</w:t>
       </w:r>
-      <w:bookmarkEnd w:id="268"/>
-      <w:bookmarkEnd w:id="269"/>
       <w:bookmarkEnd w:id="270"/>
       <w:bookmarkEnd w:id="271"/>
+      <w:bookmarkEnd w:id="272"/>
+      <w:bookmarkEnd w:id="273"/>
     </w:p>
     <w:p>
       <w:pPr>
@@ -24675,11 +24680,11 @@
           <w:numId w:val="0"/>
         </w:numPr>
       </w:pPr>
-      <w:bookmarkStart w:id="273" w:name="_Toc294099200"/>
-      <w:bookmarkStart w:id="274" w:name="_Toc294870601"/>
-      <w:bookmarkStart w:id="275" w:name="_Toc427656887"/>
-      <w:bookmarkStart w:id="276" w:name="_Toc520108761"/>
-      <w:bookmarkStart w:id="277" w:name="__RefHeading__135_1966275477"/>
+      <w:bookmarkStart w:id="275" w:name="_Toc294099200"/>
+      <w:bookmarkStart w:id="276" w:name="_Toc294870601"/>
+      <w:bookmarkStart w:id="277" w:name="_Toc427656887"/>
+      <w:bookmarkStart w:id="278" w:name="_Toc520108761"/>
+      <w:bookmarkStart w:id="279" w:name="__RefHeading__135_1966275477"/>
       <w:r>
         <w:t>5.</w:t>
       </w:r>
@@ -24695,10 +24700,10 @@
       <w:r>
         <w:t>References</w:t>
       </w:r>
-      <w:bookmarkEnd w:id="273"/>
-      <w:bookmarkEnd w:id="274"/>
       <w:bookmarkEnd w:id="275"/>
       <w:bookmarkEnd w:id="276"/>
+      <w:bookmarkEnd w:id="277"/>
+      <w:bookmarkEnd w:id="278"/>
     </w:p>
     <w:p>
       <w:pPr>
@@ -24798,11 +24803,11 @@
           <w:numId w:val="0"/>
         </w:numPr>
       </w:pPr>
-      <w:bookmarkStart w:id="278" w:name="_Toc294099201"/>
-      <w:bookmarkStart w:id="279" w:name="_Toc294870602"/>
-      <w:bookmarkStart w:id="280" w:name="_Toc427656888"/>
-      <w:bookmarkStart w:id="281" w:name="_Toc520108762"/>
-      <w:bookmarkStart w:id="282" w:name="__RefHeading__137_1966275477"/>
+      <w:bookmarkStart w:id="280" w:name="_Toc294099201"/>
+      <w:bookmarkStart w:id="281" w:name="_Toc294870602"/>
+      <w:bookmarkStart w:id="282" w:name="_Toc427656888"/>
+      <w:bookmarkStart w:id="283" w:name="_Toc520108762"/>
+      <w:bookmarkStart w:id="284" w:name="__RefHeading__137_1966275477"/>
       <w:r>
         <w:t>5.</w:t>
       </w:r>
@@ -24818,10 +24823,10 @@
       <w:r>
         <w:t>Document Encryption specification</w:t>
       </w:r>
-      <w:bookmarkEnd w:id="278"/>
-      <w:bookmarkEnd w:id="279"/>
       <w:bookmarkEnd w:id="280"/>
       <w:bookmarkEnd w:id="281"/>
+      <w:bookmarkEnd w:id="282"/>
+      <w:bookmarkEnd w:id="283"/>
     </w:p>
     <w:p>
       <w:pPr>
@@ -24890,9 +24895,9 @@
         </w:numPr>
         <w:ind w:left="864" w:hanging="864"/>
       </w:pPr>
-      <w:bookmarkStart w:id="283" w:name="_Toc294099202"/>
-      <w:bookmarkStart w:id="284" w:name="_Toc427656889"/>
-      <w:bookmarkStart w:id="285" w:name="_Toc520108763"/>
+      <w:bookmarkStart w:id="285" w:name="_Toc294099202"/>
+      <w:bookmarkStart w:id="286" w:name="_Toc427656889"/>
+      <w:bookmarkStart w:id="287" w:name="_Toc520108763"/>
       <w:r>
         <w:t>5.</w:t>
       </w:r>
@@ -24908,9 +24913,9 @@
       <w:r>
         <w:t>MIME header</w:t>
       </w:r>
-      <w:bookmarkEnd w:id="283"/>
-      <w:bookmarkEnd w:id="284"/>
       <w:bookmarkEnd w:id="285"/>
+      <w:bookmarkEnd w:id="286"/>
+      <w:bookmarkEnd w:id="287"/>
     </w:p>
     <w:p>
       <w:pPr>
@@ -25097,9 +25102,9 @@
         </w:numPr>
         <w:ind w:left="864" w:hanging="864"/>
       </w:pPr>
-      <w:bookmarkStart w:id="286" w:name="_Toc294099203"/>
-      <w:bookmarkStart w:id="287" w:name="_Toc427656890"/>
-      <w:bookmarkStart w:id="288" w:name="_Toc520108764"/>
+      <w:bookmarkStart w:id="288" w:name="_Toc294099203"/>
+      <w:bookmarkStart w:id="289" w:name="_Toc427656890"/>
+      <w:bookmarkStart w:id="290" w:name="_Toc520108764"/>
       <w:r>
         <w:t>5.</w:t>
       </w:r>
@@ -25115,12 +25120,12 @@
       <w:r>
         <w:t xml:space="preserve">CMS </w:t>
       </w:r>
-      <w:bookmarkEnd w:id="286"/>
+      <w:bookmarkEnd w:id="288"/>
       <w:r>
         <w:t>processing</w:t>
       </w:r>
-      <w:bookmarkEnd w:id="287"/>
-      <w:bookmarkEnd w:id="288"/>
+      <w:bookmarkEnd w:id="289"/>
+      <w:bookmarkEnd w:id="290"/>
     </w:p>
     <w:p>
       <w:pPr>
@@ -26474,8 +26479,8 @@
       <w:pPr>
         <w:pStyle w:val="BodyText"/>
       </w:pPr>
-      <w:bookmarkStart w:id="289" w:name="_Toc294099204"/>
-      <w:bookmarkStart w:id="290" w:name="_Toc427656891"/>
+      <w:bookmarkStart w:id="291" w:name="_Toc294099204"/>
+      <w:bookmarkStart w:id="292" w:name="_Toc427656891"/>
     </w:p>
     <w:p>
       <w:pPr>
@@ -26486,7 +26491,7 @@
         </w:numPr>
         <w:ind w:left="1008" w:hanging="1008"/>
       </w:pPr>
-      <w:bookmarkStart w:id="291" w:name="_Toc520108765"/>
+      <w:bookmarkStart w:id="293" w:name="_Toc520108765"/>
       <w:r>
         <w:t>5.</w:t>
       </w:r>
@@ -26502,9 +26507,9 @@
       <w:r>
         <w:t>Content Type</w:t>
       </w:r>
-      <w:bookmarkEnd w:id="289"/>
-      <w:bookmarkEnd w:id="290"/>
       <w:bookmarkEnd w:id="291"/>
+      <w:bookmarkEnd w:id="292"/>
+      <w:bookmarkEnd w:id="293"/>
     </w:p>
     <w:p>
       <w:pPr>
@@ -26537,9 +26542,9 @@
         </w:numPr>
         <w:ind w:left="1008" w:hanging="1008"/>
       </w:pPr>
-      <w:bookmarkStart w:id="292" w:name="_Toc294099205"/>
-      <w:bookmarkStart w:id="293" w:name="_Toc427656892"/>
-      <w:bookmarkStart w:id="294" w:name="_Toc520108766"/>
+      <w:bookmarkStart w:id="294" w:name="_Toc294099205"/>
+      <w:bookmarkStart w:id="295" w:name="_Toc427656892"/>
+      <w:bookmarkStart w:id="296" w:name="_Toc520108766"/>
       <w:r>
         <w:t>5.</w:t>
       </w:r>
@@ -26555,9 +26560,9 @@
       <w:r>
         <w:t>Content encryption</w:t>
       </w:r>
-      <w:bookmarkEnd w:id="292"/>
-      <w:bookmarkEnd w:id="293"/>
       <w:bookmarkEnd w:id="294"/>
+      <w:bookmarkEnd w:id="295"/>
+      <w:bookmarkEnd w:id="296"/>
     </w:p>
     <w:p>
       <w:pPr>
@@ -26641,9 +26646,9 @@
         </w:numPr>
         <w:ind w:left="1008" w:hanging="1008"/>
       </w:pPr>
-      <w:bookmarkStart w:id="295" w:name="_Toc294099206"/>
-      <w:bookmarkStart w:id="296" w:name="_Toc427656893"/>
-      <w:bookmarkStart w:id="297" w:name="_Toc520108767"/>
+      <w:bookmarkStart w:id="297" w:name="_Toc294099206"/>
+      <w:bookmarkStart w:id="298" w:name="_Toc427656893"/>
+      <w:bookmarkStart w:id="299" w:name="_Toc520108767"/>
       <w:r>
         <w:t>5.</w:t>
       </w:r>
@@ -26659,9 +26664,9 @@
       <w:r>
         <w:t>Content integrity</w:t>
       </w:r>
-      <w:bookmarkEnd w:id="295"/>
-      <w:bookmarkEnd w:id="296"/>
       <w:bookmarkEnd w:id="297"/>
+      <w:bookmarkEnd w:id="298"/>
+      <w:bookmarkEnd w:id="299"/>
     </w:p>
     <w:p>
       <w:pPr>
@@ -26825,9 +26830,9 @@
         </w:numPr>
         <w:ind w:left="1008" w:hanging="1008"/>
       </w:pPr>
-      <w:bookmarkStart w:id="298" w:name="_Toc294099207"/>
-      <w:bookmarkStart w:id="299" w:name="_Toc427656894"/>
-      <w:bookmarkStart w:id="300" w:name="_Toc520108768"/>
+      <w:bookmarkStart w:id="300" w:name="_Toc294099207"/>
+      <w:bookmarkStart w:id="301" w:name="_Toc427656894"/>
+      <w:bookmarkStart w:id="302" w:name="_Toc520108768"/>
       <w:r>
         <w:t>5.</w:t>
       </w:r>
@@ -26849,341 +26854,341 @@
       <w:r>
         <w:t>Key management</w:t>
       </w:r>
-      <w:bookmarkEnd w:id="298"/>
-      <w:bookmarkEnd w:id="299"/>
       <w:bookmarkEnd w:id="300"/>
-    </w:p>
-    <w:p>
-      <w:pPr>
-        <w:pStyle w:val="BodyText"/>
-      </w:pPr>
-      <w:r>
-        <w:t xml:space="preserve">The Content Creator encrypts the content encryption key for one or more recipients. </w:t>
-      </w:r>
-      <w:r>
-        <w:t xml:space="preserve">The Content Consumer and Content Creator </w:t>
-      </w:r>
-      <w:r>
-        <w:t>A</w:t>
-      </w:r>
-      <w:r>
-        <w:t xml:space="preserve">ctors </w:t>
-      </w:r>
-      <w:r>
-        <w:t xml:space="preserve">shall support the </w:t>
-      </w:r>
-      <w:r>
-        <w:t xml:space="preserve">key management </w:t>
-      </w:r>
-      <w:r>
-        <w:t>methods</w:t>
-      </w:r>
-      <w:r>
-        <w:t xml:space="preserve"> listed below so as to enable the widest possible interoperability</w:t>
-      </w:r>
-      <w:r>
-        <w:t xml:space="preserve">. </w:t>
-      </w:r>
-      <w:r>
-        <w:t xml:space="preserve">For each </w:t>
-      </w:r>
-      <w:r>
-        <w:t>recipient</w:t>
-      </w:r>
-      <w:r>
-        <w:t xml:space="preserve"> the Content Creator shall apply one or more</w:t>
-      </w:r>
-      <w:r>
-        <w:t xml:space="preserve"> of these</w:t>
-      </w:r>
-      <w:r>
-        <w:t xml:space="preserve"> key encryption methods</w:t>
-      </w:r>
-      <w:r>
-        <w:t>:</w:t>
-      </w:r>
-      <w:r>
-        <w:t xml:space="preserve"> </w:t>
-      </w:r>
-    </w:p>
-    <w:p>
-      <w:pPr>
-        <w:pStyle w:val="ListBullet2"/>
-      </w:pPr>
-      <w:r>
-        <w:t>PKI</w:t>
-      </w:r>
-    </w:p>
-    <w:p>
-      <w:pPr>
-        <w:pStyle w:val="ListBullet2"/>
-      </w:pPr>
-      <w:r>
-        <w:t>shared symmetric key</w:t>
-      </w:r>
-    </w:p>
-    <w:p>
-      <w:pPr>
-        <w:pStyle w:val="ListBullet2"/>
-      </w:pPr>
-      <w:r>
-        <w:t xml:space="preserve">password </w:t>
-      </w:r>
-    </w:p>
-    <w:p>
-      <w:pPr>
-        <w:pStyle w:val="BodyText"/>
-      </w:pPr>
-      <w:r>
-        <w:t xml:space="preserve">There is no obligation to use all three methods in a deployment as this depends on the environment with </w:t>
-      </w:r>
-      <w:r>
-        <w:t>e.g.,</w:t>
-      </w:r>
-      <w:r>
-        <w:t xml:space="preserve"> availability of keys, key management infrastructure, work-flow, etc. </w:t>
-      </w:r>
-    </w:p>
-    <w:p>
-      <w:pPr>
-        <w:pStyle w:val="BodyText"/>
-      </w:pPr>
-      <w:r>
-        <w:t>The following sections provide further requirements for each of the key management methods. Specifically, it discusses the CMS RecipientInfoType and KeyEncryptionAlgorithmIdentifier structures.</w:t>
-      </w:r>
-    </w:p>
-    <w:p>
-      <w:pPr>
-        <w:pStyle w:val="Heading6"/>
-      </w:pPr>
-      <w:bookmarkStart w:id="301" w:name="_Toc294099208"/>
-      <w:bookmarkStart w:id="302" w:name="_Toc427656895"/>
-      <w:bookmarkStart w:id="303" w:name="_Toc520108769"/>
-      <w:r>
-        <w:t>5.</w:t>
-      </w:r>
-      <w:r>
-        <w:t>3.</w:t>
-      </w:r>
-      <w:r>
-        <w:t>2.2.4.1</w:t>
-      </w:r>
-      <w:r>
-        <w:t xml:space="preserve"> </w:t>
-      </w:r>
-      <w:r>
-        <w:t>PKI</w:t>
-      </w:r>
       <w:bookmarkEnd w:id="301"/>
       <w:bookmarkEnd w:id="302"/>
+    </w:p>
+    <w:p>
+      <w:pPr>
+        <w:pStyle w:val="BodyText"/>
+      </w:pPr>
+      <w:r>
+        <w:t xml:space="preserve">The Content Creator encrypts the content encryption key for one or more recipients. </w:t>
+      </w:r>
+      <w:r>
+        <w:t xml:space="preserve">The Content Consumer and Content Creator </w:t>
+      </w:r>
+      <w:r>
+        <w:t>A</w:t>
+      </w:r>
+      <w:r>
+        <w:t xml:space="preserve">ctors </w:t>
+      </w:r>
+      <w:r>
+        <w:t xml:space="preserve">shall support the </w:t>
+      </w:r>
+      <w:r>
+        <w:t xml:space="preserve">key management </w:t>
+      </w:r>
+      <w:r>
+        <w:t>methods</w:t>
+      </w:r>
+      <w:r>
+        <w:t xml:space="preserve"> listed below so as to enable the widest possible interoperability</w:t>
+      </w:r>
+      <w:r>
+        <w:t xml:space="preserve">. </w:t>
+      </w:r>
+      <w:r>
+        <w:t xml:space="preserve">For each </w:t>
+      </w:r>
+      <w:r>
+        <w:t>recipient</w:t>
+      </w:r>
+      <w:r>
+        <w:t xml:space="preserve"> the Content Creator shall apply one or more</w:t>
+      </w:r>
+      <w:r>
+        <w:t xml:space="preserve"> of these</w:t>
+      </w:r>
+      <w:r>
+        <w:t xml:space="preserve"> key encryption methods</w:t>
+      </w:r>
+      <w:r>
+        <w:t>:</w:t>
+      </w:r>
+      <w:r>
+        <w:t xml:space="preserve"> </w:t>
+      </w:r>
+    </w:p>
+    <w:p>
+      <w:pPr>
+        <w:pStyle w:val="ListBullet2"/>
+      </w:pPr>
+      <w:r>
+        <w:t>PKI</w:t>
+      </w:r>
+    </w:p>
+    <w:p>
+      <w:pPr>
+        <w:pStyle w:val="ListBullet2"/>
+      </w:pPr>
+      <w:r>
+        <w:t>shared symmetric key</w:t>
+      </w:r>
+    </w:p>
+    <w:p>
+      <w:pPr>
+        <w:pStyle w:val="ListBullet2"/>
+      </w:pPr>
+      <w:r>
+        <w:t xml:space="preserve">password </w:t>
+      </w:r>
+    </w:p>
+    <w:p>
+      <w:pPr>
+        <w:pStyle w:val="BodyText"/>
+      </w:pPr>
+      <w:r>
+        <w:t xml:space="preserve">There is no obligation to use all three methods in a deployment as this depends on the environment with </w:t>
+      </w:r>
+      <w:r>
+        <w:t>e.g.,</w:t>
+      </w:r>
+      <w:r>
+        <w:t xml:space="preserve"> availability of keys, key management infrastructure, work-flow, etc. </w:t>
+      </w:r>
+    </w:p>
+    <w:p>
+      <w:pPr>
+        <w:pStyle w:val="BodyText"/>
+      </w:pPr>
+      <w:r>
+        <w:t>The following sections provide further requirements for each of the key management methods. Specifically, it discusses the CMS RecipientInfoType and KeyEncryptionAlgorithmIdentifier structures.</w:t>
+      </w:r>
+    </w:p>
+    <w:p>
+      <w:pPr>
+        <w:pStyle w:val="Heading6"/>
+      </w:pPr>
+      <w:bookmarkStart w:id="303" w:name="_Toc294099208"/>
+      <w:bookmarkStart w:id="304" w:name="_Toc427656895"/>
+      <w:bookmarkStart w:id="305" w:name="_Toc520108769"/>
+      <w:r>
+        <w:t>5.</w:t>
+      </w:r>
+      <w:r>
+        <w:t>3.</w:t>
+      </w:r>
+      <w:r>
+        <w:t>2.2.4.1</w:t>
+      </w:r>
+      <w:r>
+        <w:t xml:space="preserve"> </w:t>
+      </w:r>
+      <w:r>
+        <w:t>PKI</w:t>
+      </w:r>
       <w:bookmarkEnd w:id="303"/>
-      <w:r>
-        <w:t xml:space="preserve"> </w:t>
-      </w:r>
-    </w:p>
-    <w:p>
-      <w:r>
-        <w:t xml:space="preserve">The PKI key management method applies asymmetric encryption to </w:t>
-      </w:r>
-      <w:r>
-        <w:t xml:space="preserve">the </w:t>
-      </w:r>
-      <w:r>
-        <w:t>symmetric</w:t>
-      </w:r>
-      <w:r>
-        <w:t xml:space="preserve"> key </w:t>
-      </w:r>
-      <w:r>
-        <w:t>that encrypts</w:t>
-      </w:r>
-      <w:r>
-        <w:t xml:space="preserve"> the payload</w:t>
-      </w:r>
-      <w:r>
-        <w:t>. It</w:t>
-      </w:r>
-      <w:r>
-        <w:t xml:space="preserve"> </w:t>
-      </w:r>
-      <w:r>
-        <w:t>requires that the Content Creator obtain</w:t>
-      </w:r>
-      <w:r>
-        <w:t>s</w:t>
-      </w:r>
-      <w:r>
-        <w:t xml:space="preserve"> </w:t>
-      </w:r>
-      <w:r>
-        <w:t xml:space="preserve">the recipient’s certificate as this contains the recipient’s public key. The management of such certificate is out-of-scope of this profile, but </w:t>
-      </w:r>
-      <w:r>
-        <w:t xml:space="preserve">implementers </w:t>
-      </w:r>
-      <w:r>
-        <w:t xml:space="preserve">can for example use the IHE </w:t>
-      </w:r>
-      <w:r>
-        <w:t xml:space="preserve">PWP or </w:t>
-      </w:r>
-      <w:r>
-        <w:t xml:space="preserve">HPD </w:t>
-      </w:r>
-      <w:r>
-        <w:t>Profile</w:t>
-      </w:r>
-      <w:r>
-        <w:t xml:space="preserve"> to obtain certificates.</w:t>
-      </w:r>
-    </w:p>
-    <w:p>
-      <w:r>
-        <w:t xml:space="preserve">The PKI key management method uses key transport (KeyTransRecipientInfo) as CMS RecipientInfoType. The PKI key management method does not mandate the </w:t>
-      </w:r>
-      <w:r>
-        <w:t xml:space="preserve">Content Creator </w:t>
-      </w:r>
-      <w:r>
-        <w:t xml:space="preserve">to support a particular encryption algorithm or related parameters such as key sizes. To use the PKI method the </w:t>
-      </w:r>
-      <w:r>
-        <w:t xml:space="preserve">Content Creator </w:t>
-      </w:r>
-      <w:r>
-        <w:t>uses the algorithm and parameters as key size belonging to the recipient as specified by the recipient</w:t>
-      </w:r>
-      <w:r>
-        <w:t>’</w:t>
-      </w:r>
-      <w:r>
-        <w:t xml:space="preserve">s certificate. A </w:t>
-      </w:r>
-      <w:r>
-        <w:t xml:space="preserve">Content </w:t>
-      </w:r>
-      <w:r>
-        <w:t>Creator determines from the certificate</w:t>
-      </w:r>
-      <w:r>
-        <w:t xml:space="preserve"> content</w:t>
-      </w:r>
-      <w:r>
-        <w:t xml:space="preserve"> </w:t>
-      </w:r>
-      <w:r>
-        <w:t xml:space="preserve">the </w:t>
-      </w:r>
-      <w:r>
-        <w:t xml:space="preserve">algorithms and related parameters </w:t>
-      </w:r>
-      <w:r>
-        <w:t>to use.</w:t>
-      </w:r>
-      <w:r>
-        <w:t xml:space="preserve"> </w:t>
-      </w:r>
-      <w:r>
-        <w:t>CMS defines algorithm identifiers for</w:t>
-      </w:r>
-      <w:r>
-        <w:t xml:space="preserve"> </w:t>
-      </w:r>
-      <w:r>
-        <w:t>e.g.,</w:t>
-      </w:r>
-      <w:r>
-        <w:t xml:space="preserve"> RSA Encryption [RFC3370].</w:t>
-      </w:r>
-    </w:p>
-    <w:p>
-      <w:pPr>
-        <w:pStyle w:val="Heading6"/>
-      </w:pPr>
-      <w:bookmarkStart w:id="304" w:name="_Toc294099209"/>
-      <w:bookmarkStart w:id="305" w:name="_Toc427656896"/>
-      <w:bookmarkStart w:id="306" w:name="_Toc520108770"/>
-      <w:r>
-        <w:t>5.</w:t>
-      </w:r>
-      <w:r>
-        <w:t>3.</w:t>
-      </w:r>
-      <w:r>
-        <w:t>2.2.4.2</w:t>
-      </w:r>
-      <w:r>
-        <w:tab/>
-      </w:r>
-      <w:r>
-        <w:t xml:space="preserve"> </w:t>
-      </w:r>
-      <w:r>
-        <w:t>Shared symmetric key</w:t>
-      </w:r>
       <w:bookmarkEnd w:id="304"/>
       <w:bookmarkEnd w:id="305"/>
+      <w:r>
+        <w:t xml:space="preserve"> </w:t>
+      </w:r>
+    </w:p>
+    <w:p>
+      <w:r>
+        <w:t xml:space="preserve">The PKI key management method applies asymmetric encryption to </w:t>
+      </w:r>
+      <w:r>
+        <w:t xml:space="preserve">the </w:t>
+      </w:r>
+      <w:r>
+        <w:t>symmetric</w:t>
+      </w:r>
+      <w:r>
+        <w:t xml:space="preserve"> key </w:t>
+      </w:r>
+      <w:r>
+        <w:t>that encrypts</w:t>
+      </w:r>
+      <w:r>
+        <w:t xml:space="preserve"> the payload</w:t>
+      </w:r>
+      <w:r>
+        <w:t>. It</w:t>
+      </w:r>
+      <w:r>
+        <w:t xml:space="preserve"> </w:t>
+      </w:r>
+      <w:r>
+        <w:t>requires that the Content Creator obtain</w:t>
+      </w:r>
+      <w:r>
+        <w:t>s</w:t>
+      </w:r>
+      <w:r>
+        <w:t xml:space="preserve"> </w:t>
+      </w:r>
+      <w:r>
+        <w:t xml:space="preserve">the recipient’s certificate as this contains the recipient’s public key. The management of such certificate is out-of-scope of this profile, but </w:t>
+      </w:r>
+      <w:r>
+        <w:t xml:space="preserve">implementers </w:t>
+      </w:r>
+      <w:r>
+        <w:t xml:space="preserve">can for example use the IHE </w:t>
+      </w:r>
+      <w:r>
+        <w:t xml:space="preserve">PWP or </w:t>
+      </w:r>
+      <w:r>
+        <w:t xml:space="preserve">HPD </w:t>
+      </w:r>
+      <w:r>
+        <w:t>Profile</w:t>
+      </w:r>
+      <w:r>
+        <w:t xml:space="preserve"> to obtain certificates.</w:t>
+      </w:r>
+    </w:p>
+    <w:p>
+      <w:r>
+        <w:t xml:space="preserve">The PKI key management method uses key transport (KeyTransRecipientInfo) as CMS RecipientInfoType. The PKI key management method does not mandate the </w:t>
+      </w:r>
+      <w:r>
+        <w:t xml:space="preserve">Content Creator </w:t>
+      </w:r>
+      <w:r>
+        <w:t xml:space="preserve">to support a particular encryption algorithm or related parameters such as key sizes. To use the PKI method the </w:t>
+      </w:r>
+      <w:r>
+        <w:t xml:space="preserve">Content Creator </w:t>
+      </w:r>
+      <w:r>
+        <w:t>uses the algorithm and parameters as key size belonging to the recipient as specified by the recipient</w:t>
+      </w:r>
+      <w:r>
+        <w:t>’</w:t>
+      </w:r>
+      <w:r>
+        <w:t xml:space="preserve">s certificate. A </w:t>
+      </w:r>
+      <w:r>
+        <w:t xml:space="preserve">Content </w:t>
+      </w:r>
+      <w:r>
+        <w:t>Creator determines from the certificate</w:t>
+      </w:r>
+      <w:r>
+        <w:t xml:space="preserve"> content</w:t>
+      </w:r>
+      <w:r>
+        <w:t xml:space="preserve"> </w:t>
+      </w:r>
+      <w:r>
+        <w:t xml:space="preserve">the </w:t>
+      </w:r>
+      <w:r>
+        <w:t xml:space="preserve">algorithms and related parameters </w:t>
+      </w:r>
+      <w:r>
+        <w:t>to use.</w:t>
+      </w:r>
+      <w:r>
+        <w:t xml:space="preserve"> </w:t>
+      </w:r>
+      <w:r>
+        <w:t>CMS defines algorithm identifiers for</w:t>
+      </w:r>
+      <w:r>
+        <w:t xml:space="preserve"> </w:t>
+      </w:r>
+      <w:r>
+        <w:t>e.g.,</w:t>
+      </w:r>
+      <w:r>
+        <w:t xml:space="preserve"> RSA Encryption [RFC3370].</w:t>
+      </w:r>
+    </w:p>
+    <w:p>
+      <w:pPr>
+        <w:pStyle w:val="Heading6"/>
+      </w:pPr>
+      <w:bookmarkStart w:id="306" w:name="_Toc294099209"/>
+      <w:bookmarkStart w:id="307" w:name="_Toc427656896"/>
+      <w:bookmarkStart w:id="308" w:name="_Toc520108770"/>
+      <w:r>
+        <w:t>5.</w:t>
+      </w:r>
+      <w:r>
+        <w:t>3.</w:t>
+      </w:r>
+      <w:r>
+        <w:t>2.2.4.2</w:t>
+      </w:r>
+      <w:r>
+        <w:tab/>
+      </w:r>
+      <w:r>
+        <w:t xml:space="preserve"> </w:t>
+      </w:r>
+      <w:r>
+        <w:t>Shared symmetric key</w:t>
+      </w:r>
       <w:bookmarkEnd w:id="306"/>
-    </w:p>
-    <w:p>
-      <w:pPr>
-        <w:pStyle w:val="BodyText"/>
-      </w:pPr>
-      <w:r>
-        <w:t xml:space="preserve">The shared symmetric key method applies symmetric encryption to deliver the content encryption key to a recipient. The symmetric key can be pre-shared or involve key retrieval, both of which </w:t>
-      </w:r>
-      <w:r>
-        <w:t xml:space="preserve">are </w:t>
-      </w:r>
-      <w:r>
-        <w:t>out-of-scope of this profile. Actors that use this method are assumed to have some kind of key management infrastructure in place supporting symmetric keys.</w:t>
-      </w:r>
-    </w:p>
-    <w:p>
-      <w:pPr>
-        <w:pStyle w:val="BodyText"/>
-      </w:pPr>
-      <w:r>
-        <w:t>The shared symmetric key method uses symmetric key-encryption keys (KEKRecipientInfo) as CMS RecipientInfoType</w:t>
-      </w:r>
-      <w:r>
-        <w:t xml:space="preserve">. </w:t>
-      </w:r>
-      <w:r>
-        <w:t xml:space="preserve">Content Creator and Content Consumer </w:t>
-      </w:r>
-      <w:r>
-        <w:t>Actor</w:t>
-      </w:r>
-      <w:r>
-        <w:t>s shall support AES key wrap algorithms (see Table 5.3.2.2-1). CMS mandates that the key length for the key encryption key minimally has the length of the content encryption key.</w:t>
-      </w:r>
-    </w:p>
-    <w:p>
-      <w:pPr>
-        <w:pStyle w:val="Heading6"/>
-      </w:pPr>
-      <w:bookmarkStart w:id="307" w:name="_Toc294099210"/>
-      <w:bookmarkStart w:id="308" w:name="_Toc427656897"/>
-      <w:bookmarkStart w:id="309" w:name="_Toc520108771"/>
-      <w:r>
-        <w:t>5.</w:t>
-      </w:r>
-      <w:r>
-        <w:t>3.</w:t>
-      </w:r>
-      <w:r>
-        <w:t>2.2.4.3</w:t>
-      </w:r>
-      <w:r>
-        <w:t xml:space="preserve"> </w:t>
-      </w:r>
-      <w:r>
-        <w:t>Password</w:t>
-      </w:r>
       <w:bookmarkEnd w:id="307"/>
       <w:bookmarkEnd w:id="308"/>
+    </w:p>
+    <w:p>
+      <w:pPr>
+        <w:pStyle w:val="BodyText"/>
+      </w:pPr>
+      <w:r>
+        <w:t xml:space="preserve">The shared symmetric key method applies symmetric encryption to deliver the content encryption key to a recipient. The symmetric key can be pre-shared or involve key retrieval, both of which </w:t>
+      </w:r>
+      <w:r>
+        <w:t xml:space="preserve">are </w:t>
+      </w:r>
+      <w:r>
+        <w:t>out-of-scope of this profile. Actors that use this method are assumed to have some kind of key management infrastructure in place supporting symmetric keys.</w:t>
+      </w:r>
+    </w:p>
+    <w:p>
+      <w:pPr>
+        <w:pStyle w:val="BodyText"/>
+      </w:pPr>
+      <w:r>
+        <w:t>The shared symmetric key method uses symmetric key-encryption keys (KEKRecipientInfo) as CMS RecipientInfoType</w:t>
+      </w:r>
+      <w:r>
+        <w:t xml:space="preserve">. </w:t>
+      </w:r>
+      <w:r>
+        <w:t xml:space="preserve">Content Creator and Content Consumer </w:t>
+      </w:r>
+      <w:r>
+        <w:t>Actor</w:t>
+      </w:r>
+      <w:r>
+        <w:t>s shall support AES key wrap algorithms (see Table 5.3.2.2-1). CMS mandates that the key length for the key encryption key minimally has the length of the content encryption key.</w:t>
+      </w:r>
+    </w:p>
+    <w:p>
+      <w:pPr>
+        <w:pStyle w:val="Heading6"/>
+      </w:pPr>
+      <w:bookmarkStart w:id="309" w:name="_Toc294099210"/>
+      <w:bookmarkStart w:id="310" w:name="_Toc427656897"/>
+      <w:bookmarkStart w:id="311" w:name="_Toc520108771"/>
+      <w:r>
+        <w:t>5.</w:t>
+      </w:r>
+      <w:r>
+        <w:t>3.</w:t>
+      </w:r>
+      <w:r>
+        <w:t>2.2.4.3</w:t>
+      </w:r>
+      <w:r>
+        <w:t xml:space="preserve"> </w:t>
+      </w:r>
+      <w:r>
+        <w:t>Password</w:t>
+      </w:r>
       <w:bookmarkEnd w:id="309"/>
+      <w:bookmarkEnd w:id="310"/>
+      <w:bookmarkEnd w:id="311"/>
       <w:r>
         <w:t xml:space="preserve"> </w:t>
       </w:r>
@@ -27299,10 +27304,10 @@
         </w:numPr>
         <w:ind w:left="720" w:hanging="720"/>
       </w:pPr>
-      <w:bookmarkStart w:id="310" w:name="_Toc294099211"/>
-      <w:bookmarkStart w:id="311" w:name="_Toc294870603"/>
-      <w:bookmarkStart w:id="312" w:name="_Toc427656898"/>
-      <w:bookmarkStart w:id="313" w:name="_Toc520108772"/>
+      <w:bookmarkStart w:id="312" w:name="_Toc294099211"/>
+      <w:bookmarkStart w:id="313" w:name="_Toc294870603"/>
+      <w:bookmarkStart w:id="314" w:name="_Toc427656898"/>
+      <w:bookmarkStart w:id="315" w:name="_Toc520108772"/>
       <w:r>
         <w:t>5.</w:t>
       </w:r>
@@ -27321,10 +27326,10 @@
       <w:r>
         <w:t xml:space="preserve"> Metadata</w:t>
       </w:r>
-      <w:bookmarkEnd w:id="310"/>
-      <w:bookmarkEnd w:id="311"/>
       <w:bookmarkEnd w:id="312"/>
       <w:bookmarkEnd w:id="313"/>
+      <w:bookmarkEnd w:id="314"/>
+      <w:bookmarkEnd w:id="315"/>
     </w:p>
     <w:p>
       <w:r>
@@ -27774,7 +27779,7 @@
       <w:pPr>
         <w:pStyle w:val="BodyText"/>
       </w:pPr>
-      <w:bookmarkStart w:id="314" w:name="__RefHeading__139_1966275477"/>
+      <w:bookmarkStart w:id="316" w:name="__RefHeading__139_1966275477"/>
     </w:p>
     <w:p>
       <w:r>
@@ -27789,10 +27794,10 @@
           <w:numId w:val="0"/>
         </w:numPr>
       </w:pPr>
-      <w:bookmarkStart w:id="315" w:name="_Toc294099212"/>
-      <w:bookmarkStart w:id="316" w:name="_Toc294870604"/>
-      <w:bookmarkStart w:id="317" w:name="_Toc427656899"/>
-      <w:bookmarkStart w:id="318" w:name="_Toc520108773"/>
+      <w:bookmarkStart w:id="317" w:name="_Toc294099212"/>
+      <w:bookmarkStart w:id="318" w:name="_Toc294870604"/>
+      <w:bookmarkStart w:id="319" w:name="_Toc427656899"/>
+      <w:bookmarkStart w:id="320" w:name="_Toc520108773"/>
       <w:r>
         <w:t>5.</w:t>
       </w:r>
@@ -27808,10 +27813,10 @@
       <w:r>
         <w:t>Transport bindings</w:t>
       </w:r>
-      <w:bookmarkEnd w:id="315"/>
-      <w:bookmarkEnd w:id="316"/>
       <w:bookmarkEnd w:id="317"/>
       <w:bookmarkEnd w:id="318"/>
+      <w:bookmarkEnd w:id="319"/>
+      <w:bookmarkEnd w:id="320"/>
     </w:p>
     <w:p>
       <w:pPr>
@@ -27863,9 +27868,9 @@
           <w:numId w:val="0"/>
         </w:numPr>
       </w:pPr>
-      <w:bookmarkStart w:id="319" w:name="_Toc294099213"/>
-      <w:bookmarkStart w:id="320" w:name="_Toc427656900"/>
-      <w:bookmarkStart w:id="321" w:name="_Toc520108774"/>
+      <w:bookmarkStart w:id="321" w:name="_Toc294099213"/>
+      <w:bookmarkStart w:id="322" w:name="_Toc427656900"/>
+      <w:bookmarkStart w:id="323" w:name="_Toc520108774"/>
       <w:r>
         <w:t>5.</w:t>
       </w:r>
@@ -27884,9 +27889,9 @@
       <w:r>
         <w:t>XDM</w:t>
       </w:r>
-      <w:bookmarkEnd w:id="319"/>
-      <w:bookmarkEnd w:id="320"/>
       <w:bookmarkEnd w:id="321"/>
+      <w:bookmarkEnd w:id="322"/>
+      <w:bookmarkEnd w:id="323"/>
     </w:p>
     <w:p>
       <w:pPr>
@@ -27919,9 +27924,9 @@
           <w:numId w:val="0"/>
         </w:numPr>
       </w:pPr>
-      <w:bookmarkStart w:id="322" w:name="_Toc294099214"/>
-      <w:bookmarkStart w:id="323" w:name="_Toc427656901"/>
-      <w:bookmarkStart w:id="324" w:name="_Toc520108775"/>
+      <w:bookmarkStart w:id="324" w:name="_Toc294099214"/>
+      <w:bookmarkStart w:id="325" w:name="_Toc427656901"/>
+      <w:bookmarkStart w:id="326" w:name="_Toc520108775"/>
       <w:r>
         <w:t>5.</w:t>
       </w:r>
@@ -27952,9 +27957,9 @@
       <w:r>
         <w:t>ransports</w:t>
       </w:r>
-      <w:bookmarkEnd w:id="322"/>
-      <w:bookmarkEnd w:id="323"/>
       <w:bookmarkEnd w:id="324"/>
+      <w:bookmarkEnd w:id="325"/>
+      <w:bookmarkEnd w:id="326"/>
     </w:p>
     <w:p>
       <w:pPr>
@@ -28047,10 +28052,10 @@
           <w:numId w:val="0"/>
         </w:numPr>
       </w:pPr>
-      <w:bookmarkStart w:id="325" w:name="_Toc294099215"/>
-      <w:bookmarkStart w:id="326" w:name="_Toc294870605"/>
-      <w:bookmarkStart w:id="327" w:name="_Toc427656902"/>
-      <w:bookmarkStart w:id="328" w:name="_Toc520108776"/>
+      <w:bookmarkStart w:id="327" w:name="_Toc294099215"/>
+      <w:bookmarkStart w:id="328" w:name="_Toc294870605"/>
+      <w:bookmarkStart w:id="329" w:name="_Toc427656902"/>
+      <w:bookmarkStart w:id="330" w:name="_Toc520108776"/>
       <w:r>
         <w:t>5.</w:t>
       </w:r>
@@ -28066,10 +28071,10 @@
       <w:r>
         <w:t>Security Considerations</w:t>
       </w:r>
-      <w:bookmarkEnd w:id="325"/>
-      <w:bookmarkEnd w:id="326"/>
       <w:bookmarkEnd w:id="327"/>
       <w:bookmarkEnd w:id="328"/>
+      <w:bookmarkEnd w:id="329"/>
+      <w:bookmarkEnd w:id="330"/>
     </w:p>
     <w:p>
       <w:pPr>
@@ -28117,9 +28122,7 @@
       </w:pPr>
     </w:p>
     <w:p>
-      <w:bookmarkStart w:id="329" w:name="__RefHeading__143_1966275477"/>
-      <w:bookmarkEnd w:id="107"/>
-      <w:bookmarkEnd w:id="108"/>
+      <w:bookmarkStart w:id="331" w:name="__RefHeading__143_1966275477"/>
       <w:bookmarkEnd w:id="109"/>
       <w:bookmarkEnd w:id="110"/>
       <w:bookmarkEnd w:id="111"/>
@@ -28141,16 +28144,16 @@
       <w:bookmarkEnd w:id="127"/>
       <w:bookmarkEnd w:id="128"/>
       <w:bookmarkEnd w:id="129"/>
-      <w:bookmarkEnd w:id="135"/>
-      <w:bookmarkEnd w:id="140"/>
-      <w:bookmarkEnd w:id="141"/>
+      <w:bookmarkEnd w:id="130"/>
+      <w:bookmarkEnd w:id="131"/>
+      <w:bookmarkEnd w:id="137"/>
       <w:bookmarkEnd w:id="142"/>
       <w:bookmarkEnd w:id="143"/>
-      <w:bookmarkEnd w:id="148"/>
-      <w:bookmarkEnd w:id="153"/>
-      <w:bookmarkEnd w:id="154"/>
+      <w:bookmarkEnd w:id="144"/>
+      <w:bookmarkEnd w:id="145"/>
+      <w:bookmarkEnd w:id="150"/>
+      <w:bookmarkEnd w:id="155"/>
       <w:bookmarkEnd w:id="156"/>
-      <w:bookmarkEnd w:id="157"/>
       <w:bookmarkEnd w:id="158"/>
       <w:bookmarkEnd w:id="159"/>
       <w:bookmarkEnd w:id="160"/>
@@ -28167,23 +28170,25 @@
       <w:bookmarkEnd w:id="171"/>
       <w:bookmarkEnd w:id="172"/>
       <w:bookmarkEnd w:id="173"/>
-      <w:bookmarkEnd w:id="178"/>
-      <w:bookmarkEnd w:id="183"/>
-      <w:bookmarkEnd w:id="188"/>
-      <w:bookmarkEnd w:id="193"/>
-      <w:bookmarkEnd w:id="198"/>
-      <w:bookmarkEnd w:id="203"/>
-      <w:bookmarkEnd w:id="204"/>
+      <w:bookmarkEnd w:id="174"/>
+      <w:bookmarkEnd w:id="175"/>
+      <w:bookmarkEnd w:id="180"/>
+      <w:bookmarkEnd w:id="185"/>
+      <w:bookmarkEnd w:id="190"/>
+      <w:bookmarkEnd w:id="195"/>
+      <w:bookmarkEnd w:id="200"/>
       <w:bookmarkEnd w:id="205"/>
-      <w:bookmarkEnd w:id="208"/>
-      <w:bookmarkEnd w:id="211"/>
-      <w:bookmarkEnd w:id="212"/>
-      <w:bookmarkEnd w:id="259"/>
-      <w:bookmarkEnd w:id="272"/>
-      <w:bookmarkEnd w:id="277"/>
-      <w:bookmarkEnd w:id="282"/>
-      <w:bookmarkEnd w:id="314"/>
-      <w:bookmarkEnd w:id="329"/>
+      <w:bookmarkEnd w:id="206"/>
+      <w:bookmarkEnd w:id="207"/>
+      <w:bookmarkEnd w:id="210"/>
+      <w:bookmarkEnd w:id="213"/>
+      <w:bookmarkEnd w:id="214"/>
+      <w:bookmarkEnd w:id="261"/>
+      <w:bookmarkEnd w:id="274"/>
+      <w:bookmarkEnd w:id="279"/>
+      <w:bookmarkEnd w:id="284"/>
+      <w:bookmarkEnd w:id="316"/>
+      <w:bookmarkEnd w:id="331"/>
     </w:p>
     <w:sectPr>
       <w:headerReference w:type="even" r:id="rId26"/>
@@ -28250,7 +28255,7 @@
       <w:t>___________________________________________________________________________</w:t>
     </w:r>
   </w:p>
-  <w:bookmarkStart w:id="330" w:name="_Toc473170355"/>
+  <w:bookmarkStart w:id="332" w:name="_Toc473170355"/>
   <w:p>
     <w:pPr>
       <w:pStyle w:val="Footer"/>
@@ -28336,7 +28341,7 @@
       <w:tab/>
       <w:t xml:space="preserve">                       Copyright © 2018: IHE International, Inc.</w:t>
     </w:r>
-    <w:bookmarkEnd w:id="330"/>
+    <w:bookmarkEnd w:id="332"/>
   </w:p>
 </w:ftr>
 </file>
@@ -34628,6 +34633,9 @@
   </w15:person>
   <w15:person w15:author="Umberto Cappellini">
     <w15:presenceInfo w15:providerId="Windows Live" w15:userId="a73e41664619ba7a"/>
+  </w15:person>
+  <w15:person w15:author="Luke Duncan">
+    <w15:presenceInfo w15:providerId="Windows Live" w15:userId="00bbf04f5c1547d2"/>
   </w15:person>
 </w15:people>
 </file>
@@ -37827,7 +37835,7 @@
 </file>
 
 <file path=customXml/itemProps1.xml><?xml version="1.0" encoding="utf-8"?>
-<ds:datastoreItem xmlns:ds="http://schemas.openxmlformats.org/officeDocument/2006/customXml" ds:itemID="{6C02CFB4-FA35-4F4A-ACD3-969865860CD6}">
+<ds:datastoreItem xmlns:ds="http://schemas.openxmlformats.org/officeDocument/2006/customXml" ds:itemID="{F741DFDE-2164-483B-AB70-20BA70619B74}">
   <ds:schemaRefs>
     <ds:schemaRef ds:uri="http://schemas.openxmlformats.org/officeDocument/2006/bibliography"/>
   </ds:schemaRefs>

</xml_diff>